<commit_message>
Updated documentation to envision a new slide number adjustment function
</commit_message>
<xml_diff>
--- a/PPspliT-howto.docx
+++ b/PPspliT-howto.docx
@@ -28,6 +28,9 @@
         <w:spacing w:after="0"/>
       </w:pPr>
       <w:r>
+        <w:rPr>
+          <w:noProof/>
+        </w:rPr>
         <w:drawing>
           <wp:anchor distT="0" distB="0" distL="360045" distR="360045" simplePos="0" relativeHeight="251657728" behindDoc="0" locked="0" layoutInCell="1" allowOverlap="1" wp14:anchorId="3E292A68" wp14:editId="461E0455">
             <wp:simplePos x="0" y="0"/>
@@ -284,10 +287,7 @@
         <w:t xml:space="preserve">in can be accessed from a dedicated </w:t>
       </w:r>
       <w:r>
-        <w:t>tab in Office 2007</w:t>
-      </w:r>
-      <w:r>
-        <w:t xml:space="preserve"> and more recent, or a dedicated toolbar </w:t>
+        <w:t xml:space="preserve">tab in Office 2007 and more recent, or a dedicated toolbar </w:t>
       </w:r>
       <w:r>
         <w:t>in Office XP/2003</w:t>
@@ -325,13 +325,14 @@
             </w:pPr>
             <w:r>
               <w:rPr>
+                <w:noProof/>
                 <w:sz w:val="16"/>
               </w:rPr>
               <w:drawing>
-                <wp:inline distT="0" distB="0" distL="0" distR="0" wp14:anchorId="4172DCC9" wp14:editId="6E8CE202">
-                  <wp:extent cx="3776575" cy="623430"/>
-                  <wp:effectExtent l="190500" t="190500" r="186055" b="196215"/>
-                  <wp:docPr id="10" name="Immagine 10"/>
+                <wp:inline distT="0" distB="0" distL="0" distR="0" wp14:anchorId="63402633" wp14:editId="060D720B">
+                  <wp:extent cx="4776626" cy="893525"/>
+                  <wp:effectExtent l="190500" t="190500" r="195580" b="192405"/>
+                  <wp:docPr id="2" name="Immagine 2"/>
                   <wp:cNvGraphicFramePr>
                     <a:graphicFrameLocks xmlns:a="http://schemas.openxmlformats.org/drawingml/2006/main" noChangeAspect="1"/>
                   </wp:cNvGraphicFramePr>
@@ -351,7 +352,7 @@
                         <pic:spPr>
                           <a:xfrm>
                             <a:off x="0" y="0"/>
-                            <a:ext cx="3925544" cy="648022"/>
+                            <a:ext cx="4844981" cy="906312"/>
                           </a:xfrm>
                           <a:prstGeom prst="rect">
                             <a:avLst/>
@@ -424,9 +425,9 @@
                 <w:sz w:val="16"/>
               </w:rPr>
               <w:drawing>
-                <wp:inline distT="0" distB="0" distL="0" distR="0" wp14:anchorId="42D16ABF" wp14:editId="20EC8123">
-                  <wp:extent cx="1801091" cy="210458"/>
-                  <wp:effectExtent l="190500" t="190500" r="161290" b="189865"/>
+                <wp:inline distT="0" distB="0" distL="0" distR="0" wp14:anchorId="663480F3" wp14:editId="7D3EE592">
+                  <wp:extent cx="3332715" cy="203799"/>
+                  <wp:effectExtent l="190500" t="190500" r="153670" b="196850"/>
                   <wp:docPr id="1" name="Immagine 1"/>
                   <wp:cNvGraphicFramePr>
                     <a:graphicFrameLocks xmlns:a="http://schemas.openxmlformats.org/drawingml/2006/main" noChangeAspect="1"/>
@@ -435,28 +436,19 @@
                     <a:graphicData uri="http://schemas.openxmlformats.org/drawingml/2006/picture">
                       <pic:pic xmlns:pic="http://schemas.openxmlformats.org/drawingml/2006/picture">
                         <pic:nvPicPr>
-                          <pic:cNvPr id="0" name="Picture 1"/>
-                          <pic:cNvPicPr>
-                            <a:picLocks noChangeAspect="1" noChangeArrowheads="1"/>
-                          </pic:cNvPicPr>
+                          <pic:cNvPr id="1" name=""/>
+                          <pic:cNvPicPr/>
                         </pic:nvPicPr>
                         <pic:blipFill>
-                          <a:blip r:embed="rId9">
-                            <a:extLst>
-                              <a:ext uri="{28A0092B-C50C-407E-A947-70E740481C1C}">
-                                <a14:useLocalDpi xmlns:a14="http://schemas.microsoft.com/office/drawing/2010/main" val="0"/>
-                              </a:ext>
-                            </a:extLst>
-                          </a:blip>
-                          <a:srcRect/>
+                          <a:blip r:embed="rId9"/>
                           <a:stretch>
                             <a:fillRect/>
                           </a:stretch>
                         </pic:blipFill>
-                        <pic:spPr bwMode="auto">
+                        <pic:spPr>
                           <a:xfrm>
                             <a:off x="0" y="0"/>
-                            <a:ext cx="1898496" cy="221840"/>
+                            <a:ext cx="3878627" cy="237182"/>
                           </a:xfrm>
                           <a:prstGeom prst="rect">
                             <a:avLst/>
@@ -567,7 +559,11 @@
         <w:noBreakHyphen/>
       </w:r>
       <w:r>
-        <w:t xml:space="preserve">in is only processing the currently displayed slide, it is likely that this slide is actually selected in the slides tab. To make sure that the entire presentation is processed, just </w:t>
+        <w:t xml:space="preserve">in is only processing the currently displayed slide, it is likely that this slide is actually selected in the slides tab. To make sure that the entire </w:t>
+      </w:r>
+      <w:r>
+        <w:lastRenderedPageBreak/>
+        <w:t xml:space="preserve">presentation is processed, just </w:t>
       </w:r>
       <w:r>
         <w:t xml:space="preserve">click anywhere in the </w:t>
@@ -606,6 +602,10 @@
           <w:insideV w:val="single" w:sz="4" w:space="0" w:color="auto"/>
         </w:tblBorders>
         <w:tblLayout w:type="fixed"/>
+        <w:tblCellMar>
+          <w:top w:w="170" w:type="dxa"/>
+          <w:bottom w:w="170" w:type="dxa"/>
+        </w:tblCellMar>
         <w:tblLook w:val="04A0" w:firstRow="1" w:lastRow="0" w:firstColumn="1" w:lastColumn="0" w:noHBand="0" w:noVBand="1"/>
       </w:tblPr>
       <w:tblGrid>
@@ -636,6 +636,7 @@
             </w:pPr>
             <w:r>
               <w:rPr>
+                <w:noProof/>
                 <w:sz w:val="16"/>
                 <w:szCs w:val="16"/>
               </w:rPr>
@@ -694,6 +695,18 @@
               </w:rPr>
               <w:t>Office 2007+ checkbox</w:t>
             </w:r>
+          </w:p>
+          <w:p>
+            <w:pPr>
+              <w:pStyle w:val="Elencoacolori-Colore11"/>
+              <w:spacing w:after="0"/>
+              <w:ind w:left="0"/>
+              <w:jc w:val="center"/>
+              <w:rPr>
+                <w:sz w:val="16"/>
+                <w:szCs w:val="16"/>
+              </w:rPr>
+            </w:pPr>
           </w:p>
           <w:p>
             <w:pPr>
@@ -875,13 +888,14 @@
             </w:pPr>
             <w:r>
               <w:rPr>
+                <w:noProof/>
                 <w:sz w:val="16"/>
               </w:rPr>
               <w:drawing>
-                <wp:inline distT="0" distB="0" distL="0" distR="0" wp14:anchorId="665BDFB4" wp14:editId="6DA1F2A0">
-                  <wp:extent cx="1325995" cy="228620"/>
-                  <wp:effectExtent l="0" t="0" r="7620" b="0"/>
-                  <wp:docPr id="12" name="Immagine 12"/>
+                <wp:inline distT="0" distB="0" distL="0" distR="0" wp14:anchorId="4E3D9175" wp14:editId="325A1099">
+                  <wp:extent cx="1867026" cy="672861"/>
+                  <wp:effectExtent l="0" t="0" r="0" b="0"/>
+                  <wp:docPr id="4" name="Immagine 4"/>
                   <wp:cNvGraphicFramePr>
                     <a:graphicFrameLocks xmlns:a="http://schemas.openxmlformats.org/drawingml/2006/main" noChangeAspect="1"/>
                   </wp:cNvGraphicFramePr>
@@ -901,7 +915,7 @@
                         <pic:spPr>
                           <a:xfrm>
                             <a:off x="0" y="0"/>
-                            <a:ext cx="1325995" cy="228620"/>
+                            <a:ext cx="1883290" cy="678722"/>
                           </a:xfrm>
                           <a:prstGeom prst="rect">
                             <a:avLst/>
@@ -928,7 +942,13 @@
               <w:rPr>
                 <w:sz w:val="16"/>
               </w:rPr>
-              <w:t>Office 2007+ checkbox</w:t>
+              <w:t xml:space="preserve">Office 2007+ </w:t>
+            </w:r>
+            <w:r>
+              <w:rPr>
+                <w:sz w:val="16"/>
+              </w:rPr>
+              <w:t>dropdown</w:t>
             </w:r>
           </w:p>
           <w:p>
@@ -952,16 +972,27 @@
                 <w:sz w:val="16"/>
               </w:rPr>
             </w:pPr>
+          </w:p>
+          <w:p>
+            <w:pPr>
+              <w:pStyle w:val="Elencoacolori-Colore11"/>
+              <w:spacing w:after="0"/>
+              <w:ind w:left="0"/>
+              <w:jc w:val="center"/>
+              <w:rPr>
+                <w:sz w:val="16"/>
+              </w:rPr>
+            </w:pPr>
             <w:r>
               <w:rPr>
                 <w:noProof/>
                 <w:sz w:val="16"/>
               </w:rPr>
               <w:drawing>
-                <wp:inline distT="0" distB="0" distL="0" distR="0" wp14:anchorId="6F533DA0" wp14:editId="67700E1F">
-                  <wp:extent cx="269875" cy="256540"/>
+                <wp:inline distT="0" distB="0" distL="0" distR="0" wp14:anchorId="63830A38" wp14:editId="352BF10B">
+                  <wp:extent cx="1814830" cy="499110"/>
                   <wp:effectExtent l="0" t="0" r="0" b="0"/>
-                  <wp:docPr id="5" name="Immagine 5"/>
+                  <wp:docPr id="6" name="Immagine 6"/>
                   <wp:cNvGraphicFramePr>
                     <a:graphicFrameLocks xmlns:a="http://schemas.openxmlformats.org/drawingml/2006/main" noChangeAspect="1"/>
                   </wp:cNvGraphicFramePr>
@@ -969,36 +1000,23 @@
                     <a:graphicData uri="http://schemas.openxmlformats.org/drawingml/2006/picture">
                       <pic:pic xmlns:pic="http://schemas.openxmlformats.org/drawingml/2006/picture">
                         <pic:nvPicPr>
-                          <pic:cNvPr id="0" name="Picture 5"/>
-                          <pic:cNvPicPr>
-                            <a:picLocks noChangeAspect="1" noChangeArrowheads="1"/>
-                          </pic:cNvPicPr>
+                          <pic:cNvPr id="1" name=""/>
+                          <pic:cNvPicPr/>
                         </pic:nvPicPr>
                         <pic:blipFill>
-                          <a:blip r:embed="rId13">
-                            <a:extLst>
-                              <a:ext uri="{28A0092B-C50C-407E-A947-70E740481C1C}">
-                                <a14:useLocalDpi xmlns:a14="http://schemas.microsoft.com/office/drawing/2010/main" val="0"/>
-                              </a:ext>
-                            </a:extLst>
-                          </a:blip>
-                          <a:srcRect/>
+                          <a:blip r:embed="rId13"/>
                           <a:stretch>
                             <a:fillRect/>
                           </a:stretch>
                         </pic:blipFill>
-                        <pic:spPr bwMode="auto">
+                        <pic:spPr>
                           <a:xfrm>
                             <a:off x="0" y="0"/>
-                            <a:ext cx="269875" cy="256540"/>
+                            <a:ext cx="1814830" cy="499110"/>
                           </a:xfrm>
                           <a:prstGeom prst="rect">
                             <a:avLst/>
                           </a:prstGeom>
-                          <a:noFill/>
-                          <a:ln>
-                            <a:noFill/>
-                          </a:ln>
                         </pic:spPr>
                       </pic:pic>
                     </a:graphicData>
@@ -1021,7 +1039,13 @@
               <w:rPr>
                 <w:sz w:val="16"/>
               </w:rPr>
-              <w:t>Office XP/2003 button</w:t>
+              <w:t xml:space="preserve">Office XP/2003 </w:t>
+            </w:r>
+            <w:r>
+              <w:rPr>
+                <w:sz w:val="16"/>
+              </w:rPr>
+              <w:t>dropdown</w:t>
             </w:r>
           </w:p>
         </w:tc>
@@ -1041,25 +1065,16 @@
               <w:ind w:left="0"/>
             </w:pPr>
             <w:r>
-              <w:t xml:space="preserve">If this button/checkbox is selected (default) and </w:t>
-            </w:r>
-            <w:r>
-              <w:t xml:space="preserve">dynamically generated </w:t>
-            </w:r>
-            <w:r>
-              <w:t>slide numbers are displayed in slide footers, the add</w:t>
-            </w:r>
-            <w:r>
-              <w:noBreakHyphen/>
-            </w:r>
-            <w:r>
-              <w:t xml:space="preserve">in will keep these numbers consistent after the split: </w:t>
-            </w:r>
-            <w:r>
-              <w:t xml:space="preserve">all the slides that result from splitting a single original slide will be assigned the same numbering as the latter. </w:t>
-            </w:r>
-            <w:r>
-              <w:t>This is the desired behaviour in the majority of cases.</w:t>
+              <w:t xml:space="preserve">In order to </w:t>
+            </w:r>
+            <w:r>
+              <w:t xml:space="preserve">show </w:t>
+            </w:r>
+            <w:r>
+              <w:t xml:space="preserve">the progress of a presentation, slide numbers may be explicitly displayed in slide footers. When slides are split, their numbers are obviously </w:t>
+            </w:r>
+            <w:r>
+              <w:t>changed because lots of extra slides are generated during the split.</w:t>
             </w:r>
           </w:p>
           <w:p>
@@ -1069,19 +1084,106 @@
               <w:ind w:left="0"/>
             </w:pPr>
             <w:r>
-              <w:t xml:space="preserve">If this button/checkbox is not selected, split slides will be </w:t>
-            </w:r>
-            <w:r>
-              <w:t xml:space="preserve">assigned an incremental number </w:t>
-            </w:r>
-            <w:r>
-              <w:t xml:space="preserve">independent </w:t>
-            </w:r>
-            <w:r>
-              <w:t xml:space="preserve">from </w:t>
-            </w:r>
-            <w:r>
-              <w:t>the original slides.</w:t>
+              <w:t>The function controlled by this dropdown allows to determine if and how original slide numbers should be preserved:</w:t>
+            </w:r>
+          </w:p>
+          <w:p>
+            <w:pPr>
+              <w:pStyle w:val="Elencoacolori-Colore11"/>
+              <w:numPr>
+                <w:ilvl w:val="0"/>
+                <w:numId w:val="4"/>
+              </w:numPr>
+              <w:spacing w:after="0"/>
+              <w:ind w:left="354" w:hanging="278"/>
+            </w:pPr>
+            <w:r>
+              <w:rPr>
+                <w:i/>
+                <w:iCs/>
+              </w:rPr>
+              <w:t>No</w:t>
+            </w:r>
+            <w:r>
+              <w:t>/</w:t>
+            </w:r>
+            <w:r>
+              <w:rPr>
+                <w:i/>
+                <w:iCs/>
+              </w:rPr>
+              <w:t>Do nothing</w:t>
+            </w:r>
+            <w:r>
+              <w:t>: slide numbers are not touched, therefore the final split presentation will have a different numbering.</w:t>
+            </w:r>
+          </w:p>
+          <w:p>
+            <w:pPr>
+              <w:pStyle w:val="Elencoacolori-Colore11"/>
+              <w:numPr>
+                <w:ilvl w:val="0"/>
+                <w:numId w:val="4"/>
+              </w:numPr>
+              <w:spacing w:after="0"/>
+              <w:ind w:left="354" w:hanging="278"/>
+            </w:pPr>
+            <w:r>
+              <w:rPr>
+                <w:i/>
+                <w:iCs/>
+              </w:rPr>
+              <w:t>Yes</w:t>
+            </w:r>
+            <w:r>
+              <w:t>/</w:t>
+            </w:r>
+            <w:r>
+              <w:rPr>
+                <w:i/>
+                <w:iCs/>
+              </w:rPr>
+              <w:t>Preserve original</w:t>
+            </w:r>
+            <w:r>
+              <w:t xml:space="preserve">: </w:t>
+            </w:r>
+            <w:r>
+              <w:t xml:space="preserve">all the slides that result from splitting a single original slide will be assigned the same numbering as the latter. </w:t>
+            </w:r>
+            <w:r>
+              <w:t>This is the desired behaviour in the majority of cases.</w:t>
+            </w:r>
+          </w:p>
+          <w:p>
+            <w:pPr>
+              <w:pStyle w:val="Elencoacolori-Colore11"/>
+              <w:numPr>
+                <w:ilvl w:val="0"/>
+                <w:numId w:val="4"/>
+              </w:numPr>
+              <w:spacing w:after="0"/>
+              <w:ind w:left="354" w:hanging="278"/>
+            </w:pPr>
+            <w:r>
+              <w:rPr>
+                <w:i/>
+                <w:iCs/>
+              </w:rPr>
+              <w:t>Yes, and add subindex</w:t>
+            </w:r>
+            <w:r>
+              <w:t>/</w:t>
+            </w:r>
+            <w:r>
+              <w:rPr>
+                <w:i/>
+                <w:iCs/>
+              </w:rPr>
+              <w:t>Preserve, and add subindex</w:t>
+            </w:r>
+            <w:r>
+              <w:t>: same as above, but slide numbers are augmented with a subindex indicating how may slides have been generated from a single original one. For example, slide 5 may be split into "5.1”, “5.2”, “5.3”, etc.</w:t>
             </w:r>
           </w:p>
         </w:tc>
@@ -1090,11 +1192,7 @@
     <w:p>
       <w:pPr>
         <w:pStyle w:val="Elencoacolori-Colore11"/>
-      </w:pPr>
-    </w:p>
-    <w:p>
-      <w:pPr>
-        <w:pStyle w:val="Elencoacolori-Colore11"/>
+        <w:ind w:left="0"/>
       </w:pPr>
     </w:p>
     <w:p>
@@ -1145,6 +1243,7 @@
             </w:pPr>
             <w:r>
               <w:rPr>
+                <w:noProof/>
                 <w:sz w:val="16"/>
                 <w:szCs w:val="16"/>
               </w:rPr>
@@ -1338,6 +1437,15 @@
     </w:p>
     <w:p>
       <w:pPr>
+        <w:spacing w:after="0" w:line="240" w:lineRule="auto"/>
+        <w:jc w:val="left"/>
+      </w:pPr>
+      <w:r>
+        <w:br w:type="page"/>
+      </w:r>
+    </w:p>
+    <w:p>
+      <w:pPr>
         <w:pStyle w:val="Elencoacolori-Colore11"/>
       </w:pPr>
     </w:p>
@@ -1730,6 +1838,119 @@
     </w:lvl>
   </w:abstractNum>
   <w:abstractNum w:abstractNumId="1" w15:restartNumberingAfterBreak="0">
+    <w:nsid w:val="1A5B5337"/>
+    <w:multiLevelType w:val="hybridMultilevel"/>
+    <w:tmpl w:val="3788DCEC"/>
+    <w:lvl w:ilvl="0" w:tplc="04100001">
+      <w:start w:val="1"/>
+      <w:numFmt w:val="bullet"/>
+      <w:lvlText w:val=""/>
+      <w:lvlJc w:val="left"/>
+      <w:pPr>
+        <w:ind w:left="720" w:hanging="360"/>
+      </w:pPr>
+      <w:rPr>
+        <w:rFonts w:ascii="Symbol" w:hAnsi="Symbol" w:hint="default"/>
+      </w:rPr>
+    </w:lvl>
+    <w:lvl w:ilvl="1" w:tplc="04100003" w:tentative="1">
+      <w:start w:val="1"/>
+      <w:numFmt w:val="bullet"/>
+      <w:lvlText w:val="o"/>
+      <w:lvlJc w:val="left"/>
+      <w:pPr>
+        <w:ind w:left="1440" w:hanging="360"/>
+      </w:pPr>
+      <w:rPr>
+        <w:rFonts w:ascii="Courier New" w:hAnsi="Courier New" w:cs="Courier New" w:hint="default"/>
+      </w:rPr>
+    </w:lvl>
+    <w:lvl w:ilvl="2" w:tplc="04100005" w:tentative="1">
+      <w:start w:val="1"/>
+      <w:numFmt w:val="bullet"/>
+      <w:lvlText w:val=""/>
+      <w:lvlJc w:val="left"/>
+      <w:pPr>
+        <w:ind w:left="2160" w:hanging="360"/>
+      </w:pPr>
+      <w:rPr>
+        <w:rFonts w:ascii="Wingdings" w:hAnsi="Wingdings" w:hint="default"/>
+      </w:rPr>
+    </w:lvl>
+    <w:lvl w:ilvl="3" w:tplc="04100001" w:tentative="1">
+      <w:start w:val="1"/>
+      <w:numFmt w:val="bullet"/>
+      <w:lvlText w:val=""/>
+      <w:lvlJc w:val="left"/>
+      <w:pPr>
+        <w:ind w:left="2880" w:hanging="360"/>
+      </w:pPr>
+      <w:rPr>
+        <w:rFonts w:ascii="Symbol" w:hAnsi="Symbol" w:hint="default"/>
+      </w:rPr>
+    </w:lvl>
+    <w:lvl w:ilvl="4" w:tplc="04100003" w:tentative="1">
+      <w:start w:val="1"/>
+      <w:numFmt w:val="bullet"/>
+      <w:lvlText w:val="o"/>
+      <w:lvlJc w:val="left"/>
+      <w:pPr>
+        <w:ind w:left="3600" w:hanging="360"/>
+      </w:pPr>
+      <w:rPr>
+        <w:rFonts w:ascii="Courier New" w:hAnsi="Courier New" w:cs="Courier New" w:hint="default"/>
+      </w:rPr>
+    </w:lvl>
+    <w:lvl w:ilvl="5" w:tplc="04100005" w:tentative="1">
+      <w:start w:val="1"/>
+      <w:numFmt w:val="bullet"/>
+      <w:lvlText w:val=""/>
+      <w:lvlJc w:val="left"/>
+      <w:pPr>
+        <w:ind w:left="4320" w:hanging="360"/>
+      </w:pPr>
+      <w:rPr>
+        <w:rFonts w:ascii="Wingdings" w:hAnsi="Wingdings" w:hint="default"/>
+      </w:rPr>
+    </w:lvl>
+    <w:lvl w:ilvl="6" w:tplc="04100001" w:tentative="1">
+      <w:start w:val="1"/>
+      <w:numFmt w:val="bullet"/>
+      <w:lvlText w:val=""/>
+      <w:lvlJc w:val="left"/>
+      <w:pPr>
+        <w:ind w:left="5040" w:hanging="360"/>
+      </w:pPr>
+      <w:rPr>
+        <w:rFonts w:ascii="Symbol" w:hAnsi="Symbol" w:hint="default"/>
+      </w:rPr>
+    </w:lvl>
+    <w:lvl w:ilvl="7" w:tplc="04100003" w:tentative="1">
+      <w:start w:val="1"/>
+      <w:numFmt w:val="bullet"/>
+      <w:lvlText w:val="o"/>
+      <w:lvlJc w:val="left"/>
+      <w:pPr>
+        <w:ind w:left="5760" w:hanging="360"/>
+      </w:pPr>
+      <w:rPr>
+        <w:rFonts w:ascii="Courier New" w:hAnsi="Courier New" w:cs="Courier New" w:hint="default"/>
+      </w:rPr>
+    </w:lvl>
+    <w:lvl w:ilvl="8" w:tplc="04100005" w:tentative="1">
+      <w:start w:val="1"/>
+      <w:numFmt w:val="bullet"/>
+      <w:lvlText w:val=""/>
+      <w:lvlJc w:val="left"/>
+      <w:pPr>
+        <w:ind w:left="6480" w:hanging="360"/>
+      </w:pPr>
+      <w:rPr>
+        <w:rFonts w:ascii="Wingdings" w:hAnsi="Wingdings" w:hint="default"/>
+      </w:rPr>
+    </w:lvl>
+  </w:abstractNum>
+  <w:abstractNum w:abstractNumId="2" w15:restartNumberingAfterBreak="0">
     <w:nsid w:val="36661A62"/>
     <w:multiLevelType w:val="hybridMultilevel"/>
     <w:tmpl w:val="FFF645B4"/>
@@ -1815,7 +2036,7 @@
       </w:pPr>
     </w:lvl>
   </w:abstractNum>
-  <w:abstractNum w:abstractNumId="2" w15:restartNumberingAfterBreak="0">
+  <w:abstractNum w:abstractNumId="3" w15:restartNumberingAfterBreak="0">
     <w:nsid w:val="7B6C2235"/>
     <w:multiLevelType w:val="hybridMultilevel"/>
     <w:tmpl w:val="0C487B3C"/>
@@ -1929,13 +2150,16 @@
     </w:lvl>
   </w:abstractNum>
   <w:num w:numId="1">
-    <w:abstractNumId w:val="1"/>
+    <w:abstractNumId w:val="2"/>
   </w:num>
   <w:num w:numId="2">
     <w:abstractNumId w:val="0"/>
   </w:num>
   <w:num w:numId="3">
-    <w:abstractNumId w:val="2"/>
+    <w:abstractNumId w:val="3"/>
+  </w:num>
+  <w:num w:numId="4">
+    <w:abstractNumId w:val="1"/>
   </w:num>
 </w:numbering>
 </file>
@@ -2534,6 +2758,7 @@
   <w:style w:type="character" w:default="1" w:styleId="Carpredefinitoparagrafo">
     <w:name w:val="Default Paragraph Font"/>
     <w:uiPriority w:val="1"/>
+    <w:semiHidden/>
     <w:unhideWhenUsed/>
   </w:style>
   <w:style w:type="table" w:default="1" w:styleId="Tabellanormale">

</xml_diff>

<commit_message>
Updated HOWTO file with manual installation steps
</commit_message>
<xml_diff>
--- a/PPspliT-howto.docx
+++ b/PPspliT-howto.docx
@@ -1,6 +1,6 @@
 
 <file path=word/document.xml><?xml version="1.0" encoding="utf-8"?>
-<w:document xmlns:wpc="http://schemas.microsoft.com/office/word/2010/wordprocessingCanvas" xmlns:cx="http://schemas.microsoft.com/office/drawing/2014/chartex" xmlns:cx1="http://schemas.microsoft.com/office/drawing/2015/9/8/chartex" xmlns:cx2="http://schemas.microsoft.com/office/drawing/2015/10/21/chartex" xmlns:cx3="http://schemas.microsoft.com/office/drawing/2016/5/9/chartex" xmlns:cx4="http://schemas.microsoft.com/office/drawing/2016/5/10/chartex" xmlns:cx5="http://schemas.microsoft.com/office/drawing/2016/5/11/chartex" xmlns:cx6="http://schemas.microsoft.com/office/drawing/2016/5/12/chartex" xmlns:cx7="http://schemas.microsoft.com/office/drawing/2016/5/13/chartex" xmlns:cx8="http://schemas.microsoft.com/office/drawing/2016/5/14/chartex" xmlns:mc="http://schemas.openxmlformats.org/markup-compatibility/2006" xmlns:aink="http://schemas.microsoft.com/office/drawing/2016/ink" xmlns:am3d="http://schemas.microsoft.com/office/drawing/2017/model3d" xmlns:o="urn:schemas-microsoft-com:office:office" xmlns:r="http://schemas.openxmlformats.org/officeDocument/2006/relationships" xmlns:m="http://schemas.openxmlformats.org/officeDocument/2006/math" xmlns:v="urn:schemas-microsoft-com:vml" xmlns:wp14="http://schemas.microsoft.com/office/word/2010/wordprocessingDrawing" xmlns:wp="http://schemas.openxmlformats.org/drawingml/2006/wordprocessingDrawing" xmlns:w10="urn:schemas-microsoft-com:office:word" xmlns:w="http://schemas.openxmlformats.org/wordprocessingml/2006/main" xmlns:w14="http://schemas.microsoft.com/office/word/2010/wordml" xmlns:w15="http://schemas.microsoft.com/office/word/2012/wordml" xmlns:w16cex="http://schemas.microsoft.com/office/word/2018/wordml/cex" xmlns:w16cid="http://schemas.microsoft.com/office/word/2016/wordml/cid" xmlns:w16="http://schemas.microsoft.com/office/word/2018/wordml" xmlns:w16se="http://schemas.microsoft.com/office/word/2015/wordml/symex" xmlns:wpg="http://schemas.microsoft.com/office/word/2010/wordprocessingGroup" xmlns:wpi="http://schemas.microsoft.com/office/word/2010/wordprocessingInk" xmlns:wne="http://schemas.microsoft.com/office/word/2006/wordml" xmlns:wps="http://schemas.microsoft.com/office/word/2010/wordprocessingShape" mc:Ignorable="w14 w15 w16se w16cid w16 w16cex wp14">
+<w:document xmlns:wpc="http://schemas.microsoft.com/office/word/2010/wordprocessingCanvas" xmlns:cx="http://schemas.microsoft.com/office/drawing/2014/chartex" xmlns:cx1="http://schemas.microsoft.com/office/drawing/2015/9/8/chartex" xmlns:cx2="http://schemas.microsoft.com/office/drawing/2015/10/21/chartex" xmlns:cx3="http://schemas.microsoft.com/office/drawing/2016/5/9/chartex" xmlns:cx4="http://schemas.microsoft.com/office/drawing/2016/5/10/chartex" xmlns:cx5="http://schemas.microsoft.com/office/drawing/2016/5/11/chartex" xmlns:cx6="http://schemas.microsoft.com/office/drawing/2016/5/12/chartex" xmlns:cx7="http://schemas.microsoft.com/office/drawing/2016/5/13/chartex" xmlns:cx8="http://schemas.microsoft.com/office/drawing/2016/5/14/chartex" xmlns:mc="http://schemas.openxmlformats.org/markup-compatibility/2006" xmlns:aink="http://schemas.microsoft.com/office/drawing/2016/ink" xmlns:am3d="http://schemas.microsoft.com/office/drawing/2017/model3d" xmlns:o="urn:schemas-microsoft-com:office:office" xmlns:r="http://schemas.openxmlformats.org/officeDocument/2006/relationships" xmlns:m="http://schemas.openxmlformats.org/officeDocument/2006/math" xmlns:v="urn:schemas-microsoft-com:vml" xmlns:wp14="http://schemas.microsoft.com/office/word/2010/wordprocessingDrawing" xmlns:wp="http://schemas.openxmlformats.org/drawingml/2006/wordprocessingDrawing" xmlns:w10="urn:schemas-microsoft-com:office:word" xmlns:w="http://schemas.openxmlformats.org/wordprocessingml/2006/main" xmlns:w14="http://schemas.microsoft.com/office/word/2010/wordml" xmlns:w15="http://schemas.microsoft.com/office/word/2012/wordml" xmlns:w16cex="http://schemas.microsoft.com/office/word/2018/wordml/cex" xmlns:w16cid="http://schemas.microsoft.com/office/word/2016/wordml/cid" xmlns:w16="http://schemas.microsoft.com/office/word/2018/wordml" xmlns:w16sdtdh="http://schemas.microsoft.com/office/word/2020/wordml/sdtdatahash" xmlns:w16se="http://schemas.microsoft.com/office/word/2015/wordml/symex" xmlns:wpg="http://schemas.microsoft.com/office/word/2010/wordprocessingGroup" xmlns:wpi="http://schemas.microsoft.com/office/word/2010/wordprocessingInk" xmlns:wne="http://schemas.microsoft.com/office/word/2006/wordml" xmlns:wps="http://schemas.microsoft.com/office/word/2010/wordprocessingShape" mc:Ignorable="w14 w15 w16se w16cid w16 w16cex w16sdtdh wp14">
   <w:body>
     <w:p>
       <w:pPr>
@@ -204,7 +204,13 @@
         </w:numPr>
       </w:pPr>
       <w:r>
-        <w:t>PowerPoint for MacOS, releases 2016 and more recent, as well as Microsoft 365 (formerly Office 365)</w:t>
+        <w:t xml:space="preserve">PowerPoint for </w:t>
+      </w:r>
+      <w:r>
+        <w:t>m</w:t>
+      </w:r>
+      <w:r>
+        <w:t>acOS, releases 2016 and more recent, as well as Microsoft 365 (formerly Office 365)</w:t>
       </w:r>
     </w:p>
     <w:p>
@@ -1685,6 +1691,678 @@
         <w:t>Happy splitting!</w:t>
       </w:r>
     </w:p>
+    <w:p>
+      <w:pPr>
+        <w:spacing w:after="0" w:line="240" w:lineRule="auto"/>
+        <w:jc w:val="left"/>
+      </w:pPr>
+      <w:r>
+        <w:br w:type="page"/>
+      </w:r>
+    </w:p>
+    <w:p>
+      <w:pPr>
+        <w:pStyle w:val="Titolo1"/>
+      </w:pPr>
+      <w:r>
+        <w:lastRenderedPageBreak/>
+        <w:t>Troubleshooting</w:t>
+      </w:r>
+    </w:p>
+    <w:p>
+      <w:r>
+        <w:t>The troubleshooting steps described below are meant to be a basic help for users that are facing common issues</w:t>
+      </w:r>
+      <w:r>
+        <w:t>, and are not meant to be exhaustive</w:t>
+      </w:r>
+      <w:r>
+        <w:t xml:space="preserve">. In case you are still unable to solve a specific problem after reading through this guide, please consider checking issues documented at </w:t>
+      </w:r>
+      <w:hyperlink r:id="rId17" w:history="1">
+        <w:r>
+          <w:rPr>
+            <w:rStyle w:val="Collegamentoipertestuale"/>
+          </w:rPr>
+          <w:t>https://github.com/maxonthegit/PPspliT/issues</w:t>
+        </w:r>
+      </w:hyperlink>
+      <w:r>
+        <w:t xml:space="preserve"> or</w:t>
+      </w:r>
+      <w:r>
+        <w:t>, in case none applies to your case,</w:t>
+      </w:r>
+      <w:r>
+        <w:t xml:space="preserve"> opening a new one.</w:t>
+      </w:r>
+    </w:p>
+    <w:p>
+      <w:pPr>
+        <w:pStyle w:val="Titolo2"/>
+      </w:pPr>
+      <w:r>
+        <w:t>The installer fails to recognize any PowerPoint releases</w:t>
+      </w:r>
+    </w:p>
+    <w:p>
+      <w:r>
+        <w:t>There are some corner cases that cause the setup program to fail with an error stating that “the add</w:t>
+      </w:r>
+      <w:r>
+        <w:noBreakHyphen/>
+        <w:t>in has been left unconfigured”.</w:t>
+      </w:r>
+      <w:r>
+        <w:t xml:space="preserve"> M</w:t>
+      </w:r>
+      <w:r>
+        <w:t>ost notably</w:t>
+      </w:r>
+      <w:r>
+        <w:t xml:space="preserve">, this likely happens </w:t>
+      </w:r>
+      <w:r>
+        <w:t>when a pre</w:t>
+      </w:r>
+      <w:r>
+        <w:noBreakHyphen/>
+        <w:t>installed OEM PowerPoint release is being used</w:t>
+      </w:r>
+      <w:r>
+        <w:t>.</w:t>
+      </w:r>
+    </w:p>
+    <w:p>
+      <w:r>
+        <w:t>There is not much that can be done to address this issue, as specially packed PowerPoint releases may be harder to detect for the installer and the effort to improve its recognition capabilities exceeds the user</w:t>
+      </w:r>
+      <w:r>
+        <w:noBreakHyphen/>
+        <w:t>reported impact of this problem.</w:t>
+      </w:r>
+      <w:r>
+        <w:t xml:space="preserve"> However, you can still work around this little problem by performing a manual installation according to the following walkthrough:</w:t>
+      </w:r>
+    </w:p>
+    <w:p>
+      <w:pPr>
+        <w:pStyle w:val="Paragrafoelenco"/>
+        <w:numPr>
+          <w:ilvl w:val="0"/>
+          <w:numId w:val="5"/>
+        </w:numPr>
+      </w:pPr>
+      <w:r>
+        <w:t>Download the latest PPspliT macro file from</w:t>
+      </w:r>
+      <w:r>
+        <w:tab/>
+        <w:t xml:space="preserve"> </w:t>
+      </w:r>
+      <w:hyperlink r:id="rId18" w:history="1">
+        <w:r>
+          <w:rPr>
+            <w:rStyle w:val="Collegamentoipertestuale"/>
+          </w:rPr>
+          <w:t>https://github.com/maxonthegit/PPspliT/raw/master/src/PPT12%2B/PPspliT.ppam</w:t>
+        </w:r>
+      </w:hyperlink>
+      <w:r>
+        <w:t xml:space="preserve"> and save the file to a location of your choice.</w:t>
+      </w:r>
+    </w:p>
+    <w:p>
+      <w:pPr>
+        <w:ind w:left="360"/>
+      </w:pPr>
+      <w:r>
+        <w:t>Alternatively</w:t>
+      </w:r>
+      <w:r>
+        <w:t>:</w:t>
+      </w:r>
+    </w:p>
+    <w:p>
+      <w:pPr>
+        <w:pStyle w:val="Paragrafoelenco"/>
+        <w:numPr>
+          <w:ilvl w:val="0"/>
+          <w:numId w:val="14"/>
+        </w:numPr>
+      </w:pPr>
+      <w:r>
+        <w:t>D</w:t>
+      </w:r>
+      <w:r>
+        <w:t xml:space="preserve">ownload the latest </w:t>
+      </w:r>
+      <w:r>
+        <w:t xml:space="preserve">Windows </w:t>
+      </w:r>
+      <w:r>
+        <w:t>installer file from</w:t>
+      </w:r>
+      <w:r>
+        <w:t xml:space="preserve"> </w:t>
+      </w:r>
+      <w:hyperlink r:id="rId19" w:history="1">
+        <w:r>
+          <w:rPr>
+            <w:rStyle w:val="Collegamentoipertestuale"/>
+          </w:rPr>
+          <w:t>http://www.maxonthenet.altervista.org/ppsplit.php</w:t>
+        </w:r>
+      </w:hyperlink>
+      <w:r>
+        <w:t xml:space="preserve"> </w:t>
+      </w:r>
+      <w:r>
+        <w:t>(</w:t>
+      </w:r>
+      <w:r>
+        <w:t>just use the Windows installer anyway even if you are using macOS).</w:t>
+      </w:r>
+    </w:p>
+    <w:p>
+      <w:pPr>
+        <w:pStyle w:val="Paragrafoelenco"/>
+        <w:numPr>
+          <w:ilvl w:val="0"/>
+          <w:numId w:val="14"/>
+        </w:numPr>
+      </w:pPr>
+      <w:r>
+        <w:rPr>
+          <w:i/>
+          <w:iCs/>
+        </w:rPr>
+        <w:t>Do not start the installer</w:t>
+      </w:r>
+      <w:r>
+        <w:t xml:space="preserve"> but, instead, open it with a Zip unpacker of your choice (for Windows you can use 7-Zip whereas for macOS you can use The Unarchiver from the App Store).</w:t>
+      </w:r>
+    </w:p>
+    <w:p>
+      <w:pPr>
+        <w:pStyle w:val="Paragrafoelenco"/>
+        <w:numPr>
+          <w:ilvl w:val="0"/>
+          <w:numId w:val="14"/>
+        </w:numPr>
+        <w:spacing w:after="0"/>
+        <w:ind w:left="714" w:hanging="357"/>
+      </w:pPr>
+      <w:r>
+        <w:t xml:space="preserve">Find file </w:t>
+      </w:r>
+      <w:r>
+        <w:rPr>
+          <w:rFonts w:ascii="Consolas" w:hAnsi="Consolas" w:cs="Consolas"/>
+        </w:rPr>
+        <w:t>PPspliT.ppam</w:t>
+      </w:r>
+      <w:r>
+        <w:t xml:space="preserve"> inside the archive and save it to a location of your choice.</w:t>
+      </w:r>
+    </w:p>
+    <w:p>
+      <w:pPr>
+        <w:spacing w:after="0" w:line="240" w:lineRule="auto"/>
+      </w:pPr>
+    </w:p>
+    <w:p>
+      <w:pPr>
+        <w:pStyle w:val="Paragrafoelenco"/>
+        <w:numPr>
+          <w:ilvl w:val="0"/>
+          <w:numId w:val="18"/>
+        </w:numPr>
+      </w:pPr>
+      <w:r>
+        <w:t>Start PowerPoint.</w:t>
+      </w:r>
+    </w:p>
+    <w:p>
+      <w:pPr>
+        <w:pStyle w:val="Paragrafoelenco"/>
+        <w:numPr>
+          <w:ilvl w:val="0"/>
+          <w:numId w:val="18"/>
+        </w:numPr>
+      </w:pPr>
+      <w:r>
+        <w:t xml:space="preserve">Add the downloaded </w:t>
+      </w:r>
+      <w:r>
+        <w:rPr>
+          <w:rFonts w:ascii="Consolas" w:hAnsi="Consolas" w:cs="Consolas"/>
+        </w:rPr>
+        <w:t>PPspliT.ppam</w:t>
+      </w:r>
+      <w:r>
+        <w:t xml:space="preserve"> as a PowerPoint add</w:t>
+      </w:r>
+      <w:r>
+        <w:noBreakHyphen/>
+        <w:t>in as described at</w:t>
+      </w:r>
+      <w:r>
+        <w:tab/>
+        <w:t xml:space="preserve"> </w:t>
+      </w:r>
+      <w:hyperlink r:id="rId20" w:history="1">
+        <w:r>
+          <w:rPr>
+            <w:rStyle w:val="Collegamentoipertestuale"/>
+          </w:rPr>
+          <w:t>https://support.micros</w:t>
+        </w:r>
+        <w:r>
+          <w:rPr>
+            <w:rStyle w:val="Collegamentoipertestuale"/>
+          </w:rPr>
+          <w:t>o</w:t>
+        </w:r>
+        <w:r>
+          <w:rPr>
+            <w:rStyle w:val="Collegamentoipertestuale"/>
+          </w:rPr>
+          <w:t>ft.com/en-us/office/add-or-load-a-powerpoint-add-in-3de8bbc2-2481-457a-8841-7334cd5b455f</w:t>
+        </w:r>
+      </w:hyperlink>
+      <w:r>
+        <w:t>, namely:</w:t>
+      </w:r>
+    </w:p>
+    <w:p>
+      <w:pPr>
+        <w:pStyle w:val="Paragrafoelenco"/>
+        <w:numPr>
+          <w:ilvl w:val="1"/>
+          <w:numId w:val="18"/>
+        </w:numPr>
+        <w:ind w:left="1560" w:hanging="480"/>
+      </w:pPr>
+      <w:r>
+        <w:t>For PowerPoint for Windows, c</w:t>
+      </w:r>
+      <w:r>
+        <w:t xml:space="preserve">lick the </w:t>
+      </w:r>
+      <w:r>
+        <w:rPr>
+          <w:b/>
+          <w:bCs/>
+        </w:rPr>
+        <w:t>File</w:t>
+      </w:r>
+      <w:r>
+        <w:t xml:space="preserve"> tab, then </w:t>
+      </w:r>
+      <w:r>
+        <w:rPr>
+          <w:b/>
+          <w:bCs/>
+        </w:rPr>
+        <w:t>Options</w:t>
+      </w:r>
+      <w:r>
+        <w:t>.</w:t>
+      </w:r>
+    </w:p>
+    <w:p>
+      <w:pPr>
+        <w:pStyle w:val="Paragrafoelenco"/>
+        <w:numPr>
+          <w:ilvl w:val="1"/>
+          <w:numId w:val="18"/>
+        </w:numPr>
+        <w:ind w:left="1560" w:hanging="480"/>
+      </w:pPr>
+      <w:r>
+        <w:t xml:space="preserve">In the </w:t>
+      </w:r>
+      <w:r>
+        <w:rPr>
+          <w:b/>
+          <w:bCs/>
+        </w:rPr>
+        <w:t>Options</w:t>
+      </w:r>
+      <w:r>
+        <w:t xml:space="preserve"> dialog box, click </w:t>
+      </w:r>
+      <w:r>
+        <w:rPr>
+          <w:b/>
+          <w:bCs/>
+        </w:rPr>
+        <w:t>Add-Ins</w:t>
+      </w:r>
+      <w:r>
+        <w:t>.</w:t>
+      </w:r>
+    </w:p>
+    <w:p>
+      <w:pPr>
+        <w:pStyle w:val="Paragrafoelenco"/>
+        <w:numPr>
+          <w:ilvl w:val="1"/>
+          <w:numId w:val="18"/>
+        </w:numPr>
+        <w:ind w:left="1560" w:hanging="480"/>
+      </w:pPr>
+      <w:r>
+        <w:t xml:space="preserve">In the </w:t>
+      </w:r>
+      <w:r>
+        <w:rPr>
+          <w:b/>
+          <w:bCs/>
+        </w:rPr>
+        <w:t>Manage</w:t>
+      </w:r>
+      <w:r>
+        <w:t xml:space="preserve"> list at the bottom of the dialog box, click </w:t>
+      </w:r>
+      <w:r>
+        <w:rPr>
+          <w:b/>
+          <w:bCs/>
+        </w:rPr>
+        <w:t>PowerPoint Add-ins</w:t>
+      </w:r>
+      <w:r>
+        <w:t xml:space="preserve">, and then click </w:t>
+      </w:r>
+      <w:r>
+        <w:rPr>
+          <w:b/>
+          <w:bCs/>
+        </w:rPr>
+        <w:t>Go</w:t>
+      </w:r>
+      <w:r>
+        <w:t>.</w:t>
+      </w:r>
+    </w:p>
+    <w:p>
+      <w:pPr>
+        <w:pStyle w:val="Paragrafoelenco"/>
+        <w:numPr>
+          <w:ilvl w:val="1"/>
+          <w:numId w:val="18"/>
+        </w:numPr>
+        <w:ind w:left="1560" w:hanging="480"/>
+      </w:pPr>
+      <w:r>
+        <w:t xml:space="preserve">In the </w:t>
+      </w:r>
+      <w:r>
+        <w:rPr>
+          <w:b/>
+          <w:bCs/>
+        </w:rPr>
+        <w:t>Add-Ins</w:t>
+      </w:r>
+      <w:r>
+        <w:t xml:space="preserve"> dialog box, click </w:t>
+      </w:r>
+      <w:r>
+        <w:rPr>
+          <w:b/>
+          <w:bCs/>
+        </w:rPr>
+        <w:t>Add New</w:t>
+      </w:r>
+      <w:r>
+        <w:t>.</w:t>
+      </w:r>
+    </w:p>
+    <w:p>
+      <w:pPr>
+        <w:pStyle w:val="Paragrafoelenco"/>
+        <w:numPr>
+          <w:ilvl w:val="1"/>
+          <w:numId w:val="18"/>
+        </w:numPr>
+        <w:ind w:left="1560" w:hanging="480"/>
+      </w:pPr>
+      <w:r>
+        <w:t xml:space="preserve">In the </w:t>
+      </w:r>
+      <w:r>
+        <w:rPr>
+          <w:b/>
+          <w:bCs/>
+        </w:rPr>
+        <w:t>Add New PowerPoint Add-In</w:t>
+      </w:r>
+      <w:r>
+        <w:t xml:space="preserve"> dialog box, browse for the </w:t>
+      </w:r>
+      <w:r>
+        <w:t xml:space="preserve">previously saved </w:t>
+      </w:r>
+      <w:r>
+        <w:rPr>
+          <w:rFonts w:ascii="Consolas" w:hAnsi="Consolas" w:cs="Consolas"/>
+        </w:rPr>
+        <w:t>PPspliT.ppam</w:t>
+      </w:r>
+      <w:r>
+        <w:t xml:space="preserve"> file and </w:t>
+      </w:r>
+      <w:r>
+        <w:t xml:space="preserve">then click </w:t>
+      </w:r>
+      <w:r>
+        <w:rPr>
+          <w:b/>
+          <w:bCs/>
+        </w:rPr>
+        <w:t>OK</w:t>
+      </w:r>
+      <w:r>
+        <w:t>.</w:t>
+      </w:r>
+    </w:p>
+    <w:p>
+      <w:pPr>
+        <w:pStyle w:val="Paragrafoelenco"/>
+        <w:numPr>
+          <w:ilvl w:val="1"/>
+          <w:numId w:val="18"/>
+        </w:numPr>
+        <w:spacing w:after="0"/>
+        <w:ind w:left="1559" w:hanging="482"/>
+      </w:pPr>
+      <w:r>
+        <w:t xml:space="preserve">A security notice </w:t>
+      </w:r>
+      <w:r>
+        <w:t>might appear</w:t>
+      </w:r>
+      <w:r>
+        <w:t xml:space="preserve">. </w:t>
+      </w:r>
+      <w:r>
+        <w:t>In this case just</w:t>
+      </w:r>
+      <w:r>
+        <w:t xml:space="preserve"> click </w:t>
+      </w:r>
+      <w:r>
+        <w:t xml:space="preserve">on </w:t>
+      </w:r>
+      <w:r>
+        <w:rPr>
+          <w:b/>
+          <w:bCs/>
+        </w:rPr>
+        <w:t>Enable Macros</w:t>
+      </w:r>
+      <w:r>
+        <w:t xml:space="preserve">, and then click </w:t>
+      </w:r>
+      <w:r>
+        <w:rPr>
+          <w:b/>
+          <w:bCs/>
+        </w:rPr>
+        <w:t>Close</w:t>
+      </w:r>
+      <w:r>
+        <w:t>.</w:t>
+      </w:r>
+    </w:p>
+    <w:p>
+      <w:pPr>
+        <w:spacing w:after="0" w:line="240" w:lineRule="auto"/>
+      </w:pPr>
+    </w:p>
+    <w:p>
+      <w:pPr>
+        <w:pStyle w:val="Paragrafoelenco"/>
+        <w:numPr>
+          <w:ilvl w:val="0"/>
+          <w:numId w:val="21"/>
+        </w:numPr>
+      </w:pPr>
+      <w:r>
+        <w:t xml:space="preserve">For PowerPoint for macOS, open the </w:t>
+      </w:r>
+      <w:r>
+        <w:rPr>
+          <w:b/>
+          <w:bCs/>
+        </w:rPr>
+        <w:t>Tools</w:t>
+      </w:r>
+      <w:r>
+        <w:t xml:space="preserve"> menu on the top bar (i.e. not the PowerPoint ribbon toolbar, but rather the macOS menu bar at the top of the screen) and select </w:t>
+      </w:r>
+      <w:r>
+        <w:rPr>
+          <w:b/>
+          <w:bCs/>
+        </w:rPr>
+        <w:t>PowerPoint add</w:t>
+      </w:r>
+      <w:r>
+        <w:rPr>
+          <w:b/>
+          <w:bCs/>
+        </w:rPr>
+        <w:noBreakHyphen/>
+        <w:t>ins</w:t>
+      </w:r>
+      <w:r>
+        <w:t>.</w:t>
+      </w:r>
+    </w:p>
+    <w:p>
+      <w:pPr>
+        <w:pStyle w:val="Paragrafoelenco"/>
+        <w:numPr>
+          <w:ilvl w:val="0"/>
+          <w:numId w:val="21"/>
+        </w:numPr>
+      </w:pPr>
+      <w:r>
+        <w:t xml:space="preserve">Click on </w:t>
+      </w:r>
+      <w:r>
+        <w:rPr>
+          <w:b/>
+          <w:bCs/>
+        </w:rPr>
+        <w:t>+</w:t>
+      </w:r>
+      <w:r>
+        <w:t xml:space="preserve"> and select file </w:t>
+      </w:r>
+      <w:r>
+        <w:rPr>
+          <w:rFonts w:ascii="Consolas" w:hAnsi="Consolas" w:cs="Consolas"/>
+        </w:rPr>
+        <w:t>PPspliT.ppam</w:t>
+      </w:r>
+      <w:r>
+        <w:t xml:space="preserve"> that you saved above.</w:t>
+      </w:r>
+    </w:p>
+    <w:p>
+      <w:pPr>
+        <w:rPr>
+          <w:rFonts w:ascii="Consolas" w:hAnsi="Consolas" w:cs="Consolas"/>
+        </w:rPr>
+      </w:pPr>
+      <w:r>
+        <w:t>Please note that</w:t>
+      </w:r>
+      <w:r>
+        <w:t>,</w:t>
+      </w:r>
+      <w:r>
+        <w:t xml:space="preserve"> when this issue occurs, the installer should have already taken care of copying the required files to a proper location in your system (usually </w:t>
+      </w:r>
+      <w:r>
+        <w:t>“</w:t>
+      </w:r>
+      <w:r>
+        <w:rPr>
+          <w:rFonts w:ascii="Consolas" w:hAnsi="Consolas" w:cs="Consolas"/>
+        </w:rPr>
+        <w:t>%APPDATA%</w:t>
+      </w:r>
+      <w:r>
+        <w:rPr>
+          <w:rFonts w:ascii="Consolas" w:hAnsi="Consolas" w:cs="Consolas"/>
+        </w:rPr>
+        <w:t>\Microsoft\AddIns\PPspliT</w:t>
+      </w:r>
+      <w:r>
+        <w:t xml:space="preserve">” </w:t>
+      </w:r>
+      <w:r>
+        <w:t xml:space="preserve">for Windows systems, and </w:t>
+      </w:r>
+      <w:r>
+        <w:t>“</w:t>
+      </w:r>
+      <w:r>
+        <w:rPr>
+          <w:rFonts w:ascii="Consolas" w:hAnsi="Consolas" w:cs="Consolas"/>
+        </w:rPr>
+        <w:t>$HOME/</w:t>
+      </w:r>
+      <w:r>
+        <w:rPr>
+          <w:rFonts w:ascii="Consolas" w:hAnsi="Consolas" w:cs="Consolas"/>
+        </w:rPr>
+        <w:t>Library/Group\ Containers/UBF8T346G9.Office</w:t>
+      </w:r>
+      <w:r>
+        <w:t xml:space="preserve">” for </w:t>
+      </w:r>
+      <w:r>
+        <w:t>m</w:t>
+      </w:r>
+      <w:r>
+        <w:t xml:space="preserve">acOS systems). Therefore the steps for unpacking and saving file </w:t>
+      </w:r>
+      <w:r>
+        <w:rPr>
+          <w:rFonts w:ascii="Consolas" w:hAnsi="Consolas" w:cs="Consolas"/>
+        </w:rPr>
+        <w:t>PPspliT.ppam</w:t>
+      </w:r>
+      <w:r>
+        <w:t xml:space="preserve"> described above can be skipped.</w:t>
+      </w:r>
+    </w:p>
     <w:sectPr>
       <w:pgSz w:w="11906" w:h="16838"/>
       <w:pgMar w:top="1417" w:right="1134" w:bottom="1134" w:left="1134" w:header="708" w:footer="708" w:gutter="0"/>
@@ -1696,7 +2374,7 @@
 </file>
 
 <file path=word/numbering.xml><?xml version="1.0" encoding="utf-8"?>
-<w:numbering xmlns:wpc="http://schemas.microsoft.com/office/word/2010/wordprocessingCanvas" xmlns:cx="http://schemas.microsoft.com/office/drawing/2014/chartex" xmlns:cx1="http://schemas.microsoft.com/office/drawing/2015/9/8/chartex" xmlns:cx2="http://schemas.microsoft.com/office/drawing/2015/10/21/chartex" xmlns:cx3="http://schemas.microsoft.com/office/drawing/2016/5/9/chartex" xmlns:cx4="http://schemas.microsoft.com/office/drawing/2016/5/10/chartex" xmlns:cx5="http://schemas.microsoft.com/office/drawing/2016/5/11/chartex" xmlns:cx6="http://schemas.microsoft.com/office/drawing/2016/5/12/chartex" xmlns:cx7="http://schemas.microsoft.com/office/drawing/2016/5/13/chartex" xmlns:cx8="http://schemas.microsoft.com/office/drawing/2016/5/14/chartex" xmlns:mc="http://schemas.openxmlformats.org/markup-compatibility/2006" xmlns:aink="http://schemas.microsoft.com/office/drawing/2016/ink" xmlns:am3d="http://schemas.microsoft.com/office/drawing/2017/model3d" xmlns:o="urn:schemas-microsoft-com:office:office" xmlns:r="http://schemas.openxmlformats.org/officeDocument/2006/relationships" xmlns:m="http://schemas.openxmlformats.org/officeDocument/2006/math" xmlns:v="urn:schemas-microsoft-com:vml" xmlns:wp14="http://schemas.microsoft.com/office/word/2010/wordprocessingDrawing" xmlns:wp="http://schemas.openxmlformats.org/drawingml/2006/wordprocessingDrawing" xmlns:w10="urn:schemas-microsoft-com:office:word" xmlns:w="http://schemas.openxmlformats.org/wordprocessingml/2006/main" xmlns:w14="http://schemas.microsoft.com/office/word/2010/wordml" xmlns:w15="http://schemas.microsoft.com/office/word/2012/wordml" xmlns:w16cex="http://schemas.microsoft.com/office/word/2018/wordml/cex" xmlns:w16cid="http://schemas.microsoft.com/office/word/2016/wordml/cid" xmlns:w16="http://schemas.microsoft.com/office/word/2018/wordml" xmlns:w16se="http://schemas.microsoft.com/office/word/2015/wordml/symex" xmlns:wpg="http://schemas.microsoft.com/office/word/2010/wordprocessingGroup" xmlns:wpi="http://schemas.microsoft.com/office/word/2010/wordprocessingInk" xmlns:wne="http://schemas.microsoft.com/office/word/2006/wordml" xmlns:wps="http://schemas.microsoft.com/office/word/2010/wordprocessingShape" mc:Ignorable="w14 w15 w16se w16cid w16 w16cex wp14">
+<w:numbering xmlns:wpc="http://schemas.microsoft.com/office/word/2010/wordprocessingCanvas" xmlns:cx="http://schemas.microsoft.com/office/drawing/2014/chartex" xmlns:cx1="http://schemas.microsoft.com/office/drawing/2015/9/8/chartex" xmlns:cx2="http://schemas.microsoft.com/office/drawing/2015/10/21/chartex" xmlns:cx3="http://schemas.microsoft.com/office/drawing/2016/5/9/chartex" xmlns:cx4="http://schemas.microsoft.com/office/drawing/2016/5/10/chartex" xmlns:cx5="http://schemas.microsoft.com/office/drawing/2016/5/11/chartex" xmlns:cx6="http://schemas.microsoft.com/office/drawing/2016/5/12/chartex" xmlns:cx7="http://schemas.microsoft.com/office/drawing/2016/5/13/chartex" xmlns:cx8="http://schemas.microsoft.com/office/drawing/2016/5/14/chartex" xmlns:mc="http://schemas.openxmlformats.org/markup-compatibility/2006" xmlns:aink="http://schemas.microsoft.com/office/drawing/2016/ink" xmlns:am3d="http://schemas.microsoft.com/office/drawing/2017/model3d" xmlns:o="urn:schemas-microsoft-com:office:office" xmlns:r="http://schemas.openxmlformats.org/officeDocument/2006/relationships" xmlns:m="http://schemas.openxmlformats.org/officeDocument/2006/math" xmlns:v="urn:schemas-microsoft-com:vml" xmlns:wp14="http://schemas.microsoft.com/office/word/2010/wordprocessingDrawing" xmlns:wp="http://schemas.openxmlformats.org/drawingml/2006/wordprocessingDrawing" xmlns:w10="urn:schemas-microsoft-com:office:word" xmlns:w="http://schemas.openxmlformats.org/wordprocessingml/2006/main" xmlns:w14="http://schemas.microsoft.com/office/word/2010/wordml" xmlns:w15="http://schemas.microsoft.com/office/word/2012/wordml" xmlns:w16cex="http://schemas.microsoft.com/office/word/2018/wordml/cex" xmlns:w16cid="http://schemas.microsoft.com/office/word/2016/wordml/cid" xmlns:w16="http://schemas.microsoft.com/office/word/2018/wordml" xmlns:w16sdtdh="http://schemas.microsoft.com/office/word/2020/wordml/sdtdatahash" xmlns:w16se="http://schemas.microsoft.com/office/word/2015/wordml/symex" xmlns:wpg="http://schemas.microsoft.com/office/word/2010/wordprocessingGroup" xmlns:wpi="http://schemas.microsoft.com/office/word/2010/wordprocessingInk" xmlns:wne="http://schemas.microsoft.com/office/word/2006/wordml" xmlns:wps="http://schemas.microsoft.com/office/word/2010/wordprocessingShape" mc:Ignorable="w14 w15 w16se w16cid w16 w16cex w16sdtdh wp14">
   <w:abstractNum w:abstractNumId="0" w15:restartNumberingAfterBreak="0">
     <w:nsid w:val="FFFFFF1D"/>
     <w:multiLevelType w:val="multilevel"/>
@@ -1838,6 +2516,365 @@
     </w:lvl>
   </w:abstractNum>
   <w:abstractNum w:abstractNumId="1" w15:restartNumberingAfterBreak="0">
+    <w:nsid w:val="13072800"/>
+    <w:multiLevelType w:val="hybridMultilevel"/>
+    <w:tmpl w:val="5554F368"/>
+    <w:lvl w:ilvl="0" w:tplc="9134DE58">
+      <w:start w:val="1"/>
+      <w:numFmt w:val="decimal"/>
+      <w:lvlText w:val="%1b."/>
+      <w:lvlJc w:val="left"/>
+      <w:pPr>
+        <w:ind w:left="720" w:hanging="360"/>
+      </w:pPr>
+      <w:rPr>
+        <w:rFonts w:hint="default"/>
+      </w:rPr>
+    </w:lvl>
+    <w:lvl w:ilvl="1" w:tplc="04100019" w:tentative="1">
+      <w:start w:val="1"/>
+      <w:numFmt w:val="lowerLetter"/>
+      <w:lvlText w:val="%2."/>
+      <w:lvlJc w:val="left"/>
+      <w:pPr>
+        <w:ind w:left="1440" w:hanging="360"/>
+      </w:pPr>
+    </w:lvl>
+    <w:lvl w:ilvl="2" w:tplc="0410001B" w:tentative="1">
+      <w:start w:val="1"/>
+      <w:numFmt w:val="lowerRoman"/>
+      <w:lvlText w:val="%3."/>
+      <w:lvlJc w:val="right"/>
+      <w:pPr>
+        <w:ind w:left="2160" w:hanging="180"/>
+      </w:pPr>
+    </w:lvl>
+    <w:lvl w:ilvl="3" w:tplc="0410000F" w:tentative="1">
+      <w:start w:val="1"/>
+      <w:numFmt w:val="decimal"/>
+      <w:lvlText w:val="%4."/>
+      <w:lvlJc w:val="left"/>
+      <w:pPr>
+        <w:ind w:left="2880" w:hanging="360"/>
+      </w:pPr>
+    </w:lvl>
+    <w:lvl w:ilvl="4" w:tplc="04100019" w:tentative="1">
+      <w:start w:val="1"/>
+      <w:numFmt w:val="lowerLetter"/>
+      <w:lvlText w:val="%5."/>
+      <w:lvlJc w:val="left"/>
+      <w:pPr>
+        <w:ind w:left="3600" w:hanging="360"/>
+      </w:pPr>
+    </w:lvl>
+    <w:lvl w:ilvl="5" w:tplc="0410001B" w:tentative="1">
+      <w:start w:val="1"/>
+      <w:numFmt w:val="lowerRoman"/>
+      <w:lvlText w:val="%6."/>
+      <w:lvlJc w:val="right"/>
+      <w:pPr>
+        <w:ind w:left="4320" w:hanging="180"/>
+      </w:pPr>
+    </w:lvl>
+    <w:lvl w:ilvl="6" w:tplc="0410000F" w:tentative="1">
+      <w:start w:val="1"/>
+      <w:numFmt w:val="decimal"/>
+      <w:lvlText w:val="%7."/>
+      <w:lvlJc w:val="left"/>
+      <w:pPr>
+        <w:ind w:left="5040" w:hanging="360"/>
+      </w:pPr>
+    </w:lvl>
+    <w:lvl w:ilvl="7" w:tplc="04100019" w:tentative="1">
+      <w:start w:val="1"/>
+      <w:numFmt w:val="lowerLetter"/>
+      <w:lvlText w:val="%8."/>
+      <w:lvlJc w:val="left"/>
+      <w:pPr>
+        <w:ind w:left="5760" w:hanging="360"/>
+      </w:pPr>
+    </w:lvl>
+    <w:lvl w:ilvl="8" w:tplc="0410001B" w:tentative="1">
+      <w:start w:val="1"/>
+      <w:numFmt w:val="lowerRoman"/>
+      <w:lvlText w:val="%9."/>
+      <w:lvlJc w:val="right"/>
+      <w:pPr>
+        <w:ind w:left="6480" w:hanging="180"/>
+      </w:pPr>
+    </w:lvl>
+  </w:abstractNum>
+  <w:abstractNum w:abstractNumId="2" w15:restartNumberingAfterBreak="0">
+    <w:nsid w:val="144A0F10"/>
+    <w:multiLevelType w:val="multilevel"/>
+    <w:tmpl w:val="8DF6A534"/>
+    <w:styleLink w:val="Elencocorrente2"/>
+    <w:lvl w:ilvl="0">
+      <w:start w:val="1"/>
+      <w:numFmt w:val="decimal"/>
+      <w:lvlText w:val="%1b."/>
+      <w:lvlJc w:val="left"/>
+      <w:pPr>
+        <w:ind w:left="720" w:hanging="360"/>
+      </w:pPr>
+      <w:rPr>
+        <w:rFonts w:hint="default"/>
+      </w:rPr>
+    </w:lvl>
+    <w:lvl w:ilvl="1">
+      <w:start w:val="1"/>
+      <w:numFmt w:val="lowerLetter"/>
+      <w:lvlText w:val="%2."/>
+      <w:lvlJc w:val="left"/>
+      <w:pPr>
+        <w:ind w:left="1440" w:hanging="360"/>
+      </w:pPr>
+    </w:lvl>
+    <w:lvl w:ilvl="2">
+      <w:start w:val="1"/>
+      <w:numFmt w:val="lowerRoman"/>
+      <w:lvlText w:val="%3."/>
+      <w:lvlJc w:val="right"/>
+      <w:pPr>
+        <w:ind w:left="2160" w:hanging="180"/>
+      </w:pPr>
+    </w:lvl>
+    <w:lvl w:ilvl="3">
+      <w:start w:val="1"/>
+      <w:numFmt w:val="decimal"/>
+      <w:lvlText w:val="%4."/>
+      <w:lvlJc w:val="left"/>
+      <w:pPr>
+        <w:ind w:left="2880" w:hanging="360"/>
+      </w:pPr>
+    </w:lvl>
+    <w:lvl w:ilvl="4">
+      <w:start w:val="1"/>
+      <w:numFmt w:val="lowerLetter"/>
+      <w:lvlText w:val="%5."/>
+      <w:lvlJc w:val="left"/>
+      <w:pPr>
+        <w:ind w:left="3600" w:hanging="360"/>
+      </w:pPr>
+    </w:lvl>
+    <w:lvl w:ilvl="5">
+      <w:start w:val="1"/>
+      <w:numFmt w:val="lowerRoman"/>
+      <w:lvlText w:val="%6."/>
+      <w:lvlJc w:val="right"/>
+      <w:pPr>
+        <w:ind w:left="4320" w:hanging="180"/>
+      </w:pPr>
+    </w:lvl>
+    <w:lvl w:ilvl="6">
+      <w:start w:val="1"/>
+      <w:numFmt w:val="decimal"/>
+      <w:lvlText w:val="%7."/>
+      <w:lvlJc w:val="left"/>
+      <w:pPr>
+        <w:ind w:left="5040" w:hanging="360"/>
+      </w:pPr>
+    </w:lvl>
+    <w:lvl w:ilvl="7">
+      <w:start w:val="1"/>
+      <w:numFmt w:val="lowerLetter"/>
+      <w:lvlText w:val="%8."/>
+      <w:lvlJc w:val="left"/>
+      <w:pPr>
+        <w:ind w:left="5760" w:hanging="360"/>
+      </w:pPr>
+    </w:lvl>
+    <w:lvl w:ilvl="8">
+      <w:start w:val="1"/>
+      <w:numFmt w:val="lowerRoman"/>
+      <w:lvlText w:val="%9."/>
+      <w:lvlJc w:val="right"/>
+      <w:pPr>
+        <w:ind w:left="6480" w:hanging="180"/>
+      </w:pPr>
+    </w:lvl>
+  </w:abstractNum>
+  <w:abstractNum w:abstractNumId="3" w15:restartNumberingAfterBreak="0">
+    <w:nsid w:val="15B461D8"/>
+    <w:multiLevelType w:val="multilevel"/>
+    <w:tmpl w:val="1D42F2B8"/>
+    <w:styleLink w:val="Elencocorrente6"/>
+    <w:lvl w:ilvl="0">
+      <w:start w:val="1"/>
+      <w:numFmt w:val="decimal"/>
+      <w:lvlText w:val="%1b."/>
+      <w:lvlJc w:val="left"/>
+      <w:pPr>
+        <w:ind w:left="720" w:hanging="360"/>
+      </w:pPr>
+      <w:rPr>
+        <w:rFonts w:hint="default"/>
+      </w:rPr>
+    </w:lvl>
+    <w:lvl w:ilvl="1">
+      <w:start w:val="1"/>
+      <w:numFmt w:val="lowerLetter"/>
+      <w:lvlText w:val="%2."/>
+      <w:lvlJc w:val="left"/>
+      <w:pPr>
+        <w:ind w:left="1440" w:hanging="360"/>
+      </w:pPr>
+    </w:lvl>
+    <w:lvl w:ilvl="2">
+      <w:start w:val="1"/>
+      <w:numFmt w:val="lowerRoman"/>
+      <w:lvlText w:val="%3."/>
+      <w:lvlJc w:val="right"/>
+      <w:pPr>
+        <w:ind w:left="2160" w:hanging="180"/>
+      </w:pPr>
+    </w:lvl>
+    <w:lvl w:ilvl="3">
+      <w:start w:val="1"/>
+      <w:numFmt w:val="decimal"/>
+      <w:lvlText w:val="%4."/>
+      <w:lvlJc w:val="left"/>
+      <w:pPr>
+        <w:ind w:left="2880" w:hanging="360"/>
+      </w:pPr>
+    </w:lvl>
+    <w:lvl w:ilvl="4">
+      <w:start w:val="1"/>
+      <w:numFmt w:val="lowerLetter"/>
+      <w:lvlText w:val="%5."/>
+      <w:lvlJc w:val="left"/>
+      <w:pPr>
+        <w:ind w:left="3600" w:hanging="360"/>
+      </w:pPr>
+    </w:lvl>
+    <w:lvl w:ilvl="5">
+      <w:start w:val="1"/>
+      <w:numFmt w:val="lowerRoman"/>
+      <w:lvlText w:val="%6."/>
+      <w:lvlJc w:val="right"/>
+      <w:pPr>
+        <w:ind w:left="4320" w:hanging="180"/>
+      </w:pPr>
+    </w:lvl>
+    <w:lvl w:ilvl="6">
+      <w:start w:val="1"/>
+      <w:numFmt w:val="decimal"/>
+      <w:lvlText w:val="%7."/>
+      <w:lvlJc w:val="left"/>
+      <w:pPr>
+        <w:ind w:left="5040" w:hanging="360"/>
+      </w:pPr>
+    </w:lvl>
+    <w:lvl w:ilvl="7">
+      <w:start w:val="1"/>
+      <w:numFmt w:val="lowerLetter"/>
+      <w:lvlText w:val="%8."/>
+      <w:lvlJc w:val="left"/>
+      <w:pPr>
+        <w:ind w:left="5760" w:hanging="360"/>
+      </w:pPr>
+    </w:lvl>
+    <w:lvl w:ilvl="8">
+      <w:start w:val="1"/>
+      <w:numFmt w:val="lowerRoman"/>
+      <w:lvlText w:val="%9."/>
+      <w:lvlJc w:val="right"/>
+      <w:pPr>
+        <w:ind w:left="6480" w:hanging="180"/>
+      </w:pPr>
+    </w:lvl>
+  </w:abstractNum>
+  <w:abstractNum w:abstractNumId="4" w15:restartNumberingAfterBreak="0">
+    <w:nsid w:val="178B5BD5"/>
+    <w:multiLevelType w:val="multilevel"/>
+    <w:tmpl w:val="733C3310"/>
+    <w:styleLink w:val="Elencocorrente10"/>
+    <w:lvl w:ilvl="0">
+      <w:start w:val="1"/>
+      <w:numFmt w:val="decimal"/>
+      <w:lvlText w:val="%1b."/>
+      <w:lvlJc w:val="left"/>
+      <w:pPr>
+        <w:ind w:left="720" w:hanging="360"/>
+      </w:pPr>
+      <w:rPr>
+        <w:rFonts w:hint="default"/>
+      </w:rPr>
+    </w:lvl>
+    <w:lvl w:ilvl="1">
+      <w:start w:val="1"/>
+      <w:numFmt w:val="lowerLetter"/>
+      <w:lvlText w:val="%2."/>
+      <w:lvlJc w:val="left"/>
+      <w:pPr>
+        <w:ind w:left="1440" w:hanging="360"/>
+      </w:pPr>
+    </w:lvl>
+    <w:lvl w:ilvl="2">
+      <w:start w:val="1"/>
+      <w:numFmt w:val="lowerRoman"/>
+      <w:lvlText w:val="%3."/>
+      <w:lvlJc w:val="right"/>
+      <w:pPr>
+        <w:ind w:left="2160" w:hanging="180"/>
+      </w:pPr>
+    </w:lvl>
+    <w:lvl w:ilvl="3">
+      <w:start w:val="1"/>
+      <w:numFmt w:val="decimal"/>
+      <w:lvlText w:val="%4."/>
+      <w:lvlJc w:val="left"/>
+      <w:pPr>
+        <w:ind w:left="2880" w:hanging="360"/>
+      </w:pPr>
+    </w:lvl>
+    <w:lvl w:ilvl="4">
+      <w:start w:val="1"/>
+      <w:numFmt w:val="lowerLetter"/>
+      <w:lvlText w:val="%5."/>
+      <w:lvlJc w:val="left"/>
+      <w:pPr>
+        <w:ind w:left="3600" w:hanging="360"/>
+      </w:pPr>
+    </w:lvl>
+    <w:lvl w:ilvl="5">
+      <w:start w:val="1"/>
+      <w:numFmt w:val="lowerRoman"/>
+      <w:lvlText w:val="%6."/>
+      <w:lvlJc w:val="right"/>
+      <w:pPr>
+        <w:ind w:left="4320" w:hanging="180"/>
+      </w:pPr>
+    </w:lvl>
+    <w:lvl w:ilvl="6">
+      <w:start w:val="1"/>
+      <w:numFmt w:val="decimal"/>
+      <w:lvlText w:val="%7."/>
+      <w:lvlJc w:val="left"/>
+      <w:pPr>
+        <w:ind w:left="5040" w:hanging="360"/>
+      </w:pPr>
+    </w:lvl>
+    <w:lvl w:ilvl="7">
+      <w:start w:val="1"/>
+      <w:numFmt w:val="lowerLetter"/>
+      <w:lvlText w:val="%8."/>
+      <w:lvlJc w:val="left"/>
+      <w:pPr>
+        <w:ind w:left="5760" w:hanging="360"/>
+      </w:pPr>
+    </w:lvl>
+    <w:lvl w:ilvl="8">
+      <w:start w:val="1"/>
+      <w:numFmt w:val="lowerRoman"/>
+      <w:lvlText w:val="%9."/>
+      <w:lvlJc w:val="right"/>
+      <w:pPr>
+        <w:ind w:left="6480" w:hanging="180"/>
+      </w:pPr>
+    </w:lvl>
+  </w:abstractNum>
+  <w:abstractNum w:abstractNumId="5" w15:restartNumberingAfterBreak="0">
     <w:nsid w:val="1A5B5337"/>
     <w:multiLevelType w:val="hybridMultilevel"/>
     <w:tmpl w:val="3788DCEC"/>
@@ -1950,27 +2987,33 @@
       </w:rPr>
     </w:lvl>
   </w:abstractNum>
-  <w:abstractNum w:abstractNumId="2" w15:restartNumberingAfterBreak="0">
-    <w:nsid w:val="36661A62"/>
+  <w:abstractNum w:abstractNumId="6" w15:restartNumberingAfterBreak="0">
+    <w:nsid w:val="1A8A51DC"/>
     <w:multiLevelType w:val="hybridMultilevel"/>
-    <w:tmpl w:val="FFF645B4"/>
-    <w:lvl w:ilvl="0" w:tplc="0410000F">
-      <w:start w:val="1"/>
+    <w:tmpl w:val="FE64E47A"/>
+    <w:lvl w:ilvl="0" w:tplc="512675FC">
+      <w:start w:val="4"/>
       <w:numFmt w:val="decimal"/>
       <w:lvlText w:val="%1."/>
       <w:lvlJc w:val="left"/>
       <w:pPr>
         <w:ind w:left="720" w:hanging="360"/>
       </w:pPr>
-    </w:lvl>
-    <w:lvl w:ilvl="1" w:tplc="04100019" w:tentative="1">
-      <w:start w:val="1"/>
-      <w:numFmt w:val="lowerLetter"/>
-      <w:lvlText w:val="%2."/>
+      <w:rPr>
+        <w:rFonts w:hint="default"/>
+      </w:rPr>
+    </w:lvl>
+    <w:lvl w:ilvl="1" w:tplc="22488B32">
+      <w:start w:val="6"/>
+      <w:numFmt w:val="decimal"/>
+      <w:lvlText w:val="%2a."/>
       <w:lvlJc w:val="left"/>
       <w:pPr>
         <w:ind w:left="1440" w:hanging="360"/>
       </w:pPr>
+      <w:rPr>
+        <w:rFonts w:hint="default"/>
+      </w:rPr>
     </w:lvl>
     <w:lvl w:ilvl="2" w:tplc="0410001B" w:tentative="1">
       <w:start w:val="1"/>
@@ -2036,7 +3079,1171 @@
       </w:pPr>
     </w:lvl>
   </w:abstractNum>
-  <w:abstractNum w:abstractNumId="3" w15:restartNumberingAfterBreak="0">
+  <w:abstractNum w:abstractNumId="7" w15:restartNumberingAfterBreak="0">
+    <w:nsid w:val="1B9E26B0"/>
+    <w:multiLevelType w:val="multilevel"/>
+    <w:tmpl w:val="C79414FA"/>
+    <w:styleLink w:val="Elencocorrente5"/>
+    <w:lvl w:ilvl="0">
+      <w:start w:val="1"/>
+      <w:numFmt w:val="decimal"/>
+      <w:lvlText w:val="%1b."/>
+      <w:lvlJc w:val="left"/>
+      <w:pPr>
+        <w:ind w:left="720" w:hanging="360"/>
+      </w:pPr>
+      <w:rPr>
+        <w:rFonts w:hint="default"/>
+      </w:rPr>
+    </w:lvl>
+    <w:lvl w:ilvl="1">
+      <w:start w:val="1"/>
+      <w:numFmt w:val="lowerLetter"/>
+      <w:lvlText w:val="%2."/>
+      <w:lvlJc w:val="left"/>
+      <w:pPr>
+        <w:ind w:left="1440" w:hanging="360"/>
+      </w:pPr>
+    </w:lvl>
+    <w:lvl w:ilvl="2">
+      <w:start w:val="1"/>
+      <w:numFmt w:val="lowerRoman"/>
+      <w:lvlText w:val="%3."/>
+      <w:lvlJc w:val="right"/>
+      <w:pPr>
+        <w:ind w:left="2160" w:hanging="180"/>
+      </w:pPr>
+    </w:lvl>
+    <w:lvl w:ilvl="3">
+      <w:start w:val="1"/>
+      <w:numFmt w:val="decimal"/>
+      <w:lvlText w:val="%4."/>
+      <w:lvlJc w:val="left"/>
+      <w:pPr>
+        <w:ind w:left="2880" w:hanging="360"/>
+      </w:pPr>
+    </w:lvl>
+    <w:lvl w:ilvl="4">
+      <w:start w:val="1"/>
+      <w:numFmt w:val="lowerLetter"/>
+      <w:lvlText w:val="%5."/>
+      <w:lvlJc w:val="left"/>
+      <w:pPr>
+        <w:ind w:left="3600" w:hanging="360"/>
+      </w:pPr>
+    </w:lvl>
+    <w:lvl w:ilvl="5">
+      <w:start w:val="1"/>
+      <w:numFmt w:val="lowerRoman"/>
+      <w:lvlText w:val="%6."/>
+      <w:lvlJc w:val="right"/>
+      <w:pPr>
+        <w:ind w:left="4320" w:hanging="180"/>
+      </w:pPr>
+    </w:lvl>
+    <w:lvl w:ilvl="6">
+      <w:start w:val="1"/>
+      <w:numFmt w:val="decimal"/>
+      <w:lvlText w:val="%7."/>
+      <w:lvlJc w:val="left"/>
+      <w:pPr>
+        <w:ind w:left="5040" w:hanging="360"/>
+      </w:pPr>
+    </w:lvl>
+    <w:lvl w:ilvl="7">
+      <w:start w:val="1"/>
+      <w:numFmt w:val="lowerLetter"/>
+      <w:lvlText w:val="%8."/>
+      <w:lvlJc w:val="left"/>
+      <w:pPr>
+        <w:ind w:left="5760" w:hanging="360"/>
+      </w:pPr>
+    </w:lvl>
+    <w:lvl w:ilvl="8">
+      <w:start w:val="1"/>
+      <w:numFmt w:val="lowerRoman"/>
+      <w:lvlText w:val="%9."/>
+      <w:lvlJc w:val="right"/>
+      <w:pPr>
+        <w:ind w:left="6480" w:hanging="180"/>
+      </w:pPr>
+    </w:lvl>
+  </w:abstractNum>
+  <w:abstractNum w:abstractNumId="8" w15:restartNumberingAfterBreak="0">
+    <w:nsid w:val="224B3D74"/>
+    <w:multiLevelType w:val="multilevel"/>
+    <w:tmpl w:val="5554F368"/>
+    <w:styleLink w:val="Elencocorrente12"/>
+    <w:lvl w:ilvl="0">
+      <w:start w:val="1"/>
+      <w:numFmt w:val="decimal"/>
+      <w:lvlText w:val="%1b."/>
+      <w:lvlJc w:val="left"/>
+      <w:pPr>
+        <w:ind w:left="720" w:hanging="360"/>
+      </w:pPr>
+      <w:rPr>
+        <w:rFonts w:hint="default"/>
+      </w:rPr>
+    </w:lvl>
+    <w:lvl w:ilvl="1">
+      <w:start w:val="1"/>
+      <w:numFmt w:val="lowerLetter"/>
+      <w:lvlText w:val="%2."/>
+      <w:lvlJc w:val="left"/>
+      <w:pPr>
+        <w:ind w:left="1440" w:hanging="360"/>
+      </w:pPr>
+    </w:lvl>
+    <w:lvl w:ilvl="2">
+      <w:start w:val="1"/>
+      <w:numFmt w:val="lowerRoman"/>
+      <w:lvlText w:val="%3."/>
+      <w:lvlJc w:val="right"/>
+      <w:pPr>
+        <w:ind w:left="2160" w:hanging="180"/>
+      </w:pPr>
+    </w:lvl>
+    <w:lvl w:ilvl="3">
+      <w:start w:val="1"/>
+      <w:numFmt w:val="decimal"/>
+      <w:lvlText w:val="%4."/>
+      <w:lvlJc w:val="left"/>
+      <w:pPr>
+        <w:ind w:left="2880" w:hanging="360"/>
+      </w:pPr>
+    </w:lvl>
+    <w:lvl w:ilvl="4">
+      <w:start w:val="1"/>
+      <w:numFmt w:val="lowerLetter"/>
+      <w:lvlText w:val="%5."/>
+      <w:lvlJc w:val="left"/>
+      <w:pPr>
+        <w:ind w:left="3600" w:hanging="360"/>
+      </w:pPr>
+    </w:lvl>
+    <w:lvl w:ilvl="5">
+      <w:start w:val="1"/>
+      <w:numFmt w:val="lowerRoman"/>
+      <w:lvlText w:val="%6."/>
+      <w:lvlJc w:val="right"/>
+      <w:pPr>
+        <w:ind w:left="4320" w:hanging="180"/>
+      </w:pPr>
+    </w:lvl>
+    <w:lvl w:ilvl="6">
+      <w:start w:val="1"/>
+      <w:numFmt w:val="decimal"/>
+      <w:lvlText w:val="%7."/>
+      <w:lvlJc w:val="left"/>
+      <w:pPr>
+        <w:ind w:left="5040" w:hanging="360"/>
+      </w:pPr>
+    </w:lvl>
+    <w:lvl w:ilvl="7">
+      <w:start w:val="1"/>
+      <w:numFmt w:val="lowerLetter"/>
+      <w:lvlText w:val="%8."/>
+      <w:lvlJc w:val="left"/>
+      <w:pPr>
+        <w:ind w:left="5760" w:hanging="360"/>
+      </w:pPr>
+    </w:lvl>
+    <w:lvl w:ilvl="8">
+      <w:start w:val="1"/>
+      <w:numFmt w:val="lowerRoman"/>
+      <w:lvlText w:val="%9."/>
+      <w:lvlJc w:val="right"/>
+      <w:pPr>
+        <w:ind w:left="6480" w:hanging="180"/>
+      </w:pPr>
+    </w:lvl>
+  </w:abstractNum>
+  <w:abstractNum w:abstractNumId="9" w15:restartNumberingAfterBreak="0">
+    <w:nsid w:val="2620496C"/>
+    <w:multiLevelType w:val="multilevel"/>
+    <w:tmpl w:val="983A69D4"/>
+    <w:styleLink w:val="Elencocorrente3"/>
+    <w:lvl w:ilvl="0">
+      <w:start w:val="1"/>
+      <w:numFmt w:val="decimal"/>
+      <w:lvlText w:val="%1b."/>
+      <w:lvlJc w:val="left"/>
+      <w:pPr>
+        <w:ind w:left="720" w:hanging="360"/>
+      </w:pPr>
+      <w:rPr>
+        <w:rFonts w:hint="default"/>
+      </w:rPr>
+    </w:lvl>
+    <w:lvl w:ilvl="1">
+      <w:start w:val="1"/>
+      <w:numFmt w:val="lowerLetter"/>
+      <w:lvlText w:val="%2."/>
+      <w:lvlJc w:val="left"/>
+      <w:pPr>
+        <w:ind w:left="1440" w:hanging="360"/>
+      </w:pPr>
+    </w:lvl>
+    <w:lvl w:ilvl="2">
+      <w:start w:val="1"/>
+      <w:numFmt w:val="lowerRoman"/>
+      <w:lvlText w:val="%3."/>
+      <w:lvlJc w:val="right"/>
+      <w:pPr>
+        <w:ind w:left="2160" w:hanging="180"/>
+      </w:pPr>
+    </w:lvl>
+    <w:lvl w:ilvl="3">
+      <w:start w:val="1"/>
+      <w:numFmt w:val="decimal"/>
+      <w:lvlText w:val="%4."/>
+      <w:lvlJc w:val="left"/>
+      <w:pPr>
+        <w:ind w:left="2880" w:hanging="360"/>
+      </w:pPr>
+    </w:lvl>
+    <w:lvl w:ilvl="4">
+      <w:start w:val="1"/>
+      <w:numFmt w:val="lowerLetter"/>
+      <w:lvlText w:val="%5."/>
+      <w:lvlJc w:val="left"/>
+      <w:pPr>
+        <w:ind w:left="3600" w:hanging="360"/>
+      </w:pPr>
+    </w:lvl>
+    <w:lvl w:ilvl="5">
+      <w:start w:val="1"/>
+      <w:numFmt w:val="lowerRoman"/>
+      <w:lvlText w:val="%6."/>
+      <w:lvlJc w:val="right"/>
+      <w:pPr>
+        <w:ind w:left="4320" w:hanging="180"/>
+      </w:pPr>
+    </w:lvl>
+    <w:lvl w:ilvl="6">
+      <w:start w:val="1"/>
+      <w:numFmt w:val="decimal"/>
+      <w:lvlText w:val="%7."/>
+      <w:lvlJc w:val="left"/>
+      <w:pPr>
+        <w:ind w:left="5040" w:hanging="360"/>
+      </w:pPr>
+    </w:lvl>
+    <w:lvl w:ilvl="7">
+      <w:start w:val="1"/>
+      <w:numFmt w:val="lowerLetter"/>
+      <w:lvlText w:val="%8."/>
+      <w:lvlJc w:val="left"/>
+      <w:pPr>
+        <w:ind w:left="5760" w:hanging="360"/>
+      </w:pPr>
+    </w:lvl>
+    <w:lvl w:ilvl="8">
+      <w:start w:val="1"/>
+      <w:numFmt w:val="lowerRoman"/>
+      <w:lvlText w:val="%9."/>
+      <w:lvlJc w:val="right"/>
+      <w:pPr>
+        <w:ind w:left="6480" w:hanging="180"/>
+      </w:pPr>
+    </w:lvl>
+  </w:abstractNum>
+  <w:abstractNum w:abstractNumId="10" w15:restartNumberingAfterBreak="0">
+    <w:nsid w:val="2A4721F7"/>
+    <w:multiLevelType w:val="hybridMultilevel"/>
+    <w:tmpl w:val="F73681BA"/>
+    <w:lvl w:ilvl="0" w:tplc="C75CBD48">
+      <w:start w:val="1"/>
+      <w:numFmt w:val="decimal"/>
+      <w:lvlText w:val="%1a."/>
+      <w:lvlJc w:val="left"/>
+      <w:pPr>
+        <w:ind w:left="720" w:hanging="360"/>
+      </w:pPr>
+      <w:rPr>
+        <w:rFonts w:hint="default"/>
+      </w:rPr>
+    </w:lvl>
+    <w:lvl w:ilvl="1" w:tplc="04100019" w:tentative="1">
+      <w:start w:val="1"/>
+      <w:numFmt w:val="lowerLetter"/>
+      <w:lvlText w:val="%2."/>
+      <w:lvlJc w:val="left"/>
+      <w:pPr>
+        <w:ind w:left="1440" w:hanging="360"/>
+      </w:pPr>
+    </w:lvl>
+    <w:lvl w:ilvl="2" w:tplc="0410001B" w:tentative="1">
+      <w:start w:val="1"/>
+      <w:numFmt w:val="lowerRoman"/>
+      <w:lvlText w:val="%3."/>
+      <w:lvlJc w:val="right"/>
+      <w:pPr>
+        <w:ind w:left="2160" w:hanging="180"/>
+      </w:pPr>
+    </w:lvl>
+    <w:lvl w:ilvl="3" w:tplc="0410000F" w:tentative="1">
+      <w:start w:val="1"/>
+      <w:numFmt w:val="decimal"/>
+      <w:lvlText w:val="%4."/>
+      <w:lvlJc w:val="left"/>
+      <w:pPr>
+        <w:ind w:left="2880" w:hanging="360"/>
+      </w:pPr>
+    </w:lvl>
+    <w:lvl w:ilvl="4" w:tplc="04100019" w:tentative="1">
+      <w:start w:val="1"/>
+      <w:numFmt w:val="lowerLetter"/>
+      <w:lvlText w:val="%5."/>
+      <w:lvlJc w:val="left"/>
+      <w:pPr>
+        <w:ind w:left="3600" w:hanging="360"/>
+      </w:pPr>
+    </w:lvl>
+    <w:lvl w:ilvl="5" w:tplc="0410001B" w:tentative="1">
+      <w:start w:val="1"/>
+      <w:numFmt w:val="lowerRoman"/>
+      <w:lvlText w:val="%6."/>
+      <w:lvlJc w:val="right"/>
+      <w:pPr>
+        <w:ind w:left="4320" w:hanging="180"/>
+      </w:pPr>
+    </w:lvl>
+    <w:lvl w:ilvl="6" w:tplc="0410000F" w:tentative="1">
+      <w:start w:val="1"/>
+      <w:numFmt w:val="decimal"/>
+      <w:lvlText w:val="%7."/>
+      <w:lvlJc w:val="left"/>
+      <w:pPr>
+        <w:ind w:left="5040" w:hanging="360"/>
+      </w:pPr>
+    </w:lvl>
+    <w:lvl w:ilvl="7" w:tplc="04100019" w:tentative="1">
+      <w:start w:val="1"/>
+      <w:numFmt w:val="lowerLetter"/>
+      <w:lvlText w:val="%8."/>
+      <w:lvlJc w:val="left"/>
+      <w:pPr>
+        <w:ind w:left="5760" w:hanging="360"/>
+      </w:pPr>
+    </w:lvl>
+    <w:lvl w:ilvl="8" w:tplc="0410001B" w:tentative="1">
+      <w:start w:val="1"/>
+      <w:numFmt w:val="lowerRoman"/>
+      <w:lvlText w:val="%9."/>
+      <w:lvlJc w:val="right"/>
+      <w:pPr>
+        <w:ind w:left="6480" w:hanging="180"/>
+      </w:pPr>
+    </w:lvl>
+  </w:abstractNum>
+  <w:abstractNum w:abstractNumId="11" w15:restartNumberingAfterBreak="0">
+    <w:nsid w:val="36661A62"/>
+    <w:multiLevelType w:val="hybridMultilevel"/>
+    <w:tmpl w:val="E7040612"/>
+    <w:lvl w:ilvl="0" w:tplc="0410000F">
+      <w:start w:val="1"/>
+      <w:numFmt w:val="decimal"/>
+      <w:lvlText w:val="%1."/>
+      <w:lvlJc w:val="left"/>
+      <w:pPr>
+        <w:ind w:left="720" w:hanging="360"/>
+      </w:pPr>
+    </w:lvl>
+    <w:lvl w:ilvl="1" w:tplc="04100019" w:tentative="1">
+      <w:start w:val="1"/>
+      <w:numFmt w:val="lowerLetter"/>
+      <w:lvlText w:val="%2."/>
+      <w:lvlJc w:val="left"/>
+      <w:pPr>
+        <w:ind w:left="1440" w:hanging="360"/>
+      </w:pPr>
+    </w:lvl>
+    <w:lvl w:ilvl="2" w:tplc="0410001B" w:tentative="1">
+      <w:start w:val="1"/>
+      <w:numFmt w:val="lowerRoman"/>
+      <w:lvlText w:val="%3."/>
+      <w:lvlJc w:val="right"/>
+      <w:pPr>
+        <w:ind w:left="2160" w:hanging="180"/>
+      </w:pPr>
+    </w:lvl>
+    <w:lvl w:ilvl="3" w:tplc="0410000F" w:tentative="1">
+      <w:start w:val="1"/>
+      <w:numFmt w:val="decimal"/>
+      <w:lvlText w:val="%4."/>
+      <w:lvlJc w:val="left"/>
+      <w:pPr>
+        <w:ind w:left="2880" w:hanging="360"/>
+      </w:pPr>
+    </w:lvl>
+    <w:lvl w:ilvl="4" w:tplc="04100019" w:tentative="1">
+      <w:start w:val="1"/>
+      <w:numFmt w:val="lowerLetter"/>
+      <w:lvlText w:val="%5."/>
+      <w:lvlJc w:val="left"/>
+      <w:pPr>
+        <w:ind w:left="3600" w:hanging="360"/>
+      </w:pPr>
+    </w:lvl>
+    <w:lvl w:ilvl="5" w:tplc="0410001B" w:tentative="1">
+      <w:start w:val="1"/>
+      <w:numFmt w:val="lowerRoman"/>
+      <w:lvlText w:val="%6."/>
+      <w:lvlJc w:val="right"/>
+      <w:pPr>
+        <w:ind w:left="4320" w:hanging="180"/>
+      </w:pPr>
+    </w:lvl>
+    <w:lvl w:ilvl="6" w:tplc="0410000F" w:tentative="1">
+      <w:start w:val="1"/>
+      <w:numFmt w:val="decimal"/>
+      <w:lvlText w:val="%7."/>
+      <w:lvlJc w:val="left"/>
+      <w:pPr>
+        <w:ind w:left="5040" w:hanging="360"/>
+      </w:pPr>
+    </w:lvl>
+    <w:lvl w:ilvl="7" w:tplc="04100019" w:tentative="1">
+      <w:start w:val="1"/>
+      <w:numFmt w:val="lowerLetter"/>
+      <w:lvlText w:val="%8."/>
+      <w:lvlJc w:val="left"/>
+      <w:pPr>
+        <w:ind w:left="5760" w:hanging="360"/>
+      </w:pPr>
+    </w:lvl>
+    <w:lvl w:ilvl="8" w:tplc="0410001B" w:tentative="1">
+      <w:start w:val="1"/>
+      <w:numFmt w:val="lowerRoman"/>
+      <w:lvlText w:val="%9."/>
+      <w:lvlJc w:val="right"/>
+      <w:pPr>
+        <w:ind w:left="6480" w:hanging="180"/>
+      </w:pPr>
+    </w:lvl>
+  </w:abstractNum>
+  <w:abstractNum w:abstractNumId="12" w15:restartNumberingAfterBreak="0">
+    <w:nsid w:val="45517745"/>
+    <w:multiLevelType w:val="multilevel"/>
+    <w:tmpl w:val="F73681BA"/>
+    <w:styleLink w:val="Elencocorrente9"/>
+    <w:lvl w:ilvl="0">
+      <w:start w:val="1"/>
+      <w:numFmt w:val="decimal"/>
+      <w:lvlText w:val="%1a."/>
+      <w:lvlJc w:val="left"/>
+      <w:pPr>
+        <w:ind w:left="720" w:hanging="360"/>
+      </w:pPr>
+      <w:rPr>
+        <w:rFonts w:hint="default"/>
+      </w:rPr>
+    </w:lvl>
+    <w:lvl w:ilvl="1">
+      <w:start w:val="1"/>
+      <w:numFmt w:val="lowerLetter"/>
+      <w:lvlText w:val="%2."/>
+      <w:lvlJc w:val="left"/>
+      <w:pPr>
+        <w:ind w:left="1440" w:hanging="360"/>
+      </w:pPr>
+    </w:lvl>
+    <w:lvl w:ilvl="2">
+      <w:start w:val="1"/>
+      <w:numFmt w:val="lowerRoman"/>
+      <w:lvlText w:val="%3."/>
+      <w:lvlJc w:val="right"/>
+      <w:pPr>
+        <w:ind w:left="2160" w:hanging="180"/>
+      </w:pPr>
+    </w:lvl>
+    <w:lvl w:ilvl="3">
+      <w:start w:val="1"/>
+      <w:numFmt w:val="decimal"/>
+      <w:lvlText w:val="%4."/>
+      <w:lvlJc w:val="left"/>
+      <w:pPr>
+        <w:ind w:left="2880" w:hanging="360"/>
+      </w:pPr>
+    </w:lvl>
+    <w:lvl w:ilvl="4">
+      <w:start w:val="1"/>
+      <w:numFmt w:val="lowerLetter"/>
+      <w:lvlText w:val="%5."/>
+      <w:lvlJc w:val="left"/>
+      <w:pPr>
+        <w:ind w:left="3600" w:hanging="360"/>
+      </w:pPr>
+    </w:lvl>
+    <w:lvl w:ilvl="5">
+      <w:start w:val="1"/>
+      <w:numFmt w:val="lowerRoman"/>
+      <w:lvlText w:val="%6."/>
+      <w:lvlJc w:val="right"/>
+      <w:pPr>
+        <w:ind w:left="4320" w:hanging="180"/>
+      </w:pPr>
+    </w:lvl>
+    <w:lvl w:ilvl="6">
+      <w:start w:val="1"/>
+      <w:numFmt w:val="decimal"/>
+      <w:lvlText w:val="%7."/>
+      <w:lvlJc w:val="left"/>
+      <w:pPr>
+        <w:ind w:left="5040" w:hanging="360"/>
+      </w:pPr>
+    </w:lvl>
+    <w:lvl w:ilvl="7">
+      <w:start w:val="1"/>
+      <w:numFmt w:val="lowerLetter"/>
+      <w:lvlText w:val="%8."/>
+      <w:lvlJc w:val="left"/>
+      <w:pPr>
+        <w:ind w:left="5760" w:hanging="360"/>
+      </w:pPr>
+    </w:lvl>
+    <w:lvl w:ilvl="8">
+      <w:start w:val="1"/>
+      <w:numFmt w:val="lowerRoman"/>
+      <w:lvlText w:val="%9."/>
+      <w:lvlJc w:val="right"/>
+      <w:pPr>
+        <w:ind w:left="6480" w:hanging="180"/>
+      </w:pPr>
+    </w:lvl>
+  </w:abstractNum>
+  <w:abstractNum w:abstractNumId="13" w15:restartNumberingAfterBreak="0">
+    <w:nsid w:val="45E222E9"/>
+    <w:multiLevelType w:val="multilevel"/>
+    <w:tmpl w:val="733C3310"/>
+    <w:styleLink w:val="Elencocorrente11"/>
+    <w:lvl w:ilvl="0">
+      <w:start w:val="1"/>
+      <w:numFmt w:val="decimal"/>
+      <w:lvlText w:val="%1b."/>
+      <w:lvlJc w:val="left"/>
+      <w:pPr>
+        <w:ind w:left="720" w:hanging="360"/>
+      </w:pPr>
+      <w:rPr>
+        <w:rFonts w:hint="default"/>
+      </w:rPr>
+    </w:lvl>
+    <w:lvl w:ilvl="1">
+      <w:start w:val="1"/>
+      <w:numFmt w:val="lowerLetter"/>
+      <w:lvlText w:val="%2."/>
+      <w:lvlJc w:val="left"/>
+      <w:pPr>
+        <w:ind w:left="1440" w:hanging="360"/>
+      </w:pPr>
+    </w:lvl>
+    <w:lvl w:ilvl="2">
+      <w:start w:val="1"/>
+      <w:numFmt w:val="lowerRoman"/>
+      <w:lvlText w:val="%3."/>
+      <w:lvlJc w:val="right"/>
+      <w:pPr>
+        <w:ind w:left="2160" w:hanging="180"/>
+      </w:pPr>
+    </w:lvl>
+    <w:lvl w:ilvl="3">
+      <w:start w:val="1"/>
+      <w:numFmt w:val="decimal"/>
+      <w:lvlText w:val="%4."/>
+      <w:lvlJc w:val="left"/>
+      <w:pPr>
+        <w:ind w:left="2880" w:hanging="360"/>
+      </w:pPr>
+    </w:lvl>
+    <w:lvl w:ilvl="4">
+      <w:start w:val="1"/>
+      <w:numFmt w:val="lowerLetter"/>
+      <w:lvlText w:val="%5."/>
+      <w:lvlJc w:val="left"/>
+      <w:pPr>
+        <w:ind w:left="3600" w:hanging="360"/>
+      </w:pPr>
+    </w:lvl>
+    <w:lvl w:ilvl="5">
+      <w:start w:val="1"/>
+      <w:numFmt w:val="lowerRoman"/>
+      <w:lvlText w:val="%6."/>
+      <w:lvlJc w:val="right"/>
+      <w:pPr>
+        <w:ind w:left="4320" w:hanging="180"/>
+      </w:pPr>
+    </w:lvl>
+    <w:lvl w:ilvl="6">
+      <w:start w:val="1"/>
+      <w:numFmt w:val="decimal"/>
+      <w:lvlText w:val="%7."/>
+      <w:lvlJc w:val="left"/>
+      <w:pPr>
+        <w:ind w:left="5040" w:hanging="360"/>
+      </w:pPr>
+    </w:lvl>
+    <w:lvl w:ilvl="7">
+      <w:start w:val="1"/>
+      <w:numFmt w:val="lowerLetter"/>
+      <w:lvlText w:val="%8."/>
+      <w:lvlJc w:val="left"/>
+      <w:pPr>
+        <w:ind w:left="5760" w:hanging="360"/>
+      </w:pPr>
+    </w:lvl>
+    <w:lvl w:ilvl="8">
+      <w:start w:val="1"/>
+      <w:numFmt w:val="lowerRoman"/>
+      <w:lvlText w:val="%9."/>
+      <w:lvlJc w:val="right"/>
+      <w:pPr>
+        <w:ind w:left="6480" w:hanging="180"/>
+      </w:pPr>
+    </w:lvl>
+  </w:abstractNum>
+  <w:abstractNum w:abstractNumId="14" w15:restartNumberingAfterBreak="0">
+    <w:nsid w:val="537C0EF0"/>
+    <w:multiLevelType w:val="multilevel"/>
+    <w:tmpl w:val="ED928292"/>
+    <w:styleLink w:val="Elencocorrente4"/>
+    <w:lvl w:ilvl="0">
+      <w:start w:val="1"/>
+      <w:numFmt w:val="decimal"/>
+      <w:lvlText w:val="%1b."/>
+      <w:lvlJc w:val="left"/>
+      <w:pPr>
+        <w:ind w:left="720" w:hanging="360"/>
+      </w:pPr>
+      <w:rPr>
+        <w:rFonts w:hint="default"/>
+      </w:rPr>
+    </w:lvl>
+    <w:lvl w:ilvl="1">
+      <w:start w:val="1"/>
+      <w:numFmt w:val="lowerLetter"/>
+      <w:lvlText w:val="%2."/>
+      <w:lvlJc w:val="left"/>
+      <w:pPr>
+        <w:ind w:left="1440" w:hanging="360"/>
+      </w:pPr>
+    </w:lvl>
+    <w:lvl w:ilvl="2">
+      <w:start w:val="1"/>
+      <w:numFmt w:val="lowerRoman"/>
+      <w:lvlText w:val="%3."/>
+      <w:lvlJc w:val="right"/>
+      <w:pPr>
+        <w:ind w:left="2160" w:hanging="180"/>
+      </w:pPr>
+    </w:lvl>
+    <w:lvl w:ilvl="3">
+      <w:start w:val="1"/>
+      <w:numFmt w:val="decimal"/>
+      <w:lvlText w:val="%4."/>
+      <w:lvlJc w:val="left"/>
+      <w:pPr>
+        <w:ind w:left="2880" w:hanging="360"/>
+      </w:pPr>
+    </w:lvl>
+    <w:lvl w:ilvl="4">
+      <w:start w:val="1"/>
+      <w:numFmt w:val="lowerLetter"/>
+      <w:lvlText w:val="%5."/>
+      <w:lvlJc w:val="left"/>
+      <w:pPr>
+        <w:ind w:left="3600" w:hanging="360"/>
+      </w:pPr>
+    </w:lvl>
+    <w:lvl w:ilvl="5">
+      <w:start w:val="1"/>
+      <w:numFmt w:val="lowerRoman"/>
+      <w:lvlText w:val="%6."/>
+      <w:lvlJc w:val="right"/>
+      <w:pPr>
+        <w:ind w:left="4320" w:hanging="180"/>
+      </w:pPr>
+    </w:lvl>
+    <w:lvl w:ilvl="6">
+      <w:start w:val="1"/>
+      <w:numFmt w:val="decimal"/>
+      <w:lvlText w:val="%7."/>
+      <w:lvlJc w:val="left"/>
+      <w:pPr>
+        <w:ind w:left="5040" w:hanging="360"/>
+      </w:pPr>
+    </w:lvl>
+    <w:lvl w:ilvl="7">
+      <w:start w:val="1"/>
+      <w:numFmt w:val="lowerLetter"/>
+      <w:lvlText w:val="%8."/>
+      <w:lvlJc w:val="left"/>
+      <w:pPr>
+        <w:ind w:left="5760" w:hanging="360"/>
+      </w:pPr>
+    </w:lvl>
+    <w:lvl w:ilvl="8">
+      <w:start w:val="1"/>
+      <w:numFmt w:val="lowerRoman"/>
+      <w:lvlText w:val="%9."/>
+      <w:lvlJc w:val="right"/>
+      <w:pPr>
+        <w:ind w:left="6480" w:hanging="180"/>
+      </w:pPr>
+    </w:lvl>
+  </w:abstractNum>
+  <w:abstractNum w:abstractNumId="15" w15:restartNumberingAfterBreak="0">
+    <w:nsid w:val="652E5F00"/>
+    <w:multiLevelType w:val="multilevel"/>
+    <w:tmpl w:val="5D80719C"/>
+    <w:styleLink w:val="Elencocorrente7"/>
+    <w:lvl w:ilvl="0">
+      <w:start w:val="1"/>
+      <w:numFmt w:val="decimal"/>
+      <w:lvlText w:val="%1b."/>
+      <w:lvlJc w:val="left"/>
+      <w:pPr>
+        <w:ind w:left="720" w:hanging="360"/>
+      </w:pPr>
+      <w:rPr>
+        <w:rFonts w:hint="default"/>
+      </w:rPr>
+    </w:lvl>
+    <w:lvl w:ilvl="1">
+      <w:start w:val="1"/>
+      <w:numFmt w:val="lowerLetter"/>
+      <w:lvlText w:val="%2."/>
+      <w:lvlJc w:val="left"/>
+      <w:pPr>
+        <w:ind w:left="1440" w:hanging="360"/>
+      </w:pPr>
+    </w:lvl>
+    <w:lvl w:ilvl="2">
+      <w:start w:val="1"/>
+      <w:numFmt w:val="lowerRoman"/>
+      <w:lvlText w:val="%3."/>
+      <w:lvlJc w:val="right"/>
+      <w:pPr>
+        <w:ind w:left="2160" w:hanging="180"/>
+      </w:pPr>
+    </w:lvl>
+    <w:lvl w:ilvl="3">
+      <w:start w:val="1"/>
+      <w:numFmt w:val="decimal"/>
+      <w:lvlText w:val="%4."/>
+      <w:lvlJc w:val="left"/>
+      <w:pPr>
+        <w:ind w:left="2880" w:hanging="360"/>
+      </w:pPr>
+    </w:lvl>
+    <w:lvl w:ilvl="4">
+      <w:start w:val="1"/>
+      <w:numFmt w:val="lowerLetter"/>
+      <w:lvlText w:val="%5."/>
+      <w:lvlJc w:val="left"/>
+      <w:pPr>
+        <w:ind w:left="3600" w:hanging="360"/>
+      </w:pPr>
+    </w:lvl>
+    <w:lvl w:ilvl="5">
+      <w:start w:val="1"/>
+      <w:numFmt w:val="lowerRoman"/>
+      <w:lvlText w:val="%6."/>
+      <w:lvlJc w:val="right"/>
+      <w:pPr>
+        <w:ind w:left="4320" w:hanging="180"/>
+      </w:pPr>
+    </w:lvl>
+    <w:lvl w:ilvl="6">
+      <w:start w:val="1"/>
+      <w:numFmt w:val="decimal"/>
+      <w:lvlText w:val="%7."/>
+      <w:lvlJc w:val="left"/>
+      <w:pPr>
+        <w:ind w:left="5040" w:hanging="360"/>
+      </w:pPr>
+    </w:lvl>
+    <w:lvl w:ilvl="7">
+      <w:start w:val="1"/>
+      <w:numFmt w:val="lowerLetter"/>
+      <w:lvlText w:val="%8."/>
+      <w:lvlJc w:val="left"/>
+      <w:pPr>
+        <w:ind w:left="5760" w:hanging="360"/>
+      </w:pPr>
+    </w:lvl>
+    <w:lvl w:ilvl="8">
+      <w:start w:val="1"/>
+      <w:numFmt w:val="lowerRoman"/>
+      <w:lvlText w:val="%9."/>
+      <w:lvlJc w:val="right"/>
+      <w:pPr>
+        <w:ind w:left="6480" w:hanging="180"/>
+      </w:pPr>
+    </w:lvl>
+  </w:abstractNum>
+  <w:abstractNum w:abstractNumId="16" w15:restartNumberingAfterBreak="0">
+    <w:nsid w:val="65CF70D9"/>
+    <w:multiLevelType w:val="hybridMultilevel"/>
+    <w:tmpl w:val="6142A82C"/>
+    <w:lvl w:ilvl="0" w:tplc="08144FB0">
+      <w:start w:val="6"/>
+      <w:numFmt w:val="decimal"/>
+      <w:lvlText w:val="%1b."/>
+      <w:lvlJc w:val="left"/>
+      <w:pPr>
+        <w:ind w:left="1440" w:hanging="360"/>
+      </w:pPr>
+      <w:rPr>
+        <w:rFonts w:hint="default"/>
+      </w:rPr>
+    </w:lvl>
+    <w:lvl w:ilvl="1" w:tplc="04100019" w:tentative="1">
+      <w:start w:val="1"/>
+      <w:numFmt w:val="lowerLetter"/>
+      <w:lvlText w:val="%2."/>
+      <w:lvlJc w:val="left"/>
+      <w:pPr>
+        <w:ind w:left="1440" w:hanging="360"/>
+      </w:pPr>
+    </w:lvl>
+    <w:lvl w:ilvl="2" w:tplc="0410001B" w:tentative="1">
+      <w:start w:val="1"/>
+      <w:numFmt w:val="lowerRoman"/>
+      <w:lvlText w:val="%3."/>
+      <w:lvlJc w:val="right"/>
+      <w:pPr>
+        <w:ind w:left="2160" w:hanging="180"/>
+      </w:pPr>
+    </w:lvl>
+    <w:lvl w:ilvl="3" w:tplc="0410000F" w:tentative="1">
+      <w:start w:val="1"/>
+      <w:numFmt w:val="decimal"/>
+      <w:lvlText w:val="%4."/>
+      <w:lvlJc w:val="left"/>
+      <w:pPr>
+        <w:ind w:left="2880" w:hanging="360"/>
+      </w:pPr>
+    </w:lvl>
+    <w:lvl w:ilvl="4" w:tplc="04100019" w:tentative="1">
+      <w:start w:val="1"/>
+      <w:numFmt w:val="lowerLetter"/>
+      <w:lvlText w:val="%5."/>
+      <w:lvlJc w:val="left"/>
+      <w:pPr>
+        <w:ind w:left="3600" w:hanging="360"/>
+      </w:pPr>
+    </w:lvl>
+    <w:lvl w:ilvl="5" w:tplc="0410001B" w:tentative="1">
+      <w:start w:val="1"/>
+      <w:numFmt w:val="lowerRoman"/>
+      <w:lvlText w:val="%6."/>
+      <w:lvlJc w:val="right"/>
+      <w:pPr>
+        <w:ind w:left="4320" w:hanging="180"/>
+      </w:pPr>
+    </w:lvl>
+    <w:lvl w:ilvl="6" w:tplc="0410000F" w:tentative="1">
+      <w:start w:val="1"/>
+      <w:numFmt w:val="decimal"/>
+      <w:lvlText w:val="%7."/>
+      <w:lvlJc w:val="left"/>
+      <w:pPr>
+        <w:ind w:left="5040" w:hanging="360"/>
+      </w:pPr>
+    </w:lvl>
+    <w:lvl w:ilvl="7" w:tplc="04100019" w:tentative="1">
+      <w:start w:val="1"/>
+      <w:numFmt w:val="lowerLetter"/>
+      <w:lvlText w:val="%8."/>
+      <w:lvlJc w:val="left"/>
+      <w:pPr>
+        <w:ind w:left="5760" w:hanging="360"/>
+      </w:pPr>
+    </w:lvl>
+    <w:lvl w:ilvl="8" w:tplc="0410001B" w:tentative="1">
+      <w:start w:val="1"/>
+      <w:numFmt w:val="lowerRoman"/>
+      <w:lvlText w:val="%9."/>
+      <w:lvlJc w:val="right"/>
+      <w:pPr>
+        <w:ind w:left="6480" w:hanging="180"/>
+      </w:pPr>
+    </w:lvl>
+  </w:abstractNum>
+  <w:abstractNum w:abstractNumId="17" w15:restartNumberingAfterBreak="0">
+    <w:nsid w:val="66EE139C"/>
+    <w:multiLevelType w:val="multilevel"/>
+    <w:tmpl w:val="62248318"/>
+    <w:styleLink w:val="Elencocorrente13"/>
+    <w:lvl w:ilvl="0">
+      <w:start w:val="1"/>
+      <w:numFmt w:val="decimal"/>
+      <w:lvlText w:val="%1."/>
+      <w:lvlJc w:val="left"/>
+      <w:pPr>
+        <w:ind w:left="720" w:hanging="360"/>
+      </w:pPr>
+      <w:rPr>
+        <w:rFonts w:hint="default"/>
+      </w:rPr>
+    </w:lvl>
+    <w:lvl w:ilvl="1">
+      <w:start w:val="1"/>
+      <w:numFmt w:val="lowerLetter"/>
+      <w:lvlText w:val="%2."/>
+      <w:lvlJc w:val="left"/>
+      <w:pPr>
+        <w:ind w:left="1440" w:hanging="360"/>
+      </w:pPr>
+    </w:lvl>
+    <w:lvl w:ilvl="2">
+      <w:start w:val="1"/>
+      <w:numFmt w:val="lowerRoman"/>
+      <w:lvlText w:val="%3."/>
+      <w:lvlJc w:val="right"/>
+      <w:pPr>
+        <w:ind w:left="2160" w:hanging="180"/>
+      </w:pPr>
+    </w:lvl>
+    <w:lvl w:ilvl="3">
+      <w:start w:val="1"/>
+      <w:numFmt w:val="decimal"/>
+      <w:lvlText w:val="%4."/>
+      <w:lvlJc w:val="left"/>
+      <w:pPr>
+        <w:ind w:left="2880" w:hanging="360"/>
+      </w:pPr>
+    </w:lvl>
+    <w:lvl w:ilvl="4">
+      <w:start w:val="1"/>
+      <w:numFmt w:val="lowerLetter"/>
+      <w:lvlText w:val="%5."/>
+      <w:lvlJc w:val="left"/>
+      <w:pPr>
+        <w:ind w:left="3600" w:hanging="360"/>
+      </w:pPr>
+    </w:lvl>
+    <w:lvl w:ilvl="5">
+      <w:start w:val="1"/>
+      <w:numFmt w:val="lowerRoman"/>
+      <w:lvlText w:val="%6."/>
+      <w:lvlJc w:val="right"/>
+      <w:pPr>
+        <w:ind w:left="4320" w:hanging="180"/>
+      </w:pPr>
+    </w:lvl>
+    <w:lvl w:ilvl="6">
+      <w:start w:val="1"/>
+      <w:numFmt w:val="decimal"/>
+      <w:lvlText w:val="%7."/>
+      <w:lvlJc w:val="left"/>
+      <w:pPr>
+        <w:ind w:left="5040" w:hanging="360"/>
+      </w:pPr>
+    </w:lvl>
+    <w:lvl w:ilvl="7">
+      <w:start w:val="1"/>
+      <w:numFmt w:val="lowerLetter"/>
+      <w:lvlText w:val="%8."/>
+      <w:lvlJc w:val="left"/>
+      <w:pPr>
+        <w:ind w:left="5760" w:hanging="360"/>
+      </w:pPr>
+    </w:lvl>
+    <w:lvl w:ilvl="8">
+      <w:start w:val="1"/>
+      <w:numFmt w:val="lowerRoman"/>
+      <w:lvlText w:val="%9."/>
+      <w:lvlJc w:val="right"/>
+      <w:pPr>
+        <w:ind w:left="6480" w:hanging="180"/>
+      </w:pPr>
+    </w:lvl>
+  </w:abstractNum>
+  <w:abstractNum w:abstractNumId="18" w15:restartNumberingAfterBreak="0">
+    <w:nsid w:val="70900CFC"/>
+    <w:multiLevelType w:val="multilevel"/>
+    <w:tmpl w:val="CF70B5F4"/>
+    <w:styleLink w:val="Elencocorrente1"/>
+    <w:lvl w:ilvl="0">
+      <w:start w:val="1"/>
+      <w:numFmt w:val="decimal"/>
+      <w:lvlText w:val="%1b."/>
+      <w:lvlJc w:val="left"/>
+      <w:pPr>
+        <w:ind w:left="720" w:hanging="360"/>
+      </w:pPr>
+      <w:rPr>
+        <w:rFonts w:hint="default"/>
+      </w:rPr>
+    </w:lvl>
+    <w:lvl w:ilvl="1">
+      <w:start w:val="1"/>
+      <w:numFmt w:val="lowerLetter"/>
+      <w:lvlText w:val="%2."/>
+      <w:lvlJc w:val="left"/>
+      <w:pPr>
+        <w:ind w:left="1440" w:hanging="360"/>
+      </w:pPr>
+    </w:lvl>
+    <w:lvl w:ilvl="2">
+      <w:start w:val="1"/>
+      <w:numFmt w:val="lowerRoman"/>
+      <w:lvlText w:val="%3."/>
+      <w:lvlJc w:val="right"/>
+      <w:pPr>
+        <w:ind w:left="2160" w:hanging="180"/>
+      </w:pPr>
+    </w:lvl>
+    <w:lvl w:ilvl="3">
+      <w:start w:val="1"/>
+      <w:numFmt w:val="decimal"/>
+      <w:lvlText w:val="%4."/>
+      <w:lvlJc w:val="left"/>
+      <w:pPr>
+        <w:ind w:left="2880" w:hanging="360"/>
+      </w:pPr>
+    </w:lvl>
+    <w:lvl w:ilvl="4">
+      <w:start w:val="1"/>
+      <w:numFmt w:val="lowerLetter"/>
+      <w:lvlText w:val="%5."/>
+      <w:lvlJc w:val="left"/>
+      <w:pPr>
+        <w:ind w:left="3600" w:hanging="360"/>
+      </w:pPr>
+    </w:lvl>
+    <w:lvl w:ilvl="5">
+      <w:start w:val="1"/>
+      <w:numFmt w:val="lowerRoman"/>
+      <w:lvlText w:val="%6."/>
+      <w:lvlJc w:val="right"/>
+      <w:pPr>
+        <w:ind w:left="4320" w:hanging="180"/>
+      </w:pPr>
+    </w:lvl>
+    <w:lvl w:ilvl="6">
+      <w:start w:val="1"/>
+      <w:numFmt w:val="decimal"/>
+      <w:lvlText w:val="%7."/>
+      <w:lvlJc w:val="left"/>
+      <w:pPr>
+        <w:ind w:left="5040" w:hanging="360"/>
+      </w:pPr>
+    </w:lvl>
+    <w:lvl w:ilvl="7">
+      <w:start w:val="1"/>
+      <w:numFmt w:val="lowerLetter"/>
+      <w:lvlText w:val="%8."/>
+      <w:lvlJc w:val="left"/>
+      <w:pPr>
+        <w:ind w:left="5760" w:hanging="360"/>
+      </w:pPr>
+    </w:lvl>
+    <w:lvl w:ilvl="8">
+      <w:start w:val="1"/>
+      <w:numFmt w:val="lowerRoman"/>
+      <w:lvlText w:val="%9."/>
+      <w:lvlJc w:val="right"/>
+      <w:pPr>
+        <w:ind w:left="6480" w:hanging="180"/>
+      </w:pPr>
+    </w:lvl>
+  </w:abstractNum>
+  <w:abstractNum w:abstractNumId="19" w15:restartNumberingAfterBreak="0">
+    <w:nsid w:val="73F603EF"/>
+    <w:multiLevelType w:val="multilevel"/>
+    <w:tmpl w:val="B4AE298A"/>
+    <w:styleLink w:val="Elencocorrente8"/>
+    <w:lvl w:ilvl="0">
+      <w:start w:val="1"/>
+      <w:numFmt w:val="decimal"/>
+      <w:lvlText w:val="%1a."/>
+      <w:lvlJc w:val="left"/>
+      <w:pPr>
+        <w:ind w:left="720" w:hanging="360"/>
+      </w:pPr>
+      <w:rPr>
+        <w:rFonts w:hint="default"/>
+      </w:rPr>
+    </w:lvl>
+    <w:lvl w:ilvl="1">
+      <w:start w:val="1"/>
+      <w:numFmt w:val="lowerLetter"/>
+      <w:lvlText w:val="%2."/>
+      <w:lvlJc w:val="left"/>
+      <w:pPr>
+        <w:ind w:left="1440" w:hanging="360"/>
+      </w:pPr>
+    </w:lvl>
+    <w:lvl w:ilvl="2">
+      <w:start w:val="1"/>
+      <w:numFmt w:val="lowerRoman"/>
+      <w:lvlText w:val="%3."/>
+      <w:lvlJc w:val="right"/>
+      <w:pPr>
+        <w:ind w:left="2160" w:hanging="180"/>
+      </w:pPr>
+    </w:lvl>
+    <w:lvl w:ilvl="3">
+      <w:start w:val="1"/>
+      <w:numFmt w:val="decimal"/>
+      <w:lvlText w:val="%4."/>
+      <w:lvlJc w:val="left"/>
+      <w:pPr>
+        <w:ind w:left="2880" w:hanging="360"/>
+      </w:pPr>
+    </w:lvl>
+    <w:lvl w:ilvl="4">
+      <w:start w:val="1"/>
+      <w:numFmt w:val="lowerLetter"/>
+      <w:lvlText w:val="%5."/>
+      <w:lvlJc w:val="left"/>
+      <w:pPr>
+        <w:ind w:left="3600" w:hanging="360"/>
+      </w:pPr>
+    </w:lvl>
+    <w:lvl w:ilvl="5">
+      <w:start w:val="1"/>
+      <w:numFmt w:val="lowerRoman"/>
+      <w:lvlText w:val="%6."/>
+      <w:lvlJc w:val="right"/>
+      <w:pPr>
+        <w:ind w:left="4320" w:hanging="180"/>
+      </w:pPr>
+    </w:lvl>
+    <w:lvl w:ilvl="6">
+      <w:start w:val="1"/>
+      <w:numFmt w:val="decimal"/>
+      <w:lvlText w:val="%7."/>
+      <w:lvlJc w:val="left"/>
+      <w:pPr>
+        <w:ind w:left="5040" w:hanging="360"/>
+      </w:pPr>
+    </w:lvl>
+    <w:lvl w:ilvl="7">
+      <w:start w:val="1"/>
+      <w:numFmt w:val="lowerLetter"/>
+      <w:lvlText w:val="%8."/>
+      <w:lvlJc w:val="left"/>
+      <w:pPr>
+        <w:ind w:left="5760" w:hanging="360"/>
+      </w:pPr>
+    </w:lvl>
+    <w:lvl w:ilvl="8">
+      <w:start w:val="1"/>
+      <w:numFmt w:val="lowerRoman"/>
+      <w:lvlText w:val="%9."/>
+      <w:lvlJc w:val="right"/>
+      <w:pPr>
+        <w:ind w:left="6480" w:hanging="180"/>
+      </w:pPr>
+    </w:lvl>
+  </w:abstractNum>
+  <w:abstractNum w:abstractNumId="20" w15:restartNumberingAfterBreak="0">
     <w:nsid w:val="7B6C2235"/>
     <w:multiLevelType w:val="hybridMultilevel"/>
     <w:tmpl w:val="0C487B3C"/>
@@ -2150,22 +4357,73 @@
     </w:lvl>
   </w:abstractNum>
   <w:num w:numId="1">
-    <w:abstractNumId w:val="2"/>
+    <w:abstractNumId w:val="11"/>
   </w:num>
   <w:num w:numId="2">
     <w:abstractNumId w:val="0"/>
   </w:num>
   <w:num w:numId="3">
+    <w:abstractNumId w:val="20"/>
+  </w:num>
+  <w:num w:numId="4">
+    <w:abstractNumId w:val="5"/>
+  </w:num>
+  <w:num w:numId="5">
+    <w:abstractNumId w:val="10"/>
+  </w:num>
+  <w:num w:numId="6">
+    <w:abstractNumId w:val="18"/>
+  </w:num>
+  <w:num w:numId="7">
+    <w:abstractNumId w:val="2"/>
+  </w:num>
+  <w:num w:numId="8">
+    <w:abstractNumId w:val="9"/>
+  </w:num>
+  <w:num w:numId="9">
+    <w:abstractNumId w:val="14"/>
+  </w:num>
+  <w:num w:numId="10">
+    <w:abstractNumId w:val="7"/>
+  </w:num>
+  <w:num w:numId="11">
     <w:abstractNumId w:val="3"/>
   </w:num>
-  <w:num w:numId="4">
+  <w:num w:numId="12">
+    <w:abstractNumId w:val="15"/>
+  </w:num>
+  <w:num w:numId="13">
+    <w:abstractNumId w:val="19"/>
+  </w:num>
+  <w:num w:numId="14">
     <w:abstractNumId w:val="1"/>
+  </w:num>
+  <w:num w:numId="15">
+    <w:abstractNumId w:val="12"/>
+  </w:num>
+  <w:num w:numId="16">
+    <w:abstractNumId w:val="4"/>
+  </w:num>
+  <w:num w:numId="17">
+    <w:abstractNumId w:val="13"/>
+  </w:num>
+  <w:num w:numId="18">
+    <w:abstractNumId w:val="6"/>
+  </w:num>
+  <w:num w:numId="19">
+    <w:abstractNumId w:val="8"/>
+  </w:num>
+  <w:num w:numId="20">
+    <w:abstractNumId w:val="17"/>
+  </w:num>
+  <w:num w:numId="21">
+    <w:abstractNumId w:val="16"/>
   </w:num>
 </w:numbering>
 </file>
 
 <file path=word/styles.xml><?xml version="1.0" encoding="utf-8"?>
-<w:styles xmlns:mc="http://schemas.openxmlformats.org/markup-compatibility/2006" xmlns:r="http://schemas.openxmlformats.org/officeDocument/2006/relationships" xmlns:w="http://schemas.openxmlformats.org/wordprocessingml/2006/main" xmlns:w14="http://schemas.microsoft.com/office/word/2010/wordml" xmlns:w15="http://schemas.microsoft.com/office/word/2012/wordml" xmlns:w16cex="http://schemas.microsoft.com/office/word/2018/wordml/cex" xmlns:w16cid="http://schemas.microsoft.com/office/word/2016/wordml/cid" xmlns:w16="http://schemas.microsoft.com/office/word/2018/wordml" xmlns:w16se="http://schemas.microsoft.com/office/word/2015/wordml/symex" mc:Ignorable="w14 w15 w16se w16cid w16 w16cex">
+<w:styles xmlns:mc="http://schemas.openxmlformats.org/markup-compatibility/2006" xmlns:r="http://schemas.openxmlformats.org/officeDocument/2006/relationships" xmlns:w="http://schemas.openxmlformats.org/wordprocessingml/2006/main" xmlns:w14="http://schemas.microsoft.com/office/word/2010/wordml" xmlns:w15="http://schemas.microsoft.com/office/word/2012/wordml" xmlns:w16cex="http://schemas.microsoft.com/office/word/2018/wordml/cex" xmlns:w16cid="http://schemas.microsoft.com/office/word/2016/wordml/cid" xmlns:w16="http://schemas.microsoft.com/office/word/2018/wordml" xmlns:w16sdtdh="http://schemas.microsoft.com/office/word/2020/wordml/sdtdatahash" xmlns:w16se="http://schemas.microsoft.com/office/word/2015/wordml/symex" mc:Ignorable="w14 w15 w16se w16cid w16 w16cex w16sdtdh">
   <w:docDefaults>
     <w:rPrDefault>
       <w:rPr>
@@ -2758,7 +5016,6 @@
   <w:style w:type="character" w:default="1" w:styleId="Carpredefinitoparagrafo">
     <w:name w:val="Default Paragraph Font"/>
     <w:uiPriority w:val="1"/>
-    <w:semiHidden/>
     <w:unhideWhenUsed/>
   </w:style>
   <w:style w:type="table" w:default="1" w:styleId="Tabellanormale">
@@ -3202,6 +5459,148 @@
     <w:rPr>
       <w:color w:val="605E5C"/>
       <w:shd w:val="clear" w:color="auto" w:fill="E1DFDD"/>
+    </w:rPr>
+  </w:style>
+  <w:style w:type="numbering" w:customStyle="1" w:styleId="Elencocorrente1">
+    <w:name w:val="Elenco corrente1"/>
+    <w:uiPriority w:val="99"/>
+    <w:rsid w:val="00D42A55"/>
+    <w:pPr>
+      <w:numPr>
+        <w:numId w:val="6"/>
+      </w:numPr>
+    </w:pPr>
+  </w:style>
+  <w:style w:type="numbering" w:customStyle="1" w:styleId="Elencocorrente2">
+    <w:name w:val="Elenco corrente2"/>
+    <w:uiPriority w:val="99"/>
+    <w:rsid w:val="00D42A55"/>
+    <w:pPr>
+      <w:numPr>
+        <w:numId w:val="7"/>
+      </w:numPr>
+    </w:pPr>
+  </w:style>
+  <w:style w:type="numbering" w:customStyle="1" w:styleId="Elencocorrente3">
+    <w:name w:val="Elenco corrente3"/>
+    <w:uiPriority w:val="99"/>
+    <w:rsid w:val="00D42A55"/>
+    <w:pPr>
+      <w:numPr>
+        <w:numId w:val="8"/>
+      </w:numPr>
+    </w:pPr>
+  </w:style>
+  <w:style w:type="numbering" w:customStyle="1" w:styleId="Elencocorrente4">
+    <w:name w:val="Elenco corrente4"/>
+    <w:uiPriority w:val="99"/>
+    <w:rsid w:val="00D42A55"/>
+    <w:pPr>
+      <w:numPr>
+        <w:numId w:val="9"/>
+      </w:numPr>
+    </w:pPr>
+  </w:style>
+  <w:style w:type="numbering" w:customStyle="1" w:styleId="Elencocorrente5">
+    <w:name w:val="Elenco corrente5"/>
+    <w:uiPriority w:val="99"/>
+    <w:rsid w:val="00D42A55"/>
+    <w:pPr>
+      <w:numPr>
+        <w:numId w:val="10"/>
+      </w:numPr>
+    </w:pPr>
+  </w:style>
+  <w:style w:type="numbering" w:customStyle="1" w:styleId="Elencocorrente6">
+    <w:name w:val="Elenco corrente6"/>
+    <w:uiPriority w:val="99"/>
+    <w:rsid w:val="00D42A55"/>
+    <w:pPr>
+      <w:numPr>
+        <w:numId w:val="11"/>
+      </w:numPr>
+    </w:pPr>
+  </w:style>
+  <w:style w:type="numbering" w:customStyle="1" w:styleId="Elencocorrente7">
+    <w:name w:val="Elenco corrente7"/>
+    <w:uiPriority w:val="99"/>
+    <w:rsid w:val="00D42A55"/>
+    <w:pPr>
+      <w:numPr>
+        <w:numId w:val="12"/>
+      </w:numPr>
+    </w:pPr>
+  </w:style>
+  <w:style w:type="numbering" w:customStyle="1" w:styleId="Elencocorrente8">
+    <w:name w:val="Elenco corrente8"/>
+    <w:uiPriority w:val="99"/>
+    <w:rsid w:val="00D42A55"/>
+    <w:pPr>
+      <w:numPr>
+        <w:numId w:val="13"/>
+      </w:numPr>
+    </w:pPr>
+  </w:style>
+  <w:style w:type="numbering" w:customStyle="1" w:styleId="Elencocorrente9">
+    <w:name w:val="Elenco corrente9"/>
+    <w:uiPriority w:val="99"/>
+    <w:rsid w:val="00D42A55"/>
+    <w:pPr>
+      <w:numPr>
+        <w:numId w:val="15"/>
+      </w:numPr>
+    </w:pPr>
+  </w:style>
+  <w:style w:type="numbering" w:customStyle="1" w:styleId="Elencocorrente10">
+    <w:name w:val="Elenco corrente10"/>
+    <w:uiPriority w:val="99"/>
+    <w:rsid w:val="00D42A55"/>
+    <w:pPr>
+      <w:numPr>
+        <w:numId w:val="16"/>
+      </w:numPr>
+    </w:pPr>
+  </w:style>
+  <w:style w:type="numbering" w:customStyle="1" w:styleId="Elencocorrente11">
+    <w:name w:val="Elenco corrente11"/>
+    <w:uiPriority w:val="99"/>
+    <w:rsid w:val="00D42A55"/>
+    <w:pPr>
+      <w:numPr>
+        <w:numId w:val="17"/>
+      </w:numPr>
+    </w:pPr>
+  </w:style>
+  <w:style w:type="numbering" w:customStyle="1" w:styleId="Elencocorrente12">
+    <w:name w:val="Elenco corrente12"/>
+    <w:uiPriority w:val="99"/>
+    <w:rsid w:val="00D42A55"/>
+    <w:pPr>
+      <w:numPr>
+        <w:numId w:val="19"/>
+      </w:numPr>
+    </w:pPr>
+  </w:style>
+  <w:style w:type="numbering" w:customStyle="1" w:styleId="Elencocorrente13">
+    <w:name w:val="Elenco corrente13"/>
+    <w:uiPriority w:val="99"/>
+    <w:rsid w:val="00D42A55"/>
+    <w:pPr>
+      <w:numPr>
+        <w:numId w:val="20"/>
+      </w:numPr>
+    </w:pPr>
+  </w:style>
+  <w:style w:type="character" w:styleId="Collegamentovisitato">
+    <w:name w:val="FollowedHyperlink"/>
+    <w:basedOn w:val="Carpredefinitoparagrafo"/>
+    <w:uiPriority w:val="99"/>
+    <w:semiHidden/>
+    <w:unhideWhenUsed/>
+    <w:rsid w:val="00AA5C68"/>
+    <w:rPr>
+      <w:color w:val="954F72" w:themeColor="followedHyperlink"/>
+      <w:u w:val="single"/>
     </w:rPr>
   </w:style>
 </w:styles>

</xml_diff>

<commit_message>
Updated usage instructions with information about the system clipboard
</commit_message>
<xml_diff>
--- a/PPspliT-howto.docx
+++ b/PPspliT-howto.docx
@@ -1,6 +1,6 @@
 
 <file path=word/document.xml><?xml version="1.0" encoding="utf-8"?>
-<w:document xmlns:wpc="http://schemas.microsoft.com/office/word/2010/wordprocessingCanvas" xmlns:cx="http://schemas.microsoft.com/office/drawing/2014/chartex" xmlns:cx1="http://schemas.microsoft.com/office/drawing/2015/9/8/chartex" xmlns:cx2="http://schemas.microsoft.com/office/drawing/2015/10/21/chartex" xmlns:cx3="http://schemas.microsoft.com/office/drawing/2016/5/9/chartex" xmlns:cx4="http://schemas.microsoft.com/office/drawing/2016/5/10/chartex" xmlns:cx5="http://schemas.microsoft.com/office/drawing/2016/5/11/chartex" xmlns:cx6="http://schemas.microsoft.com/office/drawing/2016/5/12/chartex" xmlns:cx7="http://schemas.microsoft.com/office/drawing/2016/5/13/chartex" xmlns:cx8="http://schemas.microsoft.com/office/drawing/2016/5/14/chartex" xmlns:mc="http://schemas.openxmlformats.org/markup-compatibility/2006" xmlns:aink="http://schemas.microsoft.com/office/drawing/2016/ink" xmlns:am3d="http://schemas.microsoft.com/office/drawing/2017/model3d" xmlns:o="urn:schemas-microsoft-com:office:office" xmlns:r="http://schemas.openxmlformats.org/officeDocument/2006/relationships" xmlns:m="http://schemas.openxmlformats.org/officeDocument/2006/math" xmlns:v="urn:schemas-microsoft-com:vml" xmlns:wp14="http://schemas.microsoft.com/office/word/2010/wordprocessingDrawing" xmlns:wp="http://schemas.openxmlformats.org/drawingml/2006/wordprocessingDrawing" xmlns:w10="urn:schemas-microsoft-com:office:word" xmlns:w="http://schemas.openxmlformats.org/wordprocessingml/2006/main" xmlns:w14="http://schemas.microsoft.com/office/word/2010/wordml" xmlns:w15="http://schemas.microsoft.com/office/word/2012/wordml" xmlns:w16cex="http://schemas.microsoft.com/office/word/2018/wordml/cex" xmlns:w16cid="http://schemas.microsoft.com/office/word/2016/wordml/cid" xmlns:w16="http://schemas.microsoft.com/office/word/2018/wordml" xmlns:w16sdtdh="http://schemas.microsoft.com/office/word/2020/wordml/sdtdatahash" xmlns:w16se="http://schemas.microsoft.com/office/word/2015/wordml/symex" xmlns:wpg="http://schemas.microsoft.com/office/word/2010/wordprocessingGroup" xmlns:wpi="http://schemas.microsoft.com/office/word/2010/wordprocessingInk" xmlns:wne="http://schemas.microsoft.com/office/word/2006/wordml" xmlns:wps="http://schemas.microsoft.com/office/word/2010/wordprocessingShape" mc:Ignorable="w14 w15 w16se w16cid w16 w16cex w16sdtdh wp14">
+<w:document xmlns:wpc="http://schemas.microsoft.com/office/word/2010/wordprocessingCanvas" xmlns:cx="http://schemas.microsoft.com/office/drawing/2014/chartex" xmlns:cx1="http://schemas.microsoft.com/office/drawing/2015/9/8/chartex" xmlns:cx2="http://schemas.microsoft.com/office/drawing/2015/10/21/chartex" xmlns:cx3="http://schemas.microsoft.com/office/drawing/2016/5/9/chartex" xmlns:cx4="http://schemas.microsoft.com/office/drawing/2016/5/10/chartex" xmlns:cx5="http://schemas.microsoft.com/office/drawing/2016/5/11/chartex" xmlns:cx6="http://schemas.microsoft.com/office/drawing/2016/5/12/chartex" xmlns:cx7="http://schemas.microsoft.com/office/drawing/2016/5/13/chartex" xmlns:cx8="http://schemas.microsoft.com/office/drawing/2016/5/14/chartex" xmlns:mc="http://schemas.openxmlformats.org/markup-compatibility/2006" xmlns:aink="http://schemas.microsoft.com/office/drawing/2016/ink" xmlns:am3d="http://schemas.microsoft.com/office/drawing/2017/model3d" xmlns:o="urn:schemas-microsoft-com:office:office" xmlns:oel="http://schemas.microsoft.com/office/2019/extlst" xmlns:r="http://schemas.openxmlformats.org/officeDocument/2006/relationships" xmlns:m="http://schemas.openxmlformats.org/officeDocument/2006/math" xmlns:v="urn:schemas-microsoft-com:vml" xmlns:wp14="http://schemas.microsoft.com/office/word/2010/wordprocessingDrawing" xmlns:wp="http://schemas.openxmlformats.org/drawingml/2006/wordprocessingDrawing" xmlns:w10="urn:schemas-microsoft-com:office:word" xmlns:w="http://schemas.openxmlformats.org/wordprocessingml/2006/main" xmlns:w14="http://schemas.microsoft.com/office/word/2010/wordml" xmlns:w15="http://schemas.microsoft.com/office/word/2012/wordml" xmlns:w16cex="http://schemas.microsoft.com/office/word/2018/wordml/cex" xmlns:w16cid="http://schemas.microsoft.com/office/word/2016/wordml/cid" xmlns:w16="http://schemas.microsoft.com/office/word/2018/wordml" xmlns:w16sdtdh="http://schemas.microsoft.com/office/word/2020/wordml/sdtdatahash" xmlns:w16se="http://schemas.microsoft.com/office/word/2015/wordml/symex" xmlns:wpg="http://schemas.microsoft.com/office/word/2010/wordprocessingGroup" xmlns:wpi="http://schemas.microsoft.com/office/word/2010/wordprocessingInk" xmlns:wne="http://schemas.microsoft.com/office/word/2006/wordml" xmlns:wps="http://schemas.microsoft.com/office/word/2010/wordprocessingShape" mc:Ignorable="w14 w15 w16se w16cid w16 w16cex w16sdtdh wp14">
   <w:body>
     <w:p>
       <w:pPr>
@@ -1537,16 +1537,10 @@
         <w:t xml:space="preserve">: </w:t>
       </w:r>
       <w:r>
-        <w:t>T</w:t>
-      </w:r>
-      <w:r>
-        <w:t>he add</w:t>
-      </w:r>
-      <w:r>
-        <w:noBreakHyphen/>
-      </w:r>
-      <w:r>
-        <w:t>in makes use of the system clipboard</w:t>
+        <w:t xml:space="preserve">PpspliT releases 1.27 and older </w:t>
+      </w:r>
+      <w:r>
+        <w:t>makes use of the system clipboard</w:t>
       </w:r>
       <w:r>
         <w:t xml:space="preserve">. </w:t>
@@ -1669,6 +1663,27 @@
         <w:t>in operation.</w:t>
       </w:r>
     </w:p>
+    <w:p>
+      <w:pPr>
+        <w:pStyle w:val="Elencoacolori-Colore11"/>
+        <w:pBdr>
+          <w:top w:val="single" w:sz="4" w:space="3" w:color="auto"/>
+          <w:left w:val="single" w:sz="4" w:space="4" w:color="auto"/>
+          <w:bottom w:val="single" w:sz="4" w:space="1" w:color="auto"/>
+          <w:right w:val="single" w:sz="4" w:space="4" w:color="auto"/>
+        </w:pBdr>
+        <w:shd w:val="clear" w:color="auto" w:fill="CCFF99"/>
+      </w:pPr>
+      <w:r>
+        <w:t>Effective PpspliT release 2.0, this condition does not apply any longer: therefore, the system clipboard</w:t>
+      </w:r>
+      <w:r>
+        <w:t xml:space="preserve"> is left untouched and</w:t>
+      </w:r>
+      <w:r>
+        <w:t xml:space="preserve"> can be safely used even while a slide deck is being split.</w:t>
+      </w:r>
+    </w:p>
     <w:p/>
     <w:p>
       <w:r>
@@ -1754,23 +1769,11 @@
         <w:t>in has been left unconfigured”.</w:t>
       </w:r>
       <w:r>
-        <w:t xml:space="preserve"> M</w:t>
-      </w:r>
-      <w:r>
-        <w:t>ost notably</w:t>
-      </w:r>
-      <w:r>
-        <w:t xml:space="preserve">, this likely happens </w:t>
-      </w:r>
-      <w:r>
-        <w:t>when a pre</w:t>
+        <w:t xml:space="preserve"> Most notably, this likely happens when a pre</w:t>
       </w:r>
       <w:r>
         <w:noBreakHyphen/>
-        <w:t>installed OEM PowerPoint release is being used</w:t>
-      </w:r>
-      <w:r>
-        <w:t>.</w:t>
+        <w:t>installed OEM PowerPoint release is being used.</w:t>
       </w:r>
     </w:p>
     <w:p>
@@ -1956,19 +1959,7 @@
           <w:rPr>
             <w:rStyle w:val="Collegamentoipertestuale"/>
           </w:rPr>
-          <w:t>https://support.micros</w:t>
-        </w:r>
-        <w:r>
-          <w:rPr>
-            <w:rStyle w:val="Collegamentoipertestuale"/>
-          </w:rPr>
-          <w:t>o</w:t>
-        </w:r>
-        <w:r>
-          <w:rPr>
-            <w:rStyle w:val="Collegamentoipertestuale"/>
-          </w:rPr>
-          <w:t>ft.com/en-us/office/add-or-load-a-powerpoint-add-in-3de8bbc2-2481-457a-8841-7334cd5b455f</w:t>
+          <w:t>https://support.microsoft.com/en-us/office/add-or-load-a-powerpoint-add-in-3de8bbc2-2481-457a-8841-7334cd5b455f</w:t>
         </w:r>
       </w:hyperlink>
       <w:r>
@@ -1985,10 +1976,7 @@
         <w:ind w:left="1560" w:hanging="480"/>
       </w:pPr>
       <w:r>
-        <w:t>For PowerPoint for Windows, c</w:t>
-      </w:r>
-      <w:r>
-        <w:t xml:space="preserve">lick the </w:t>
+        <w:t xml:space="preserve">For PowerPoint for Windows, click the </w:t>
       </w:r>
       <w:r>
         <w:rPr>
@@ -2140,10 +2128,7 @@
         <w:t>Add New PowerPoint Add-In</w:t>
       </w:r>
       <w:r>
-        <w:t xml:space="preserve"> dialog box, browse for the </w:t>
-      </w:r>
-      <w:r>
-        <w:t xml:space="preserve">previously saved </w:t>
+        <w:t xml:space="preserve"> dialog box, browse for the previously saved </w:t>
       </w:r>
       <w:r>
         <w:rPr>
@@ -2152,10 +2137,7 @@
         <w:t>PPspliT.ppam</w:t>
       </w:r>
       <w:r>
-        <w:t xml:space="preserve"> file and </w:t>
-      </w:r>
-      <w:r>
-        <w:t xml:space="preserve">then click </w:t>
+        <w:t xml:space="preserve"> file and then click </w:t>
       </w:r>
       <w:r>
         <w:rPr>
@@ -2179,22 +2161,7 @@
         <w:ind w:left="1559" w:hanging="482"/>
       </w:pPr>
       <w:r>
-        <w:t xml:space="preserve">A security notice </w:t>
-      </w:r>
-      <w:r>
-        <w:t>might appear</w:t>
-      </w:r>
-      <w:r>
-        <w:t xml:space="preserve">. </w:t>
-      </w:r>
-      <w:r>
-        <w:t>In this case just</w:t>
-      </w:r>
-      <w:r>
-        <w:t xml:space="preserve"> click </w:t>
-      </w:r>
-      <w:r>
-        <w:t xml:space="preserve">on </w:t>
+        <w:t xml:space="preserve">A security notice might appear. In this case just click on </w:t>
       </w:r>
       <w:r>
         <w:rPr>
@@ -2315,13 +2282,7 @@
         <w:rPr>
           <w:rFonts w:ascii="Consolas" w:hAnsi="Consolas" w:cs="Consolas"/>
         </w:rPr>
-        <w:t>%APPDATA%</w:t>
-      </w:r>
-      <w:r>
-        <w:rPr>
-          <w:rFonts w:ascii="Consolas" w:hAnsi="Consolas" w:cs="Consolas"/>
-        </w:rPr>
-        <w:t>\Microsoft\AddIns\PPspliT</w:t>
+        <w:t>%APPDATA%\Microsoft\AddIns\PPspliT</w:t>
       </w:r>
       <w:r>
         <w:t xml:space="preserve">” </w:t>
@@ -2374,7 +2335,7 @@
 </file>
 
 <file path=word/numbering.xml><?xml version="1.0" encoding="utf-8"?>
-<w:numbering xmlns:wpc="http://schemas.microsoft.com/office/word/2010/wordprocessingCanvas" xmlns:cx="http://schemas.microsoft.com/office/drawing/2014/chartex" xmlns:cx1="http://schemas.microsoft.com/office/drawing/2015/9/8/chartex" xmlns:cx2="http://schemas.microsoft.com/office/drawing/2015/10/21/chartex" xmlns:cx3="http://schemas.microsoft.com/office/drawing/2016/5/9/chartex" xmlns:cx4="http://schemas.microsoft.com/office/drawing/2016/5/10/chartex" xmlns:cx5="http://schemas.microsoft.com/office/drawing/2016/5/11/chartex" xmlns:cx6="http://schemas.microsoft.com/office/drawing/2016/5/12/chartex" xmlns:cx7="http://schemas.microsoft.com/office/drawing/2016/5/13/chartex" xmlns:cx8="http://schemas.microsoft.com/office/drawing/2016/5/14/chartex" xmlns:mc="http://schemas.openxmlformats.org/markup-compatibility/2006" xmlns:aink="http://schemas.microsoft.com/office/drawing/2016/ink" xmlns:am3d="http://schemas.microsoft.com/office/drawing/2017/model3d" xmlns:o="urn:schemas-microsoft-com:office:office" xmlns:r="http://schemas.openxmlformats.org/officeDocument/2006/relationships" xmlns:m="http://schemas.openxmlformats.org/officeDocument/2006/math" xmlns:v="urn:schemas-microsoft-com:vml" xmlns:wp14="http://schemas.microsoft.com/office/word/2010/wordprocessingDrawing" xmlns:wp="http://schemas.openxmlformats.org/drawingml/2006/wordprocessingDrawing" xmlns:w10="urn:schemas-microsoft-com:office:word" xmlns:w="http://schemas.openxmlformats.org/wordprocessingml/2006/main" xmlns:w14="http://schemas.microsoft.com/office/word/2010/wordml" xmlns:w15="http://schemas.microsoft.com/office/word/2012/wordml" xmlns:w16cex="http://schemas.microsoft.com/office/word/2018/wordml/cex" xmlns:w16cid="http://schemas.microsoft.com/office/word/2016/wordml/cid" xmlns:w16="http://schemas.microsoft.com/office/word/2018/wordml" xmlns:w16sdtdh="http://schemas.microsoft.com/office/word/2020/wordml/sdtdatahash" xmlns:w16se="http://schemas.microsoft.com/office/word/2015/wordml/symex" xmlns:wpg="http://schemas.microsoft.com/office/word/2010/wordprocessingGroup" xmlns:wpi="http://schemas.microsoft.com/office/word/2010/wordprocessingInk" xmlns:wne="http://schemas.microsoft.com/office/word/2006/wordml" xmlns:wps="http://schemas.microsoft.com/office/word/2010/wordprocessingShape" mc:Ignorable="w14 w15 w16se w16cid w16 w16cex w16sdtdh wp14">
+<w:numbering xmlns:wpc="http://schemas.microsoft.com/office/word/2010/wordprocessingCanvas" xmlns:cx="http://schemas.microsoft.com/office/drawing/2014/chartex" xmlns:cx1="http://schemas.microsoft.com/office/drawing/2015/9/8/chartex" xmlns:cx2="http://schemas.microsoft.com/office/drawing/2015/10/21/chartex" xmlns:cx3="http://schemas.microsoft.com/office/drawing/2016/5/9/chartex" xmlns:cx4="http://schemas.microsoft.com/office/drawing/2016/5/10/chartex" xmlns:cx5="http://schemas.microsoft.com/office/drawing/2016/5/11/chartex" xmlns:cx6="http://schemas.microsoft.com/office/drawing/2016/5/12/chartex" xmlns:cx7="http://schemas.microsoft.com/office/drawing/2016/5/13/chartex" xmlns:cx8="http://schemas.microsoft.com/office/drawing/2016/5/14/chartex" xmlns:mc="http://schemas.openxmlformats.org/markup-compatibility/2006" xmlns:aink="http://schemas.microsoft.com/office/drawing/2016/ink" xmlns:am3d="http://schemas.microsoft.com/office/drawing/2017/model3d" xmlns:o="urn:schemas-microsoft-com:office:office" xmlns:oel="http://schemas.microsoft.com/office/2019/extlst" xmlns:r="http://schemas.openxmlformats.org/officeDocument/2006/relationships" xmlns:m="http://schemas.openxmlformats.org/officeDocument/2006/math" xmlns:v="urn:schemas-microsoft-com:vml" xmlns:wp14="http://schemas.microsoft.com/office/word/2010/wordprocessingDrawing" xmlns:wp="http://schemas.openxmlformats.org/drawingml/2006/wordprocessingDrawing" xmlns:w10="urn:schemas-microsoft-com:office:word" xmlns:w="http://schemas.openxmlformats.org/wordprocessingml/2006/main" xmlns:w14="http://schemas.microsoft.com/office/word/2010/wordml" xmlns:w15="http://schemas.microsoft.com/office/word/2012/wordml" xmlns:w16cex="http://schemas.microsoft.com/office/word/2018/wordml/cex" xmlns:w16cid="http://schemas.microsoft.com/office/word/2016/wordml/cid" xmlns:w16="http://schemas.microsoft.com/office/word/2018/wordml" xmlns:w16sdtdh="http://schemas.microsoft.com/office/word/2020/wordml/sdtdatahash" xmlns:w16se="http://schemas.microsoft.com/office/word/2015/wordml/symex" xmlns:wpg="http://schemas.microsoft.com/office/word/2010/wordprocessingGroup" xmlns:wpi="http://schemas.microsoft.com/office/word/2010/wordprocessingInk" xmlns:wne="http://schemas.microsoft.com/office/word/2006/wordml" xmlns:wps="http://schemas.microsoft.com/office/word/2010/wordprocessingShape" mc:Ignorable="w14 w15 w16se w16cid w16 w16cex w16sdtdh wp14">
   <w:abstractNum w:abstractNumId="0" w15:restartNumberingAfterBreak="0">
     <w:nsid w:val="FFFFFF1D"/>
     <w:multiLevelType w:val="multilevel"/>
@@ -4356,67 +4317,67 @@
       </w:rPr>
     </w:lvl>
   </w:abstractNum>
-  <w:num w:numId="1">
+  <w:num w:numId="1" w16cid:durableId="1868132400">
     <w:abstractNumId w:val="11"/>
   </w:num>
-  <w:num w:numId="2">
+  <w:num w:numId="2" w16cid:durableId="1370036391">
     <w:abstractNumId w:val="0"/>
   </w:num>
-  <w:num w:numId="3">
+  <w:num w:numId="3" w16cid:durableId="43723187">
     <w:abstractNumId w:val="20"/>
   </w:num>
-  <w:num w:numId="4">
+  <w:num w:numId="4" w16cid:durableId="471142693">
     <w:abstractNumId w:val="5"/>
   </w:num>
-  <w:num w:numId="5">
+  <w:num w:numId="5" w16cid:durableId="1133520900">
     <w:abstractNumId w:val="10"/>
   </w:num>
-  <w:num w:numId="6">
+  <w:num w:numId="6" w16cid:durableId="1751736635">
     <w:abstractNumId w:val="18"/>
   </w:num>
-  <w:num w:numId="7">
+  <w:num w:numId="7" w16cid:durableId="1341541875">
     <w:abstractNumId w:val="2"/>
   </w:num>
-  <w:num w:numId="8">
+  <w:num w:numId="8" w16cid:durableId="1367752222">
     <w:abstractNumId w:val="9"/>
   </w:num>
-  <w:num w:numId="9">
+  <w:num w:numId="9" w16cid:durableId="2128886540">
     <w:abstractNumId w:val="14"/>
   </w:num>
-  <w:num w:numId="10">
+  <w:num w:numId="10" w16cid:durableId="1423448854">
     <w:abstractNumId w:val="7"/>
   </w:num>
-  <w:num w:numId="11">
+  <w:num w:numId="11" w16cid:durableId="1058894764">
     <w:abstractNumId w:val="3"/>
   </w:num>
-  <w:num w:numId="12">
+  <w:num w:numId="12" w16cid:durableId="1690526198">
     <w:abstractNumId w:val="15"/>
   </w:num>
-  <w:num w:numId="13">
+  <w:num w:numId="13" w16cid:durableId="320889008">
     <w:abstractNumId w:val="19"/>
   </w:num>
-  <w:num w:numId="14">
+  <w:num w:numId="14" w16cid:durableId="1829712439">
     <w:abstractNumId w:val="1"/>
   </w:num>
-  <w:num w:numId="15">
+  <w:num w:numId="15" w16cid:durableId="1165054718">
     <w:abstractNumId w:val="12"/>
   </w:num>
-  <w:num w:numId="16">
+  <w:num w:numId="16" w16cid:durableId="209733985">
     <w:abstractNumId w:val="4"/>
   </w:num>
-  <w:num w:numId="17">
+  <w:num w:numId="17" w16cid:durableId="1061631225">
     <w:abstractNumId w:val="13"/>
   </w:num>
-  <w:num w:numId="18">
+  <w:num w:numId="18" w16cid:durableId="110561187">
     <w:abstractNumId w:val="6"/>
   </w:num>
-  <w:num w:numId="19">
+  <w:num w:numId="19" w16cid:durableId="1609005535">
     <w:abstractNumId w:val="8"/>
   </w:num>
-  <w:num w:numId="20">
+  <w:num w:numId="20" w16cid:durableId="1884750699">
     <w:abstractNumId w:val="17"/>
   </w:num>
-  <w:num w:numId="21">
+  <w:num w:numId="21" w16cid:durableId="365638263">
     <w:abstractNumId w:val="16"/>
   </w:num>
 </w:numbering>
@@ -5016,6 +4977,7 @@
   <w:style w:type="character" w:default="1" w:styleId="Carpredefinitoparagrafo">
     <w:name w:val="Default Paragraph Font"/>
     <w:uiPriority w:val="1"/>
+    <w:semiHidden/>
     <w:unhideWhenUsed/>
   </w:style>
   <w:style w:type="table" w:default="1" w:styleId="Tabellanormale">

</xml_diff>

<commit_message>
Refreshed usage instructions and moved troubleshooting steps to the README
</commit_message>
<xml_diff>
--- a/PPspliT-howto.docx
+++ b/PPspliT-howto.docx
@@ -5,20 +5,22 @@
     <w:p>
       <w:pPr>
         <w:keepNext/>
-        <w:framePr w:dropCap="drop" w:lines="3" w:wrap="around" w:vAnchor="text" w:hAnchor="text"/>
-        <w:spacing w:after="0" w:line="842" w:lineRule="exact"/>
+        <w:framePr w:dropCap="drop" w:lines="4" w:hSpace="113" w:wrap="around" w:vAnchor="text" w:hAnchor="text"/>
+        <w:spacing w:after="0" w:line="976" w:lineRule="exact"/>
         <w:textAlignment w:val="baseline"/>
         <w:rPr>
+          <w:rFonts w:ascii="Aptos (Corpo)" w:hAnsi="Aptos (Corpo)"/>
           <w:noProof/>
-          <w:position w:val="-7"/>
-          <w:sz w:val="111"/>
+          <w:position w:val="-14"/>
+          <w:sz w:val="133"/>
         </w:rPr>
       </w:pPr>
       <w:r>
         <w:rPr>
+          <w:rFonts w:ascii="Aptos (Corpo)" w:hAnsi="Aptos (Corpo)"/>
           <w:noProof/>
-          <w:position w:val="-7"/>
-          <w:sz w:val="111"/>
+          <w:position w:val="-14"/>
+          <w:sz w:val="133"/>
         </w:rPr>
         <w:t>P</w:t>
       </w:r>
@@ -96,7 +98,13 @@
       </w:r>
       <w:r>
         <w:noBreakHyphen/>
-        <w:t>in that can transform a each slide of a presentation into a sequence of slides, each representing the contents of the original slide as they would appear at every intermediate animation step during the slideshow.</w:t>
+        <w:t>in that transform</w:t>
+      </w:r>
+      <w:r>
+        <w:t>s</w:t>
+      </w:r>
+      <w:r>
+        <w:t xml:space="preserve"> each slide of a presentation into a sequence of slides, each representing the contents of the original slide as they would appear at every intermediate animation step during the slideshow.</w:t>
       </w:r>
     </w:p>
     <w:p>
@@ -148,7 +156,6 @@
         <w:t>PDF version of a presentation containing complex animations which, most likely, are realized by using overlapping shapes.</w:t>
       </w:r>
     </w:p>
-    <w:p/>
     <w:p>
       <w:pPr>
         <w:pStyle w:val="Titolo1"/>
@@ -263,7 +270,27 @@
         </w:numPr>
       </w:pPr>
       <w:r>
-        <w:t>Run the installer and follow the wizard to complete the installation.</w:t>
+        <w:t>Run the installer and follow the wizard to complete the installation</w:t>
+      </w:r>
+      <w:r>
+        <w:t xml:space="preserve"> (if needed, check the </w:t>
+      </w:r>
+      <w:hyperlink r:id="rId8" w:history="1">
+        <w:r>
+          <w:rPr>
+            <w:rStyle w:val="Collegamentoipertestuale"/>
+          </w:rPr>
+          <w:t>macOS specific (</w:t>
+        </w:r>
+        <w:r>
+          <w:rPr>
+            <w:rStyle w:val="Collegamentoipertestuale"/>
+          </w:rPr>
+          <w:t>un)installation instructions</w:t>
+        </w:r>
+      </w:hyperlink>
+      <w:r>
+        <w:t>)</w:t>
       </w:r>
     </w:p>
     <w:p>
@@ -280,7 +307,10 @@
         </w:numPr>
       </w:pPr>
       <w:r>
-        <w:t>Open PowerPoint (or just an existing presentation).</w:t>
+        <w:t xml:space="preserve">Start </w:t>
+      </w:r>
+      <w:r>
+        <w:t>PowerPoint.</w:t>
       </w:r>
       <w:r>
         <w:t xml:space="preserve"> </w:t>
@@ -293,10 +323,19 @@
         <w:t xml:space="preserve">in can be accessed from a dedicated </w:t>
       </w:r>
       <w:r>
-        <w:t xml:space="preserve">tab in Office 2007 and more recent, or a dedicated toolbar </w:t>
-      </w:r>
-      <w:r>
-        <w:t>in Office XP/2003</w:t>
+        <w:t xml:space="preserve">tab </w:t>
+      </w:r>
+      <w:r>
+        <w:t>in the ribbon toolbar (</w:t>
+      </w:r>
+      <w:r>
+        <w:t xml:space="preserve">or a dedicated toolbar </w:t>
+      </w:r>
+      <w:r>
+        <w:t xml:space="preserve">in Office </w:t>
+      </w:r>
+      <w:r>
+        <w:t>releases older than 2007)</w:t>
       </w:r>
       <w:r>
         <w:t>:</w:t>
@@ -350,7 +389,7 @@
                           <pic:cNvPicPr/>
                         </pic:nvPicPr>
                         <pic:blipFill>
-                          <a:blip r:embed="rId8"/>
+                          <a:blip r:embed="rId9"/>
                           <a:stretch>
                             <a:fillRect/>
                           </a:stretch>
@@ -396,16 +435,39 @@
               <w:ind w:left="0"/>
               <w:jc w:val="center"/>
               <w:rPr>
+                <w:sz w:val="16"/>
+              </w:rPr>
+            </w:pPr>
+            <w:r>
+              <w:rPr>
+                <w:sz w:val="16"/>
+              </w:rPr>
+              <w:t xml:space="preserve">Office </w:t>
+            </w:r>
+            <w:r>
+              <w:rPr>
+                <w:sz w:val="16"/>
+              </w:rPr>
+              <w:t>&amp; Microsoft 365</w:t>
+            </w:r>
+            <w:r>
+              <w:rPr>
+                <w:sz w:val="16"/>
+              </w:rPr>
+              <w:t xml:space="preserve"> tab</w:t>
+            </w:r>
+          </w:p>
+          <w:p>
+            <w:pPr>
+              <w:pStyle w:val="Elencoacolori-Colore11"/>
+              <w:spacing w:after="0"/>
+              <w:ind w:left="0"/>
+              <w:jc w:val="center"/>
+              <w:rPr>
                 <w:noProof/>
                 <w:sz w:val="16"/>
               </w:rPr>
             </w:pPr>
-            <w:r>
-              <w:rPr>
-                <w:sz w:val="16"/>
-              </w:rPr>
-              <w:t>Office 2007+ tab</w:t>
-            </w:r>
           </w:p>
         </w:tc>
       </w:tr>
@@ -446,7 +508,7 @@
                           <pic:cNvPicPr/>
                         </pic:nvPicPr>
                         <pic:blipFill>
-                          <a:blip r:embed="rId9"/>
+                          <a:blip r:embed="rId10"/>
                           <a:stretch>
                             <a:fillRect/>
                           </a:stretch>
@@ -537,14 +599,14 @@
         <w:t xml:space="preserve">on all the slides of the current presentation. </w:t>
       </w:r>
       <w:r>
-        <w:t>If one or more slides are selected (for example, in the slides tab on the left side), the add</w:t>
+        <w:t>If one or more slides are selected, the add</w:t>
       </w:r>
       <w:r>
         <w:noBreakHyphen/>
-        <w:t xml:space="preserve">in will only operate on the selected range (which </w:t>
-      </w:r>
-      <w:r>
-        <w:t xml:space="preserve">must be contiguous!). Otherwise, </w:t>
+        <w:t>in will only operate on the selected range</w:t>
+      </w:r>
+      <w:r>
+        <w:t xml:space="preserve">. Otherwise, </w:t>
       </w:r>
       <w:r>
         <w:t xml:space="preserve">all the slides of </w:t>
@@ -559,23 +621,49 @@
         <w:ind w:left="708"/>
       </w:pPr>
       <w:r>
-        <w:t>A quick tip: if you have already performed a split and noticed that the add</w:t>
+        <w:t>A quick tip: if the add</w:t>
       </w:r>
       <w:r>
         <w:noBreakHyphen/>
       </w:r>
       <w:r>
-        <w:t xml:space="preserve">in is only processing the currently displayed slide, it is likely that this slide is actually selected in the slides tab. To make sure that the entire </w:t>
-      </w:r>
-      <w:r>
-        <w:lastRenderedPageBreak/>
-        <w:t xml:space="preserve">presentation is processed, just </w:t>
+        <w:t xml:space="preserve">in </w:t>
+      </w:r>
+      <w:r>
+        <w:t xml:space="preserve">unexpectedly processes only </w:t>
+      </w:r>
+      <w:r>
+        <w:t xml:space="preserve">the currently displayed slide, it is </w:t>
+      </w:r>
+      <w:r>
+        <w:t xml:space="preserve">very </w:t>
+      </w:r>
+      <w:r>
+        <w:t xml:space="preserve">likely that this slide is actually selected in the slides </w:t>
+      </w:r>
+      <w:r>
+        <w:t>pane</w:t>
+      </w:r>
+      <w:r>
+        <w:t>. To make sure that the entire presentation is processed</w:t>
+      </w:r>
+      <w:r>
+        <w:t xml:space="preserve"> instead</w:t>
+      </w:r>
+      <w:r>
+        <w:t xml:space="preserve">, just </w:t>
       </w:r>
       <w:r>
         <w:t xml:space="preserve">click anywhere in the </w:t>
       </w:r>
       <w:r>
-        <w:t>main slide editing area, so that any slides in the side tab are deselected</w:t>
+        <w:t xml:space="preserve">main slide editing area, so that any slides in the side </w:t>
+      </w:r>
+      <w:r>
+        <w:t xml:space="preserve">pane </w:t>
+      </w:r>
+      <w:r>
+        <w:t>are deselected</w:t>
       </w:r>
       <w:r>
         <w:t>.</w:t>
@@ -583,8 +671,17 @@
     </w:p>
     <w:p>
       <w:pPr>
-        <w:pStyle w:val="Elencoacolori-Colore11"/>
-        <w:ind w:left="708"/>
+        <w:spacing w:after="0"/>
+        <w:jc w:val="left"/>
+      </w:pPr>
+      <w:r>
+        <w:br w:type="page"/>
+      </w:r>
+    </w:p>
+    <w:p>
+      <w:pPr>
+        <w:spacing w:after="0"/>
+        <w:jc w:val="left"/>
       </w:pPr>
     </w:p>
     <w:p>
@@ -601,7 +698,7 @@
     </w:p>
     <w:tbl>
       <w:tblPr>
-        <w:tblW w:w="0" w:type="auto"/>
+        <w:tblW w:w="9134" w:type="dxa"/>
         <w:tblInd w:w="720" w:type="dxa"/>
         <w:tblBorders>
           <w:insideH w:val="single" w:sz="4" w:space="0" w:color="auto"/>
@@ -615,19 +712,18 @@
         <w:tblLook w:val="04A0" w:firstRow="1" w:lastRow="0" w:firstColumn="1" w:lastColumn="0" w:noHBand="0" w:noVBand="1"/>
       </w:tblPr>
       <w:tblGrid>
-        <w:gridCol w:w="3074"/>
-        <w:gridCol w:w="6060"/>
+        <w:gridCol w:w="3533"/>
+        <w:gridCol w:w="5601"/>
       </w:tblGrid>
       <w:tr>
         <w:tc>
           <w:tcPr>
-            <w:tcW w:w="3074" w:type="dxa"/>
+            <w:tcW w:w="3533" w:type="dxa"/>
             <w:tcBorders>
               <w:top w:val="nil"/>
               <w:bottom w:val="single" w:sz="4" w:space="0" w:color="auto"/>
               <w:right w:val="nil"/>
             </w:tcBorders>
-            <w:vAlign w:val="center"/>
           </w:tcPr>
           <w:p>
             <w:pPr>
@@ -647,9 +743,9 @@
                 <w:szCs w:val="16"/>
               </w:rPr>
               <w:drawing>
-                <wp:inline distT="0" distB="0" distL="0" distR="0" wp14:anchorId="3D68F819" wp14:editId="64CB73FC">
+                <wp:inline distT="0" distB="0" distL="0" distR="0" wp14:anchorId="3D68F819" wp14:editId="336D2028">
                   <wp:extent cx="1814830" cy="193675"/>
-                  <wp:effectExtent l="0" t="0" r="0" b="0"/>
+                  <wp:effectExtent l="88900" t="76200" r="90170" b="73025"/>
                   <wp:docPr id="11" name="Immagine 11"/>
                   <wp:cNvGraphicFramePr>
                     <a:graphicFrameLocks xmlns:a="http://schemas.openxmlformats.org/drawingml/2006/main" noChangeAspect="1"/>
@@ -662,7 +758,7 @@
                           <pic:cNvPicPr/>
                         </pic:nvPicPr>
                         <pic:blipFill>
-                          <a:blip r:embed="rId10"/>
+                          <a:blip r:embed="rId11"/>
                           <a:stretch>
                             <a:fillRect/>
                           </a:stretch>
@@ -675,6 +771,13 @@
                           <a:prstGeom prst="rect">
                             <a:avLst/>
                           </a:prstGeom>
+                          <a:effectLst>
+                            <a:outerShdw blurRad="63500" sx="102000" sy="102000" algn="ctr" rotWithShape="0">
+                              <a:prstClr val="black">
+                                <a:alpha val="40000"/>
+                              </a:prstClr>
+                            </a:outerShdw>
+                          </a:effectLst>
                         </pic:spPr>
                       </pic:pic>
                     </a:graphicData>
@@ -699,7 +802,21 @@
                 <w:sz w:val="16"/>
                 <w:szCs w:val="16"/>
               </w:rPr>
-              <w:t>Office 2007+ checkbox</w:t>
+              <w:t xml:space="preserve">Office </w:t>
+            </w:r>
+            <w:r>
+              <w:rPr>
+                <w:sz w:val="16"/>
+                <w:szCs w:val="16"/>
+              </w:rPr>
+              <w:t>&amp; Microsoft 365</w:t>
+            </w:r>
+            <w:r>
+              <w:rPr>
+                <w:sz w:val="16"/>
+                <w:szCs w:val="16"/>
+              </w:rPr>
+              <w:t xml:space="preserve"> checkbox</w:t>
             </w:r>
           </w:p>
           <w:p>
@@ -744,9 +861,9 @@
                 <w:szCs w:val="16"/>
               </w:rPr>
               <w:drawing>
-                <wp:inline distT="0" distB="0" distL="0" distR="0" wp14:anchorId="5AF4E382" wp14:editId="7FC8E65D">
+                <wp:inline distT="0" distB="0" distL="0" distR="0" wp14:anchorId="5AF4E382" wp14:editId="393C215B">
                   <wp:extent cx="269875" cy="256540"/>
-                  <wp:effectExtent l="0" t="0" r="0" b="0"/>
+                  <wp:effectExtent l="76200" t="76200" r="73025" b="73660"/>
                   <wp:docPr id="3" name="Immagine 3"/>
                   <wp:cNvGraphicFramePr>
                     <a:graphicFrameLocks xmlns:a="http://schemas.openxmlformats.org/drawingml/2006/main" noChangeAspect="1"/>
@@ -761,7 +878,7 @@
                           </pic:cNvPicPr>
                         </pic:nvPicPr>
                         <pic:blipFill>
-                          <a:blip r:embed="rId11">
+                          <a:blip r:embed="rId12">
                             <a:extLst>
                               <a:ext uri="{28A0092B-C50C-407E-A947-70E740481C1C}">
                                 <a14:useLocalDpi xmlns:a14="http://schemas.microsoft.com/office/drawing/2010/main" val="0"/>
@@ -785,6 +902,13 @@
                           <a:ln>
                             <a:noFill/>
                           </a:ln>
+                          <a:effectLst>
+                            <a:outerShdw blurRad="63500" sx="102000" sy="102000" algn="ctr" rotWithShape="0">
+                              <a:prstClr val="black">
+                                <a:alpha val="40000"/>
+                              </a:prstClr>
+                            </a:outerShdw>
+                          </a:effectLst>
                         </pic:spPr>
                       </pic:pic>
                     </a:graphicData>
@@ -815,7 +939,7 @@
         </w:tc>
         <w:tc>
           <w:tcPr>
-            <w:tcW w:w="6060" w:type="dxa"/>
+            <w:tcW w:w="5601" w:type="dxa"/>
             <w:tcBorders>
               <w:top w:val="nil"/>
               <w:left w:val="nil"/>
@@ -829,13 +953,19 @@
               <w:ind w:left="0"/>
             </w:pPr>
             <w:r>
-              <w:t>If this button/checkbox is selected (default), the add</w:t>
+              <w:t>If this checkbox is selected (default), the add</w:t>
             </w:r>
             <w:r>
               <w:noBreakHyphen/>
             </w:r>
             <w:r>
-              <w:t>in will create a separate slide for every group of effects that are triggered by a single mouse click. This is the desired behaviour in the majority of cases.</w:t>
+              <w:t>in create</w:t>
+            </w:r>
+            <w:r>
+              <w:t>s</w:t>
+            </w:r>
+            <w:r>
+              <w:t xml:space="preserve"> a separate slide for every group of effects that are triggered by a single mouse click. This is the desired behaviour in the majority of cases.</w:t>
             </w:r>
           </w:p>
           <w:p>
@@ -845,7 +975,7 @@
               <w:ind w:left="0"/>
             </w:pPr>
             <w:r>
-              <w:t>Instead, if this button/checkbox is not selected, the add</w:t>
+              <w:t>Instead, if this checkbox is not selected, the add</w:t>
             </w:r>
             <w:r>
               <w:noBreakHyphen/>
@@ -863,7 +993,13 @@
               <w:t>f</w:t>
             </w:r>
             <w:r>
-              <w:t xml:space="preserve"> it being triggered by a mouse click or not. Note that the latter setting can slow down the split significantly and generates a lot of slides</w:t>
+              <w:t xml:space="preserve"> it being triggered by a mouse click or not. Note that the latter setting can slow down the split </w:t>
+            </w:r>
+            <w:r>
+              <w:t xml:space="preserve">process </w:t>
+            </w:r>
+            <w:r>
+              <w:t>significantly and generates a lot of slides</w:t>
             </w:r>
             <w:r>
               <w:t>.</w:t>
@@ -874,13 +1010,12 @@
       <w:tr>
         <w:tc>
           <w:tcPr>
-            <w:tcW w:w="3074" w:type="dxa"/>
+            <w:tcW w:w="3533" w:type="dxa"/>
             <w:tcBorders>
               <w:top w:val="single" w:sz="4" w:space="0" w:color="auto"/>
               <w:bottom w:val="nil"/>
               <w:right w:val="nil"/>
             </w:tcBorders>
-            <w:vAlign w:val="center"/>
           </w:tcPr>
           <w:p>
             <w:pPr>
@@ -898,9 +1033,9 @@
                 <w:sz w:val="16"/>
               </w:rPr>
               <w:drawing>
-                <wp:inline distT="0" distB="0" distL="0" distR="0" wp14:anchorId="4E3D9175" wp14:editId="325A1099">
+                <wp:inline distT="0" distB="0" distL="0" distR="0" wp14:anchorId="4E3D9175" wp14:editId="00043AEF">
                   <wp:extent cx="1867026" cy="672861"/>
-                  <wp:effectExtent l="0" t="0" r="0" b="0"/>
+                  <wp:effectExtent l="88900" t="76200" r="88900" b="76835"/>
                   <wp:docPr id="4" name="Immagine 4"/>
                   <wp:cNvGraphicFramePr>
                     <a:graphicFrameLocks xmlns:a="http://schemas.openxmlformats.org/drawingml/2006/main" noChangeAspect="1"/>
@@ -913,7 +1048,7 @@
                           <pic:cNvPicPr/>
                         </pic:nvPicPr>
                         <pic:blipFill>
-                          <a:blip r:embed="rId12"/>
+                          <a:blip r:embed="rId13"/>
                           <a:stretch>
                             <a:fillRect/>
                           </a:stretch>
@@ -926,6 +1061,13 @@
                           <a:prstGeom prst="rect">
                             <a:avLst/>
                           </a:prstGeom>
+                          <a:effectLst>
+                            <a:outerShdw blurRad="63500" sx="102000" sy="102000" algn="ctr" rotWithShape="0">
+                              <a:prstClr val="black">
+                                <a:alpha val="40000"/>
+                              </a:prstClr>
+                            </a:outerShdw>
+                          </a:effectLst>
                         </pic:spPr>
                       </pic:pic>
                     </a:graphicData>
@@ -948,7 +1090,19 @@
               <w:rPr>
                 <w:sz w:val="16"/>
               </w:rPr>
-              <w:t xml:space="preserve">Office 2007+ </w:t>
+              <w:t xml:space="preserve">Office </w:t>
+            </w:r>
+            <w:r>
+              <w:rPr>
+                <w:sz w:val="16"/>
+              </w:rPr>
+              <w:t>&amp; Microsoft 365</w:t>
+            </w:r>
+            <w:r>
+              <w:rPr>
+                <w:sz w:val="16"/>
+              </w:rPr>
+              <w:t xml:space="preserve"> </w:t>
             </w:r>
             <w:r>
               <w:rPr>
@@ -995,269 +1149,10 @@
                 <w:sz w:val="16"/>
               </w:rPr>
               <w:drawing>
-                <wp:inline distT="0" distB="0" distL="0" distR="0" wp14:anchorId="63830A38" wp14:editId="352BF10B">
+                <wp:inline distT="0" distB="0" distL="0" distR="0" wp14:anchorId="63830A38" wp14:editId="16B06271">
                   <wp:extent cx="1814830" cy="499110"/>
-                  <wp:effectExtent l="0" t="0" r="0" b="0"/>
+                  <wp:effectExtent l="88900" t="76200" r="90170" b="72390"/>
                   <wp:docPr id="6" name="Immagine 6"/>
-                  <wp:cNvGraphicFramePr>
-                    <a:graphicFrameLocks xmlns:a="http://schemas.openxmlformats.org/drawingml/2006/main" noChangeAspect="1"/>
-                  </wp:cNvGraphicFramePr>
-                  <a:graphic xmlns:a="http://schemas.openxmlformats.org/drawingml/2006/main">
-                    <a:graphicData uri="http://schemas.openxmlformats.org/drawingml/2006/picture">
-                      <pic:pic xmlns:pic="http://schemas.openxmlformats.org/drawingml/2006/picture">
-                        <pic:nvPicPr>
-                          <pic:cNvPr id="1" name=""/>
-                          <pic:cNvPicPr/>
-                        </pic:nvPicPr>
-                        <pic:blipFill>
-                          <a:blip r:embed="rId13"/>
-                          <a:stretch>
-                            <a:fillRect/>
-                          </a:stretch>
-                        </pic:blipFill>
-                        <pic:spPr>
-                          <a:xfrm>
-                            <a:off x="0" y="0"/>
-                            <a:ext cx="1814830" cy="499110"/>
-                          </a:xfrm>
-                          <a:prstGeom prst="rect">
-                            <a:avLst/>
-                          </a:prstGeom>
-                        </pic:spPr>
-                      </pic:pic>
-                    </a:graphicData>
-                  </a:graphic>
-                </wp:inline>
-              </w:drawing>
-            </w:r>
-          </w:p>
-          <w:p>
-            <w:pPr>
-              <w:pStyle w:val="Elencoacolori-Colore11"/>
-              <w:spacing w:after="0"/>
-              <w:ind w:left="0"/>
-              <w:jc w:val="center"/>
-              <w:rPr>
-                <w:sz w:val="16"/>
-              </w:rPr>
-            </w:pPr>
-            <w:r>
-              <w:rPr>
-                <w:sz w:val="16"/>
-              </w:rPr>
-              <w:t xml:space="preserve">Office XP/2003 </w:t>
-            </w:r>
-            <w:r>
-              <w:rPr>
-                <w:sz w:val="16"/>
-              </w:rPr>
-              <w:t>dropdown</w:t>
-            </w:r>
-          </w:p>
-        </w:tc>
-        <w:tc>
-          <w:tcPr>
-            <w:tcW w:w="6060" w:type="dxa"/>
-            <w:tcBorders>
-              <w:top w:val="single" w:sz="4" w:space="0" w:color="auto"/>
-              <w:left w:val="nil"/>
-              <w:bottom w:val="nil"/>
-            </w:tcBorders>
-          </w:tcPr>
-          <w:p>
-            <w:pPr>
-              <w:pStyle w:val="Elencoacolori-Colore11"/>
-              <w:spacing w:after="0"/>
-              <w:ind w:left="0"/>
-            </w:pPr>
-            <w:r>
-              <w:t xml:space="preserve">In order to </w:t>
-            </w:r>
-            <w:r>
-              <w:t xml:space="preserve">show </w:t>
-            </w:r>
-            <w:r>
-              <w:t xml:space="preserve">the progress of a presentation, slide numbers may be explicitly displayed in slide footers. When slides are split, their numbers are obviously </w:t>
-            </w:r>
-            <w:r>
-              <w:t>changed because lots of extra slides are generated during the split.</w:t>
-            </w:r>
-          </w:p>
-          <w:p>
-            <w:pPr>
-              <w:pStyle w:val="Elencoacolori-Colore11"/>
-              <w:spacing w:after="0"/>
-              <w:ind w:left="0"/>
-            </w:pPr>
-            <w:r>
-              <w:t>The function controlled by this dropdown allows to determine if and how original slide numbers should be preserved:</w:t>
-            </w:r>
-          </w:p>
-          <w:p>
-            <w:pPr>
-              <w:pStyle w:val="Elencoacolori-Colore11"/>
-              <w:numPr>
-                <w:ilvl w:val="0"/>
-                <w:numId w:val="4"/>
-              </w:numPr>
-              <w:spacing w:after="0"/>
-              <w:ind w:left="354" w:hanging="278"/>
-            </w:pPr>
-            <w:r>
-              <w:rPr>
-                <w:i/>
-                <w:iCs/>
-              </w:rPr>
-              <w:t>No</w:t>
-            </w:r>
-            <w:r>
-              <w:t>/</w:t>
-            </w:r>
-            <w:r>
-              <w:rPr>
-                <w:i/>
-                <w:iCs/>
-              </w:rPr>
-              <w:t>Do nothing</w:t>
-            </w:r>
-            <w:r>
-              <w:t>: slide numbers are not touched, therefore the final split presentation will have a different numbering.</w:t>
-            </w:r>
-          </w:p>
-          <w:p>
-            <w:pPr>
-              <w:pStyle w:val="Elencoacolori-Colore11"/>
-              <w:numPr>
-                <w:ilvl w:val="0"/>
-                <w:numId w:val="4"/>
-              </w:numPr>
-              <w:spacing w:after="0"/>
-              <w:ind w:left="354" w:hanging="278"/>
-            </w:pPr>
-            <w:r>
-              <w:rPr>
-                <w:i/>
-                <w:iCs/>
-              </w:rPr>
-              <w:t>Yes</w:t>
-            </w:r>
-            <w:r>
-              <w:t>/</w:t>
-            </w:r>
-            <w:r>
-              <w:rPr>
-                <w:i/>
-                <w:iCs/>
-              </w:rPr>
-              <w:t>Preserve original</w:t>
-            </w:r>
-            <w:r>
-              <w:t xml:space="preserve">: </w:t>
-            </w:r>
-            <w:r>
-              <w:t xml:space="preserve">all the slides that result from splitting a single original slide will be assigned the same numbering as the latter. </w:t>
-            </w:r>
-            <w:r>
-              <w:t>This is the desired behaviour in the majority of cases.</w:t>
-            </w:r>
-          </w:p>
-          <w:p>
-            <w:pPr>
-              <w:pStyle w:val="Elencoacolori-Colore11"/>
-              <w:numPr>
-                <w:ilvl w:val="0"/>
-                <w:numId w:val="4"/>
-              </w:numPr>
-              <w:spacing w:after="0"/>
-              <w:ind w:left="354" w:hanging="278"/>
-            </w:pPr>
-            <w:r>
-              <w:rPr>
-                <w:i/>
-                <w:iCs/>
-              </w:rPr>
-              <w:t>Yes, and add subindex</w:t>
-            </w:r>
-            <w:r>
-              <w:t>/</w:t>
-            </w:r>
-            <w:r>
-              <w:rPr>
-                <w:i/>
-                <w:iCs/>
-              </w:rPr>
-              <w:t>Preserve, and add subindex</w:t>
-            </w:r>
-            <w:r>
-              <w:t>: same as above, but slide numbers are augmented with a subindex indicating how may slides have been generated from a single original one. For example, slide 5 may be split into "5.1”, “5.2”, “5.3”, etc.</w:t>
-            </w:r>
-          </w:p>
-        </w:tc>
-      </w:tr>
-    </w:tbl>
-    <w:p>
-      <w:pPr>
-        <w:pStyle w:val="Elencoacolori-Colore11"/>
-        <w:ind w:left="0"/>
-      </w:pPr>
-    </w:p>
-    <w:p>
-      <w:pPr>
-        <w:pStyle w:val="Elencoacolori-Colore11"/>
-        <w:numPr>
-          <w:ilvl w:val="0"/>
-          <w:numId w:val="1"/>
-        </w:numPr>
-      </w:pPr>
-      <w:r>
-        <w:t>Split the slides by clicking on</w:t>
-      </w:r>
-      <w:r>
-        <w:t xml:space="preserve"> the split button:</w:t>
-      </w:r>
-    </w:p>
-    <w:tbl>
-      <w:tblPr>
-        <w:tblW w:w="6442" w:type="dxa"/>
-        <w:jc w:val="center"/>
-        <w:tblLook w:val="04A0" w:firstRow="1" w:lastRow="0" w:firstColumn="1" w:lastColumn="0" w:noHBand="0" w:noVBand="1"/>
-      </w:tblPr>
-      <w:tblGrid>
-        <w:gridCol w:w="3221"/>
-        <w:gridCol w:w="3221"/>
-      </w:tblGrid>
-      <w:tr>
-        <w:trPr>
-          <w:trHeight w:val="1548"/>
-          <w:jc w:val="center"/>
-        </w:trPr>
-        <w:tc>
-          <w:tcPr>
-            <w:tcW w:w="3221" w:type="dxa"/>
-            <w:vAlign w:val="bottom"/>
-          </w:tcPr>
-          <w:p>
-            <w:pPr>
-              <w:pStyle w:val="Elencoacolori-Colore11"/>
-              <w:spacing w:after="0"/>
-              <w:ind w:left="0"/>
-              <w:jc w:val="center"/>
-              <w:rPr>
-                <w:sz w:val="16"/>
-                <w:szCs w:val="16"/>
-              </w:rPr>
-            </w:pPr>
-            <w:r>
-              <w:rPr>
-                <w:noProof/>
-                <w:sz w:val="16"/>
-                <w:szCs w:val="16"/>
-              </w:rPr>
-              <w:drawing>
-                <wp:inline distT="0" distB="0" distL="0" distR="0" wp14:anchorId="3DC24C95" wp14:editId="6200B570">
-                  <wp:extent cx="624894" cy="662997"/>
-                  <wp:effectExtent l="0" t="0" r="3810" b="3810"/>
-                  <wp:docPr id="13" name="Immagine 13"/>
                   <wp:cNvGraphicFramePr>
                     <a:graphicFrameLocks xmlns:a="http://schemas.openxmlformats.org/drawingml/2006/main" noChangeAspect="1"/>
                   </wp:cNvGraphicFramePr>
@@ -1277,11 +1172,18 @@
                         <pic:spPr>
                           <a:xfrm>
                             <a:off x="0" y="0"/>
-                            <a:ext cx="624894" cy="662997"/>
+                            <a:ext cx="1814830" cy="499110"/>
                           </a:xfrm>
                           <a:prstGeom prst="rect">
                             <a:avLst/>
                           </a:prstGeom>
+                          <a:effectLst>
+                            <a:outerShdw blurRad="63500" sx="102000" sy="102000" algn="ctr" rotWithShape="0">
+                              <a:prstClr val="black">
+                                <a:alpha val="40000"/>
+                              </a:prstClr>
+                            </a:outerShdw>
+                          </a:effectLst>
                         </pic:spPr>
                       </pic:pic>
                     </a:graphicData>
@@ -1298,21 +1200,240 @@
               <w:jc w:val="center"/>
               <w:rPr>
                 <w:sz w:val="16"/>
-                <w:szCs w:val="16"/>
               </w:rPr>
             </w:pPr>
             <w:r>
               <w:rPr>
                 <w:sz w:val="16"/>
-                <w:szCs w:val="16"/>
               </w:rPr>
-              <w:t>Split button in Office 2007+</w:t>
+              <w:t xml:space="preserve">Office XP/2003 </w:t>
+            </w:r>
+            <w:r>
+              <w:rPr>
+                <w:sz w:val="16"/>
+              </w:rPr>
+              <w:t>dropdown</w:t>
             </w:r>
           </w:p>
         </w:tc>
         <w:tc>
           <w:tcPr>
-            <w:tcW w:w="3221" w:type="dxa"/>
+            <w:tcW w:w="5601" w:type="dxa"/>
+            <w:tcBorders>
+              <w:top w:val="single" w:sz="4" w:space="0" w:color="auto"/>
+              <w:left w:val="nil"/>
+              <w:bottom w:val="nil"/>
+            </w:tcBorders>
+          </w:tcPr>
+          <w:p>
+            <w:pPr>
+              <w:pStyle w:val="Elencoacolori-Colore11"/>
+              <w:spacing w:after="0"/>
+              <w:ind w:left="0"/>
+            </w:pPr>
+            <w:r>
+              <w:t xml:space="preserve">In some </w:t>
+            </w:r>
+            <w:r>
+              <w:t xml:space="preserve">cases it is useful to put </w:t>
+            </w:r>
+            <w:r>
+              <w:t xml:space="preserve">a dynamically updated </w:t>
+            </w:r>
+            <w:r>
+              <w:t>slide number in the footer of each slide</w:t>
+            </w:r>
+            <w:r>
+              <w:t>.</w:t>
+            </w:r>
+          </w:p>
+          <w:p>
+            <w:pPr>
+              <w:pStyle w:val="Elencoacolori-Colore11"/>
+              <w:spacing w:after="0"/>
+              <w:ind w:left="0"/>
+            </w:pPr>
+            <w:r>
+              <w:t xml:space="preserve">When slides are split, </w:t>
+            </w:r>
+            <w:r>
+              <w:t xml:space="preserve">these </w:t>
+            </w:r>
+            <w:r>
+              <w:t xml:space="preserve">numbers are obviously </w:t>
+            </w:r>
+            <w:r>
+              <w:t>changed because lots of extra slides are generated during the split.</w:t>
+            </w:r>
+            <w:r>
+              <w:t xml:space="preserve"> </w:t>
+            </w:r>
+            <w:r>
+              <w:t>The function controlled by this dropdown determine</w:t>
+            </w:r>
+            <w:r>
+              <w:t>s</w:t>
+            </w:r>
+            <w:r>
+              <w:t xml:space="preserve"> if and how original slide numbers should be preserved:</w:t>
+            </w:r>
+          </w:p>
+          <w:p>
+            <w:pPr>
+              <w:pStyle w:val="Elencoacolori-Colore11"/>
+              <w:numPr>
+                <w:ilvl w:val="0"/>
+                <w:numId w:val="4"/>
+              </w:numPr>
+              <w:spacing w:after="0"/>
+              <w:ind w:left="354" w:hanging="278"/>
+            </w:pPr>
+            <w:r>
+              <w:rPr>
+                <w:i/>
+                <w:iCs/>
+              </w:rPr>
+              <w:t>No</w:t>
+            </w:r>
+            <w:r>
+              <w:t>/</w:t>
+            </w:r>
+            <w:r>
+              <w:rPr>
+                <w:i/>
+                <w:iCs/>
+              </w:rPr>
+              <w:t>Do nothing</w:t>
+            </w:r>
+            <w:r>
+              <w:t>: slide numbers are not touched, therefore the final split presentation will have a different numbering.</w:t>
+            </w:r>
+          </w:p>
+          <w:p>
+            <w:pPr>
+              <w:pStyle w:val="Elencoacolori-Colore11"/>
+              <w:numPr>
+                <w:ilvl w:val="0"/>
+                <w:numId w:val="4"/>
+              </w:numPr>
+              <w:spacing w:after="0"/>
+              <w:ind w:left="354" w:hanging="278"/>
+            </w:pPr>
+            <w:r>
+              <w:rPr>
+                <w:i/>
+                <w:iCs/>
+              </w:rPr>
+              <w:t>Yes</w:t>
+            </w:r>
+            <w:r>
+              <w:t>/</w:t>
+            </w:r>
+            <w:r>
+              <w:rPr>
+                <w:i/>
+                <w:iCs/>
+              </w:rPr>
+              <w:t>Preserve original</w:t>
+            </w:r>
+            <w:r>
+              <w:t xml:space="preserve"> (default)</w:t>
+            </w:r>
+            <w:r>
+              <w:t xml:space="preserve">: </w:t>
+            </w:r>
+            <w:r>
+              <w:t xml:space="preserve">all the slides that result from splitting a single original slide will be assigned </w:t>
+            </w:r>
+            <w:r>
+              <w:t>its</w:t>
+            </w:r>
+            <w:r>
+              <w:t xml:space="preserve"> same numbering. </w:t>
+            </w:r>
+            <w:r>
+              <w:t xml:space="preserve">This is </w:t>
+            </w:r>
+            <w:r>
+              <w:t xml:space="preserve">often </w:t>
+            </w:r>
+            <w:r>
+              <w:t>the desired behaviour.</w:t>
+            </w:r>
+          </w:p>
+          <w:p>
+            <w:pPr>
+              <w:pStyle w:val="Elencoacolori-Colore11"/>
+              <w:numPr>
+                <w:ilvl w:val="0"/>
+                <w:numId w:val="4"/>
+              </w:numPr>
+              <w:spacing w:after="0"/>
+              <w:ind w:left="354" w:hanging="278"/>
+            </w:pPr>
+            <w:r>
+              <w:rPr>
+                <w:i/>
+                <w:iCs/>
+              </w:rPr>
+              <w:t>Yes, and add subindex</w:t>
+            </w:r>
+            <w:r>
+              <w:t>/</w:t>
+            </w:r>
+            <w:r>
+              <w:rPr>
+                <w:i/>
+                <w:iCs/>
+              </w:rPr>
+              <w:t>Preserve, and add subindex</w:t>
+            </w:r>
+            <w:r>
+              <w:t>: same as above, but slide numbers are augmented with a subindex indicating how may slides have been generated from a single original one. For example, slide 5 may be split into "5.1”, “5.2”, “5.3”, etc.</w:t>
+            </w:r>
+          </w:p>
+        </w:tc>
+      </w:tr>
+    </w:tbl>
+    <w:p>
+      <w:pPr>
+        <w:pStyle w:val="Elencoacolori-Colore11"/>
+        <w:ind w:left="0"/>
+      </w:pPr>
+    </w:p>
+    <w:p>
+      <w:pPr>
+        <w:pStyle w:val="Elencoacolori-Colore11"/>
+        <w:numPr>
+          <w:ilvl w:val="0"/>
+          <w:numId w:val="1"/>
+        </w:numPr>
+      </w:pPr>
+      <w:r>
+        <w:t>Split the slides by clicking on</w:t>
+      </w:r>
+      <w:r>
+        <w:t xml:space="preserve"> the split button:</w:t>
+      </w:r>
+    </w:p>
+    <w:tbl>
+      <w:tblPr>
+        <w:tblW w:w="7644" w:type="dxa"/>
+        <w:jc w:val="center"/>
+        <w:tblLook w:val="04A0" w:firstRow="1" w:lastRow="0" w:firstColumn="1" w:lastColumn="0" w:noHBand="0" w:noVBand="1"/>
+      </w:tblPr>
+      <w:tblGrid>
+        <w:gridCol w:w="3822"/>
+        <w:gridCol w:w="3822"/>
+      </w:tblGrid>
+      <w:tr>
+        <w:trPr>
+          <w:trHeight w:val="1036"/>
+          <w:jc w:val="center"/>
+        </w:trPr>
+        <w:tc>
+          <w:tcPr>
+            <w:tcW w:w="3822" w:type="dxa"/>
             <w:vAlign w:val="bottom"/>
           </w:tcPr>
           <w:p>
@@ -1333,9 +1454,102 @@
                 <w:szCs w:val="16"/>
               </w:rPr>
               <w:drawing>
-                <wp:inline distT="0" distB="0" distL="0" distR="0" wp14:anchorId="55A1C692" wp14:editId="3A4BA0C9">
+                <wp:inline distT="0" distB="0" distL="0" distR="0" wp14:anchorId="3DC24C95" wp14:editId="6C2C4994">
+                  <wp:extent cx="624894" cy="662997"/>
+                  <wp:effectExtent l="76200" t="76200" r="73660" b="73660"/>
+                  <wp:docPr id="13" name="Immagine 13"/>
+                  <wp:cNvGraphicFramePr>
+                    <a:graphicFrameLocks xmlns:a="http://schemas.openxmlformats.org/drawingml/2006/main" noChangeAspect="1"/>
+                  </wp:cNvGraphicFramePr>
+                  <a:graphic xmlns:a="http://schemas.openxmlformats.org/drawingml/2006/main">
+                    <a:graphicData uri="http://schemas.openxmlformats.org/drawingml/2006/picture">
+                      <pic:pic xmlns:pic="http://schemas.openxmlformats.org/drawingml/2006/picture">
+                        <pic:nvPicPr>
+                          <pic:cNvPr id="1" name=""/>
+                          <pic:cNvPicPr/>
+                        </pic:nvPicPr>
+                        <pic:blipFill>
+                          <a:blip r:embed="rId15"/>
+                          <a:stretch>
+                            <a:fillRect/>
+                          </a:stretch>
+                        </pic:blipFill>
+                        <pic:spPr>
+                          <a:xfrm>
+                            <a:off x="0" y="0"/>
+                            <a:ext cx="624894" cy="662997"/>
+                          </a:xfrm>
+                          <a:prstGeom prst="rect">
+                            <a:avLst/>
+                          </a:prstGeom>
+                          <a:effectLst>
+                            <a:outerShdw blurRad="63500" sx="102000" sy="102000" algn="ctr" rotWithShape="0">
+                              <a:prstClr val="black">
+                                <a:alpha val="40000"/>
+                              </a:prstClr>
+                            </a:outerShdw>
+                          </a:effectLst>
+                        </pic:spPr>
+                      </pic:pic>
+                    </a:graphicData>
+                  </a:graphic>
+                </wp:inline>
+              </w:drawing>
+            </w:r>
+          </w:p>
+          <w:p>
+            <w:pPr>
+              <w:pStyle w:val="Elencoacolori-Colore11"/>
+              <w:spacing w:after="0"/>
+              <w:ind w:left="0"/>
+              <w:jc w:val="center"/>
+              <w:rPr>
+                <w:sz w:val="16"/>
+                <w:szCs w:val="16"/>
+              </w:rPr>
+            </w:pPr>
+            <w:r>
+              <w:rPr>
+                <w:sz w:val="16"/>
+                <w:szCs w:val="16"/>
+              </w:rPr>
+              <w:t xml:space="preserve">Split button in Office </w:t>
+            </w:r>
+            <w:r>
+              <w:rPr>
+                <w:sz w:val="16"/>
+                <w:szCs w:val="16"/>
+              </w:rPr>
+              <w:t>&amp; Microsoft 365</w:t>
+            </w:r>
+          </w:p>
+        </w:tc>
+        <w:tc>
+          <w:tcPr>
+            <w:tcW w:w="3822" w:type="dxa"/>
+            <w:vAlign w:val="bottom"/>
+          </w:tcPr>
+          <w:p>
+            <w:pPr>
+              <w:pStyle w:val="Elencoacolori-Colore11"/>
+              <w:spacing w:after="0"/>
+              <w:ind w:left="0"/>
+              <w:jc w:val="center"/>
+              <w:rPr>
+                <w:sz w:val="16"/>
+                <w:szCs w:val="16"/>
+              </w:rPr>
+            </w:pPr>
+            <w:r>
+              <w:rPr>
+                <w:noProof/>
+                <w:sz w:val="16"/>
+                <w:szCs w:val="16"/>
+              </w:rPr>
+              <w:drawing>
+                <wp:inline distT="0" distB="0" distL="0" distR="0" wp14:anchorId="55A1C692" wp14:editId="4235C09C">
                   <wp:extent cx="1212215" cy="256540"/>
-                  <wp:effectExtent l="0" t="0" r="0" b="0"/>
+                  <wp:effectExtent l="76200" t="76200" r="70485" b="73660"/>
                   <wp:docPr id="7" name="Immagine 7"/>
                   <wp:cNvGraphicFramePr>
                     <a:graphicFrameLocks xmlns:a="http://schemas.openxmlformats.org/drawingml/2006/main" noChangeAspect="1"/>
@@ -1350,7 +1564,7 @@
                           </pic:cNvPicPr>
                         </pic:nvPicPr>
                         <pic:blipFill>
-                          <a:blip r:embed="rId15">
+                          <a:blip r:embed="rId16">
                             <a:extLst>
                               <a:ext uri="{28A0092B-C50C-407E-A947-70E740481C1C}">
                                 <a14:useLocalDpi xmlns:a14="http://schemas.microsoft.com/office/drawing/2010/main" val="0"/>
@@ -1374,6 +1588,13 @@
                           <a:ln>
                             <a:noFill/>
                           </a:ln>
+                          <a:effectLst>
+                            <a:outerShdw blurRad="63500" sx="102000" sy="102000" algn="ctr" rotWithShape="0">
+                              <a:prstClr val="black">
+                                <a:alpha val="40000"/>
+                              </a:prstClr>
+                            </a:outerShdw>
+                          </a:effectLst>
                         </pic:spPr>
                       </pic:pic>
                     </a:graphicData>
@@ -1443,20 +1664,6 @@
     </w:p>
     <w:p>
       <w:pPr>
-        <w:spacing w:after="0" w:line="240" w:lineRule="auto"/>
-        <w:jc w:val="left"/>
-      </w:pPr>
-      <w:r>
-        <w:br w:type="page"/>
-      </w:r>
-    </w:p>
-    <w:p>
-      <w:pPr>
-        <w:pStyle w:val="Elencoacolori-Colore11"/>
-      </w:pPr>
-    </w:p>
-    <w:p>
-      <w:pPr>
         <w:pStyle w:val="Elencoacolori-Colore11"/>
         <w:pBdr>
           <w:top w:val="single" w:sz="4" w:space="3" w:color="auto"/>
@@ -1479,19 +1686,22 @@
         <w:t xml:space="preserve"> </w:t>
       </w:r>
       <w:r>
-        <w:t xml:space="preserve">PPspliT acts by directly modifying the active presentation. </w:t>
-      </w:r>
-      <w:r>
-        <w:t>Therefore, care must be taken after splitting in order not to overwrite the original presentation. As a general indication, i</w:t>
-      </w:r>
-      <w:r>
-        <w:t>t advised to work on a copy of t</w:t>
-      </w:r>
-      <w:r>
-        <w:t>his presentation</w:t>
-      </w:r>
-      <w:r>
-        <w:t>.</w:t>
+        <w:t xml:space="preserve">PPspliT </w:t>
+      </w:r>
+      <w:r>
+        <w:t xml:space="preserve">modifies </w:t>
+      </w:r>
+      <w:r>
+        <w:t xml:space="preserve">the active presentation. </w:t>
+      </w:r>
+      <w:r>
+        <w:t>C</w:t>
+      </w:r>
+      <w:r>
+        <w:t>are must be taken after splitting in order not to overwrite the original presentation</w:t>
+      </w:r>
+      <w:r>
+        <w:t>: working on a copy is generally advised.</w:t>
       </w:r>
     </w:p>
     <w:p>
@@ -1504,6 +1714,7 @@
           <w:right w:val="single" w:sz="4" w:space="4" w:color="auto"/>
         </w:pBdr>
         <w:shd w:val="clear" w:color="auto" w:fill="FBD4B4"/>
+        <w:spacing w:after="0"/>
       </w:pPr>
       <w:r>
         <w:t xml:space="preserve">In many cases </w:t>
@@ -1515,7 +1726,11 @@
         <w:t>by using Ctrl+Z, but sometimes this is too complex for PowerPoint to handle, leading to a crash.</w:t>
       </w:r>
     </w:p>
-    <w:p/>
+    <w:p>
+      <w:pPr>
+        <w:spacing w:after="0"/>
+      </w:pPr>
+    </w:p>
     <w:p>
       <w:pPr>
         <w:pStyle w:val="Elencoacolori-Colore11"/>
@@ -1525,43 +1740,54 @@
           <w:bottom w:val="single" w:sz="4" w:space="1" w:color="auto"/>
           <w:right w:val="single" w:sz="4" w:space="4" w:color="auto"/>
         </w:pBdr>
-        <w:shd w:val="clear" w:color="auto" w:fill="CCFF99"/>
-      </w:pPr>
-      <w:r>
+        <w:shd w:val="clear" w:color="auto" w:fill="D9D9D9" w:themeFill="background1" w:themeFillShade="D9"/>
         <w:rPr>
-          <w:b/>
+          <w:color w:val="808080" w:themeColor="background1" w:themeShade="80"/>
         </w:rPr>
-        <w:t>Important</w:t>
-      </w:r>
-      <w:r>
-        <w:t xml:space="preserve">: </w:t>
-      </w:r>
-      <w:r>
+      </w:pPr>
+      <w:r>
+        <w:rPr>
+          <w:color w:val="808080" w:themeColor="background1" w:themeShade="80"/>
+        </w:rPr>
         <w:t xml:space="preserve">PpspliT releases 1.27 and older </w:t>
       </w:r>
       <w:r>
+        <w:rPr>
+          <w:color w:val="808080" w:themeColor="background1" w:themeShade="80"/>
+        </w:rPr>
         <w:t>makes use of the system clipboard</w:t>
       </w:r>
       <w:r>
+        <w:rPr>
+          <w:color w:val="808080" w:themeColor="background1" w:themeShade="80"/>
+        </w:rPr>
         <w:t xml:space="preserve">. </w:t>
       </w:r>
       <w:r>
+        <w:rPr>
+          <w:color w:val="808080" w:themeColor="background1" w:themeShade="80"/>
+        </w:rPr>
         <w:t xml:space="preserve">As a consequence, </w:t>
       </w:r>
       <w:r>
         <w:rPr>
           <w:i/>
           <w:iCs/>
+          <w:color w:val="808080" w:themeColor="background1" w:themeShade="80"/>
         </w:rPr>
         <w:t>any contents that you have copied in the clipboard are lost once you start splitting a set of slides</w:t>
       </w:r>
       <w:r>
+        <w:rPr>
+          <w:color w:val="808080" w:themeColor="background1" w:themeShade="80"/>
+        </w:rPr>
         <w:t xml:space="preserve">. Moreover, </w:t>
       </w:r>
       <w:r>
         <w:rPr>
           <w:i/>
           <w:iCs/>
+          <w:color w:val="808080" w:themeColor="background1" w:themeShade="80"/>
         </w:rPr>
         <w:t xml:space="preserve">the </w:t>
       </w:r>
@@ -1569,6 +1795,7 @@
         <w:rPr>
           <w:i/>
           <w:iCs/>
+          <w:color w:val="808080" w:themeColor="background1" w:themeShade="80"/>
         </w:rPr>
         <w:t xml:space="preserve">clipboard </w:t>
       </w:r>
@@ -1576,6 +1803,7 @@
         <w:rPr>
           <w:i/>
           <w:iCs/>
+          <w:color w:val="808080" w:themeColor="background1" w:themeShade="80"/>
         </w:rPr>
         <w:t xml:space="preserve">should not be used </w:t>
       </w:r>
@@ -1583,6 +1811,7 @@
         <w:rPr>
           <w:i/>
           <w:iCs/>
+          <w:color w:val="808080" w:themeColor="background1" w:themeShade="80"/>
         </w:rPr>
         <w:t>in any way</w:t>
       </w:r>
@@ -1590,6 +1819,7 @@
         <w:rPr>
           <w:i/>
           <w:iCs/>
+          <w:color w:val="808080" w:themeColor="background1" w:themeShade="80"/>
         </w:rPr>
         <w:t>s</w:t>
       </w:r>
@@ -1597,6 +1827,7 @@
         <w:rPr>
           <w:i/>
           <w:iCs/>
+          <w:color w:val="808080" w:themeColor="background1" w:themeShade="80"/>
         </w:rPr>
         <w:t xml:space="preserve"> </w:t>
       </w:r>
@@ -1604,28 +1835,50 @@
         <w:rPr>
           <w:i/>
           <w:iCs/>
+          <w:color w:val="808080" w:themeColor="background1" w:themeShade="80"/>
         </w:rPr>
         <w:t>until the splitting process has been completed</w:t>
       </w:r>
       <w:r>
+        <w:rPr>
+          <w:color w:val="808080" w:themeColor="background1" w:themeShade="80"/>
+        </w:rPr>
         <w:t xml:space="preserve">, </w:t>
       </w:r>
       <w:r>
+        <w:rPr>
+          <w:color w:val="808080" w:themeColor="background1" w:themeShade="80"/>
+        </w:rPr>
         <w:t xml:space="preserve">or interferences may happen </w:t>
       </w:r>
       <w:r>
+        <w:rPr>
+          <w:color w:val="808080" w:themeColor="background1" w:themeShade="80"/>
+        </w:rPr>
         <w:t>with the add</w:t>
       </w:r>
       <w:r>
+        <w:rPr>
+          <w:color w:val="808080" w:themeColor="background1" w:themeShade="80"/>
+        </w:rPr>
         <w:noBreakHyphen/>
       </w:r>
       <w:r>
+        <w:rPr>
+          <w:color w:val="808080" w:themeColor="background1" w:themeShade="80"/>
+        </w:rPr>
         <w:t>in operation</w:t>
       </w:r>
       <w:r>
+        <w:rPr>
+          <w:color w:val="808080" w:themeColor="background1" w:themeShade="80"/>
+        </w:rPr>
         <w:t xml:space="preserve">, leading </w:t>
       </w:r>
       <w:r>
+        <w:rPr>
+          <w:color w:val="808080" w:themeColor="background1" w:themeShade="80"/>
+        </w:rPr>
         <w:t>to unpredictable results.</w:t>
       </w:r>
     </w:p>
@@ -1638,27 +1891,51 @@
           <w:bottom w:val="single" w:sz="4" w:space="1" w:color="auto"/>
           <w:right w:val="single" w:sz="4" w:space="4" w:color="auto"/>
         </w:pBdr>
-        <w:shd w:val="clear" w:color="auto" w:fill="CCFF99"/>
-      </w:pPr>
-      <w:r>
+        <w:shd w:val="clear" w:color="auto" w:fill="D9D9D9" w:themeFill="background1" w:themeFillShade="D9"/>
+        <w:rPr>
+          <w:color w:val="808080" w:themeColor="background1" w:themeShade="80"/>
+        </w:rPr>
+      </w:pPr>
+      <w:r>
+        <w:rPr>
+          <w:color w:val="808080" w:themeColor="background1" w:themeShade="80"/>
+        </w:rPr>
         <w:t xml:space="preserve">As a side note, any program that interacts with the clipboard including, e.g., clipboard </w:t>
       </w:r>
       <w:r>
+        <w:rPr>
+          <w:color w:val="808080" w:themeColor="background1" w:themeShade="80"/>
+        </w:rPr>
         <w:t xml:space="preserve">enhancers or </w:t>
       </w:r>
       <w:r>
+        <w:rPr>
+          <w:color w:val="808080" w:themeColor="background1" w:themeShade="80"/>
+        </w:rPr>
         <w:t xml:space="preserve">virtual machine </w:t>
       </w:r>
       <w:r>
+        <w:rPr>
+          <w:color w:val="808080" w:themeColor="background1" w:themeShade="80"/>
+        </w:rPr>
         <w:t>hypervisors,</w:t>
       </w:r>
       <w:r>
+        <w:rPr>
+          <w:color w:val="808080" w:themeColor="background1" w:themeShade="80"/>
+        </w:rPr>
         <w:t xml:space="preserve"> may </w:t>
       </w:r>
       <w:r>
+        <w:rPr>
+          <w:color w:val="808080" w:themeColor="background1" w:themeShade="80"/>
+        </w:rPr>
         <w:t>also interfere with the add</w:t>
       </w:r>
       <w:r>
+        <w:rPr>
+          <w:color w:val="808080" w:themeColor="background1" w:themeShade="80"/>
+        </w:rPr>
         <w:noBreakHyphen/>
         <w:t>in operation.</w:t>
       </w:r>
@@ -1672,24 +1949,41 @@
           <w:bottom w:val="single" w:sz="4" w:space="1" w:color="auto"/>
           <w:right w:val="single" w:sz="4" w:space="4" w:color="auto"/>
         </w:pBdr>
-        <w:shd w:val="clear" w:color="auto" w:fill="CCFF99"/>
-      </w:pPr>
-      <w:r>
-        <w:t>Effective PpspliT release 2.0, this condition does not apply any longer: therefore, the system clipboard</w:t>
-      </w:r>
-      <w:r>
+        <w:shd w:val="clear" w:color="auto" w:fill="D9D9D9" w:themeFill="background1" w:themeFillShade="D9"/>
+        <w:rPr>
+          <w:color w:val="808080" w:themeColor="background1" w:themeShade="80"/>
+        </w:rPr>
+      </w:pPr>
+      <w:r>
+        <w:rPr>
+          <w:color w:val="808080" w:themeColor="background1" w:themeShade="80"/>
+        </w:rPr>
+        <w:t>As of</w:t>
+      </w:r>
+      <w:r>
+        <w:rPr>
+          <w:color w:val="808080" w:themeColor="background1" w:themeShade="80"/>
+        </w:rPr>
+        <w:t xml:space="preserve"> PpspliT release 2.0, this condition does not apply any longer: therefore, the system clipboard</w:t>
+      </w:r>
+      <w:r>
+        <w:rPr>
+          <w:color w:val="808080" w:themeColor="background1" w:themeShade="80"/>
+        </w:rPr>
         <w:t xml:space="preserve"> is left untouched and</w:t>
       </w:r>
       <w:r>
+        <w:rPr>
+          <w:color w:val="808080" w:themeColor="background1" w:themeShade="80"/>
+        </w:rPr>
         <w:t xml:space="preserve"> can be safely used even while a slide deck is being split.</w:t>
       </w:r>
     </w:p>
-    <w:p/>
     <w:p>
       <w:r>
         <w:t xml:space="preserve">If you have any comments, or just would like to drop a line to share your (hopefully positive) experience, feel free to contact me at </w:t>
       </w:r>
-      <w:hyperlink r:id="rId16" w:history="1">
+      <w:hyperlink r:id="rId17" w:history="1">
         <w:r>
           <w:rPr>
             <w:rStyle w:val="Collegamentoipertestuale"/>
@@ -1706,627 +2000,9 @@
         <w:t>Happy splitting!</w:t>
       </w:r>
     </w:p>
-    <w:p>
-      <w:pPr>
-        <w:spacing w:after="0" w:line="240" w:lineRule="auto"/>
-        <w:jc w:val="left"/>
-      </w:pPr>
-      <w:r>
-        <w:br w:type="page"/>
-      </w:r>
-    </w:p>
-    <w:p>
-      <w:pPr>
-        <w:pStyle w:val="Titolo1"/>
-      </w:pPr>
-      <w:r>
-        <w:lastRenderedPageBreak/>
-        <w:t>Troubleshooting</w:t>
-      </w:r>
-    </w:p>
-    <w:p>
-      <w:r>
-        <w:t>The troubleshooting steps described below are meant to be a basic help for users that are facing common issues</w:t>
-      </w:r>
-      <w:r>
-        <w:t>, and are not meant to be exhaustive</w:t>
-      </w:r>
-      <w:r>
-        <w:t xml:space="preserve">. In case you are still unable to solve a specific problem after reading through this guide, please consider checking issues documented at </w:t>
-      </w:r>
-      <w:hyperlink r:id="rId17" w:history="1">
-        <w:r>
-          <w:rPr>
-            <w:rStyle w:val="Collegamentoipertestuale"/>
-          </w:rPr>
-          <w:t>https://github.com/maxonthegit/PPspliT/issues</w:t>
-        </w:r>
-      </w:hyperlink>
-      <w:r>
-        <w:t xml:space="preserve"> or</w:t>
-      </w:r>
-      <w:r>
-        <w:t>, in case none applies to your case,</w:t>
-      </w:r>
-      <w:r>
-        <w:t xml:space="preserve"> opening a new one.</w:t>
-      </w:r>
-    </w:p>
-    <w:p>
-      <w:pPr>
-        <w:pStyle w:val="Titolo2"/>
-      </w:pPr>
-      <w:r>
-        <w:t>The installer fails to recognize any PowerPoint releases</w:t>
-      </w:r>
-    </w:p>
-    <w:p>
-      <w:r>
-        <w:t>There are some corner cases that cause the setup program to fail with an error stating that “the add</w:t>
-      </w:r>
-      <w:r>
-        <w:noBreakHyphen/>
-        <w:t>in has been left unconfigured”.</w:t>
-      </w:r>
-      <w:r>
-        <w:t xml:space="preserve"> Most notably, this likely happens when a pre</w:t>
-      </w:r>
-      <w:r>
-        <w:noBreakHyphen/>
-        <w:t>installed OEM PowerPoint release is being used.</w:t>
-      </w:r>
-    </w:p>
-    <w:p>
-      <w:r>
-        <w:t>There is not much that can be done to address this issue, as specially packed PowerPoint releases may be harder to detect for the installer and the effort to improve its recognition capabilities exceeds the user</w:t>
-      </w:r>
-      <w:r>
-        <w:noBreakHyphen/>
-        <w:t>reported impact of this problem.</w:t>
-      </w:r>
-      <w:r>
-        <w:t xml:space="preserve"> However, you can still work around this little problem by performing a manual installation according to the following walkthrough:</w:t>
-      </w:r>
-    </w:p>
-    <w:p>
-      <w:pPr>
-        <w:pStyle w:val="Paragrafoelenco"/>
-        <w:numPr>
-          <w:ilvl w:val="0"/>
-          <w:numId w:val="5"/>
-        </w:numPr>
-      </w:pPr>
-      <w:r>
-        <w:t>Download the latest PPspliT macro file from</w:t>
-      </w:r>
-      <w:r>
-        <w:tab/>
-        <w:t xml:space="preserve"> </w:t>
-      </w:r>
-      <w:hyperlink r:id="rId18" w:history="1">
-        <w:r>
-          <w:rPr>
-            <w:rStyle w:val="Collegamentoipertestuale"/>
-          </w:rPr>
-          <w:t>https://github.com/maxonthegit/PPspliT/raw/master/src/PPT12%2B/PPspliT.ppam</w:t>
-        </w:r>
-      </w:hyperlink>
-      <w:r>
-        <w:t xml:space="preserve"> and save the file to a location of your choice.</w:t>
-      </w:r>
-    </w:p>
-    <w:p>
-      <w:pPr>
-        <w:ind w:left="360"/>
-      </w:pPr>
-      <w:r>
-        <w:t>Alternatively</w:t>
-      </w:r>
-      <w:r>
-        <w:t>:</w:t>
-      </w:r>
-    </w:p>
-    <w:p>
-      <w:pPr>
-        <w:pStyle w:val="Paragrafoelenco"/>
-        <w:numPr>
-          <w:ilvl w:val="0"/>
-          <w:numId w:val="14"/>
-        </w:numPr>
-      </w:pPr>
-      <w:r>
-        <w:t>D</w:t>
-      </w:r>
-      <w:r>
-        <w:t xml:space="preserve">ownload the latest </w:t>
-      </w:r>
-      <w:r>
-        <w:t xml:space="preserve">Windows </w:t>
-      </w:r>
-      <w:r>
-        <w:t>installer file from</w:t>
-      </w:r>
-      <w:r>
-        <w:t xml:space="preserve"> </w:t>
-      </w:r>
-      <w:hyperlink r:id="rId19" w:history="1">
-        <w:r>
-          <w:rPr>
-            <w:rStyle w:val="Collegamentoipertestuale"/>
-          </w:rPr>
-          <w:t>http://www.maxonthenet.altervista.org/ppsplit.php</w:t>
-        </w:r>
-      </w:hyperlink>
-      <w:r>
-        <w:t xml:space="preserve"> </w:t>
-      </w:r>
-      <w:r>
-        <w:t>(</w:t>
-      </w:r>
-      <w:r>
-        <w:t>just use the Windows installer anyway even if you are using macOS).</w:t>
-      </w:r>
-    </w:p>
-    <w:p>
-      <w:pPr>
-        <w:pStyle w:val="Paragrafoelenco"/>
-        <w:numPr>
-          <w:ilvl w:val="0"/>
-          <w:numId w:val="14"/>
-        </w:numPr>
-      </w:pPr>
-      <w:r>
-        <w:rPr>
-          <w:i/>
-          <w:iCs/>
-        </w:rPr>
-        <w:t>Do not start the installer</w:t>
-      </w:r>
-      <w:r>
-        <w:t xml:space="preserve"> but, instead, open it with a Zip unpacker of your choice (for Windows you can use 7-Zip whereas for macOS you can use The Unarchiver from the App Store).</w:t>
-      </w:r>
-    </w:p>
-    <w:p>
-      <w:pPr>
-        <w:pStyle w:val="Paragrafoelenco"/>
-        <w:numPr>
-          <w:ilvl w:val="0"/>
-          <w:numId w:val="14"/>
-        </w:numPr>
-        <w:spacing w:after="0"/>
-        <w:ind w:left="714" w:hanging="357"/>
-      </w:pPr>
-      <w:r>
-        <w:t xml:space="preserve">Find file </w:t>
-      </w:r>
-      <w:r>
-        <w:rPr>
-          <w:rFonts w:ascii="Consolas" w:hAnsi="Consolas" w:cs="Consolas"/>
-        </w:rPr>
-        <w:t>PPspliT.ppam</w:t>
-      </w:r>
-      <w:r>
-        <w:t xml:space="preserve"> inside the archive and save it to a location of your choice.</w:t>
-      </w:r>
-    </w:p>
-    <w:p>
-      <w:pPr>
-        <w:spacing w:after="0" w:line="240" w:lineRule="auto"/>
-      </w:pPr>
-    </w:p>
-    <w:p>
-      <w:pPr>
-        <w:pStyle w:val="Paragrafoelenco"/>
-        <w:numPr>
-          <w:ilvl w:val="0"/>
-          <w:numId w:val="18"/>
-        </w:numPr>
-      </w:pPr>
-      <w:r>
-        <w:t>Start PowerPoint.</w:t>
-      </w:r>
-    </w:p>
-    <w:p>
-      <w:pPr>
-        <w:pStyle w:val="Paragrafoelenco"/>
-        <w:numPr>
-          <w:ilvl w:val="0"/>
-          <w:numId w:val="18"/>
-        </w:numPr>
-      </w:pPr>
-      <w:r>
-        <w:t xml:space="preserve">Add the downloaded </w:t>
-      </w:r>
-      <w:r>
-        <w:rPr>
-          <w:rFonts w:ascii="Consolas" w:hAnsi="Consolas" w:cs="Consolas"/>
-        </w:rPr>
-        <w:t>PPspliT.ppam</w:t>
-      </w:r>
-      <w:r>
-        <w:t xml:space="preserve"> as a PowerPoint add</w:t>
-      </w:r>
-      <w:r>
-        <w:noBreakHyphen/>
-        <w:t>in as described at</w:t>
-      </w:r>
-      <w:r>
-        <w:tab/>
-        <w:t xml:space="preserve"> </w:t>
-      </w:r>
-      <w:hyperlink r:id="rId20" w:history="1">
-        <w:r>
-          <w:rPr>
-            <w:rStyle w:val="Collegamentoipertestuale"/>
-          </w:rPr>
-          <w:t>https://support.microsoft.com/en-us/office/add-or-load-a-powerpoint-add-in-3de8bbc2-2481-457a-8841-7334cd5b455f</w:t>
-        </w:r>
-      </w:hyperlink>
-      <w:r>
-        <w:t>, namely:</w:t>
-      </w:r>
-    </w:p>
-    <w:p>
-      <w:pPr>
-        <w:pStyle w:val="Paragrafoelenco"/>
-        <w:numPr>
-          <w:ilvl w:val="1"/>
-          <w:numId w:val="18"/>
-        </w:numPr>
-        <w:ind w:left="1560" w:hanging="480"/>
-      </w:pPr>
-      <w:r>
-        <w:t xml:space="preserve">For PowerPoint for Windows, click the </w:t>
-      </w:r>
-      <w:r>
-        <w:rPr>
-          <w:b/>
-          <w:bCs/>
-        </w:rPr>
-        <w:t>File</w:t>
-      </w:r>
-      <w:r>
-        <w:t xml:space="preserve"> tab, then </w:t>
-      </w:r>
-      <w:r>
-        <w:rPr>
-          <w:b/>
-          <w:bCs/>
-        </w:rPr>
-        <w:t>Options</w:t>
-      </w:r>
-      <w:r>
-        <w:t>.</w:t>
-      </w:r>
-    </w:p>
-    <w:p>
-      <w:pPr>
-        <w:pStyle w:val="Paragrafoelenco"/>
-        <w:numPr>
-          <w:ilvl w:val="1"/>
-          <w:numId w:val="18"/>
-        </w:numPr>
-        <w:ind w:left="1560" w:hanging="480"/>
-      </w:pPr>
-      <w:r>
-        <w:t xml:space="preserve">In the </w:t>
-      </w:r>
-      <w:r>
-        <w:rPr>
-          <w:b/>
-          <w:bCs/>
-        </w:rPr>
-        <w:t>Options</w:t>
-      </w:r>
-      <w:r>
-        <w:t xml:space="preserve"> dialog box, click </w:t>
-      </w:r>
-      <w:r>
-        <w:rPr>
-          <w:b/>
-          <w:bCs/>
-        </w:rPr>
-        <w:t>Add-Ins</w:t>
-      </w:r>
-      <w:r>
-        <w:t>.</w:t>
-      </w:r>
-    </w:p>
-    <w:p>
-      <w:pPr>
-        <w:pStyle w:val="Paragrafoelenco"/>
-        <w:numPr>
-          <w:ilvl w:val="1"/>
-          <w:numId w:val="18"/>
-        </w:numPr>
-        <w:ind w:left="1560" w:hanging="480"/>
-      </w:pPr>
-      <w:r>
-        <w:t xml:space="preserve">In the </w:t>
-      </w:r>
-      <w:r>
-        <w:rPr>
-          <w:b/>
-          <w:bCs/>
-        </w:rPr>
-        <w:t>Manage</w:t>
-      </w:r>
-      <w:r>
-        <w:t xml:space="preserve"> list at the bottom of the dialog box, click </w:t>
-      </w:r>
-      <w:r>
-        <w:rPr>
-          <w:b/>
-          <w:bCs/>
-        </w:rPr>
-        <w:t>PowerPoint Add-ins</w:t>
-      </w:r>
-      <w:r>
-        <w:t xml:space="preserve">, and then click </w:t>
-      </w:r>
-      <w:r>
-        <w:rPr>
-          <w:b/>
-          <w:bCs/>
-        </w:rPr>
-        <w:t>Go</w:t>
-      </w:r>
-      <w:r>
-        <w:t>.</w:t>
-      </w:r>
-    </w:p>
-    <w:p>
-      <w:pPr>
-        <w:pStyle w:val="Paragrafoelenco"/>
-        <w:numPr>
-          <w:ilvl w:val="1"/>
-          <w:numId w:val="18"/>
-        </w:numPr>
-        <w:ind w:left="1560" w:hanging="480"/>
-      </w:pPr>
-      <w:r>
-        <w:t xml:space="preserve">In the </w:t>
-      </w:r>
-      <w:r>
-        <w:rPr>
-          <w:b/>
-          <w:bCs/>
-        </w:rPr>
-        <w:t>Add-Ins</w:t>
-      </w:r>
-      <w:r>
-        <w:t xml:space="preserve"> dialog box, click </w:t>
-      </w:r>
-      <w:r>
-        <w:rPr>
-          <w:b/>
-          <w:bCs/>
-        </w:rPr>
-        <w:t>Add New</w:t>
-      </w:r>
-      <w:r>
-        <w:t>.</w:t>
-      </w:r>
-    </w:p>
-    <w:p>
-      <w:pPr>
-        <w:pStyle w:val="Paragrafoelenco"/>
-        <w:numPr>
-          <w:ilvl w:val="1"/>
-          <w:numId w:val="18"/>
-        </w:numPr>
-        <w:ind w:left="1560" w:hanging="480"/>
-      </w:pPr>
-      <w:r>
-        <w:t xml:space="preserve">In the </w:t>
-      </w:r>
-      <w:r>
-        <w:rPr>
-          <w:b/>
-          <w:bCs/>
-        </w:rPr>
-        <w:t>Add New PowerPoint Add-In</w:t>
-      </w:r>
-      <w:r>
-        <w:t xml:space="preserve"> dialog box, browse for the previously saved </w:t>
-      </w:r>
-      <w:r>
-        <w:rPr>
-          <w:rFonts w:ascii="Consolas" w:hAnsi="Consolas" w:cs="Consolas"/>
-        </w:rPr>
-        <w:t>PPspliT.ppam</w:t>
-      </w:r>
-      <w:r>
-        <w:t xml:space="preserve"> file and then click </w:t>
-      </w:r>
-      <w:r>
-        <w:rPr>
-          <w:b/>
-          <w:bCs/>
-        </w:rPr>
-        <w:t>OK</w:t>
-      </w:r>
-      <w:r>
-        <w:t>.</w:t>
-      </w:r>
-    </w:p>
-    <w:p>
-      <w:pPr>
-        <w:pStyle w:val="Paragrafoelenco"/>
-        <w:numPr>
-          <w:ilvl w:val="1"/>
-          <w:numId w:val="18"/>
-        </w:numPr>
-        <w:spacing w:after="0"/>
-        <w:ind w:left="1559" w:hanging="482"/>
-      </w:pPr>
-      <w:r>
-        <w:t xml:space="preserve">A security notice might appear. In this case just click on </w:t>
-      </w:r>
-      <w:r>
-        <w:rPr>
-          <w:b/>
-          <w:bCs/>
-        </w:rPr>
-        <w:t>Enable Macros</w:t>
-      </w:r>
-      <w:r>
-        <w:t xml:space="preserve">, and then click </w:t>
-      </w:r>
-      <w:r>
-        <w:rPr>
-          <w:b/>
-          <w:bCs/>
-        </w:rPr>
-        <w:t>Close</w:t>
-      </w:r>
-      <w:r>
-        <w:t>.</w:t>
-      </w:r>
-    </w:p>
-    <w:p>
-      <w:pPr>
-        <w:spacing w:after="0" w:line="240" w:lineRule="auto"/>
-      </w:pPr>
-    </w:p>
-    <w:p>
-      <w:pPr>
-        <w:pStyle w:val="Paragrafoelenco"/>
-        <w:numPr>
-          <w:ilvl w:val="0"/>
-          <w:numId w:val="21"/>
-        </w:numPr>
-      </w:pPr>
-      <w:r>
-        <w:t xml:space="preserve">For PowerPoint for macOS, open the </w:t>
-      </w:r>
-      <w:r>
-        <w:rPr>
-          <w:b/>
-          <w:bCs/>
-        </w:rPr>
-        <w:t>Tools</w:t>
-      </w:r>
-      <w:r>
-        <w:t xml:space="preserve"> menu on the top bar (i.e. not the PowerPoint ribbon toolbar, but rather the macOS menu bar at the top of the screen) and select </w:t>
-      </w:r>
-      <w:r>
-        <w:rPr>
-          <w:b/>
-          <w:bCs/>
-        </w:rPr>
-        <w:t>PowerPoint add</w:t>
-      </w:r>
-      <w:r>
-        <w:rPr>
-          <w:b/>
-          <w:bCs/>
-        </w:rPr>
-        <w:noBreakHyphen/>
-        <w:t>ins</w:t>
-      </w:r>
-      <w:r>
-        <w:t>.</w:t>
-      </w:r>
-    </w:p>
-    <w:p>
-      <w:pPr>
-        <w:pStyle w:val="Paragrafoelenco"/>
-        <w:numPr>
-          <w:ilvl w:val="0"/>
-          <w:numId w:val="21"/>
-        </w:numPr>
-      </w:pPr>
-      <w:r>
-        <w:t xml:space="preserve">Click on </w:t>
-      </w:r>
-      <w:r>
-        <w:rPr>
-          <w:b/>
-          <w:bCs/>
-        </w:rPr>
-        <w:t>+</w:t>
-      </w:r>
-      <w:r>
-        <w:t xml:space="preserve"> and select file </w:t>
-      </w:r>
-      <w:r>
-        <w:rPr>
-          <w:rFonts w:ascii="Consolas" w:hAnsi="Consolas" w:cs="Consolas"/>
-        </w:rPr>
-        <w:t>PPspliT.ppam</w:t>
-      </w:r>
-      <w:r>
-        <w:t xml:space="preserve"> that you saved above.</w:t>
-      </w:r>
-    </w:p>
-    <w:p>
-      <w:pPr>
-        <w:rPr>
-          <w:rFonts w:ascii="Consolas" w:hAnsi="Consolas" w:cs="Consolas"/>
-        </w:rPr>
-      </w:pPr>
-      <w:r>
-        <w:t>Please note that</w:t>
-      </w:r>
-      <w:r>
-        <w:t>,</w:t>
-      </w:r>
-      <w:r>
-        <w:t xml:space="preserve"> when this issue occurs, the installer should have already taken care of copying the required files to a proper location in your system (usually </w:t>
-      </w:r>
-      <w:r>
-        <w:t>“</w:t>
-      </w:r>
-      <w:r>
-        <w:rPr>
-          <w:rFonts w:ascii="Consolas" w:hAnsi="Consolas" w:cs="Consolas"/>
-        </w:rPr>
-        <w:t>%APPDATA%\Microsoft\AddIns\PPspliT</w:t>
-      </w:r>
-      <w:r>
-        <w:t xml:space="preserve">” </w:t>
-      </w:r>
-      <w:r>
-        <w:t xml:space="preserve">for Windows systems, and </w:t>
-      </w:r>
-      <w:r>
-        <w:t>“</w:t>
-      </w:r>
-      <w:r>
-        <w:rPr>
-          <w:rFonts w:ascii="Consolas" w:hAnsi="Consolas" w:cs="Consolas"/>
-        </w:rPr>
-        <w:t>$HOME/</w:t>
-      </w:r>
-      <w:r>
-        <w:rPr>
-          <w:rFonts w:ascii="Consolas" w:hAnsi="Consolas" w:cs="Consolas"/>
-        </w:rPr>
-        <w:t>Library/Group\ Containers/UBF8T346G9.Office</w:t>
-      </w:r>
-      <w:r>
-        <w:t xml:space="preserve">” for </w:t>
-      </w:r>
-      <w:r>
-        <w:t>m</w:t>
-      </w:r>
-      <w:r>
-        <w:t xml:space="preserve">acOS systems). Therefore the steps for unpacking and saving file </w:t>
-      </w:r>
-      <w:r>
-        <w:rPr>
-          <w:rFonts w:ascii="Consolas" w:hAnsi="Consolas" w:cs="Consolas"/>
-        </w:rPr>
-        <w:t>PPspliT.ppam</w:t>
-      </w:r>
-      <w:r>
-        <w:t xml:space="preserve"> described above can be skipped.</w:t>
-      </w:r>
-    </w:p>
     <w:sectPr>
       <w:pgSz w:w="11906" w:h="16838"/>
-      <w:pgMar w:top="1417" w:right="1134" w:bottom="1134" w:left="1134" w:header="708" w:footer="708" w:gutter="0"/>
+      <w:pgMar w:top="720" w:right="720" w:bottom="720" w:left="720" w:header="708" w:footer="708" w:gutter="0"/>
       <w:cols w:space="708"/>
       <w:docGrid w:linePitch="360"/>
     </w:sectPr>
@@ -4775,9 +4451,9 @@
   <w:style w:type="paragraph" w:default="1" w:styleId="Normale">
     <w:name w:val="Normal"/>
     <w:qFormat/>
-    <w:rsid w:val="00013AF2"/>
+    <w:rsid w:val="001C7CB0"/>
     <w:pPr>
-      <w:spacing w:after="200" w:line="276" w:lineRule="auto"/>
+      <w:spacing w:after="200"/>
       <w:jc w:val="both"/>
     </w:pPr>
     <w:rPr>
@@ -4792,7 +4468,7 @@
     <w:link w:val="Titolo1Carattere"/>
     <w:uiPriority w:val="9"/>
     <w:qFormat/>
-    <w:rsid w:val="00013AF2"/>
+    <w:rsid w:val="001C7CB0"/>
     <w:pPr>
       <w:pBdr>
         <w:top w:val="single" w:sz="4" w:space="1" w:color="auto" w:shadow="1"/>
@@ -4807,6 +4483,7 @@
     </w:pPr>
     <w:rPr>
       <w:rFonts w:asciiTheme="majorHAnsi" w:hAnsiTheme="majorHAnsi"/>
+      <w:b/>
       <w:smallCaps/>
       <w:spacing w:val="5"/>
       <w:sz w:val="32"/>
@@ -5005,9 +4682,10 @@
     <w:name w:val="Titolo 1 Carattere"/>
     <w:link w:val="Titolo1"/>
     <w:uiPriority w:val="9"/>
-    <w:rsid w:val="00013AF2"/>
+    <w:rsid w:val="001C7CB0"/>
     <w:rPr>
       <w:rFonts w:asciiTheme="majorHAnsi" w:hAnsiTheme="majorHAnsi"/>
+      <w:b/>
       <w:smallCaps/>
       <w:spacing w:val="5"/>
       <w:sz w:val="32"/>
@@ -5148,7 +4826,6 @@
       <w:pBdr>
         <w:top w:val="single" w:sz="12" w:space="1" w:color="C0504D"/>
       </w:pBdr>
-      <w:spacing w:line="240" w:lineRule="auto"/>
       <w:jc w:val="right"/>
     </w:pPr>
     <w:rPr>
@@ -5177,7 +4854,7 @@
     <w:qFormat/>
     <w:rsid w:val="00FC7D4D"/>
     <w:pPr>
-      <w:spacing w:after="720" w:line="240" w:lineRule="auto"/>
+      <w:spacing w:after="720"/>
       <w:jc w:val="right"/>
     </w:pPr>
     <w:rPr>
@@ -5224,7 +4901,7 @@
     <w:qFormat/>
     <w:rsid w:val="00FC7D4D"/>
     <w:pPr>
-      <w:spacing w:after="0" w:line="240" w:lineRule="auto"/>
+      <w:spacing w:after="0"/>
     </w:pPr>
   </w:style>
   <w:style w:type="character" w:customStyle="1" w:styleId="Grigliamedia2Carattere">
@@ -5609,18 +5286,70 @@
         <a:srgbClr val="954F72"/>
       </a:folHlink>
     </a:clrScheme>
-    <a:fontScheme name="Franklin Gothic">
+    <a:fontScheme name="Office">
       <a:majorFont>
-        <a:latin typeface="Franklin Gothic Medium" panose="020B0603020102020204"/>
+        <a:latin typeface="Aptos Display" panose="02110004020202020204"/>
         <a:ea typeface=""/>
         <a:cs typeface=""/>
-        <a:font script="Jpan" typeface="HG創英角ｺﾞｼｯｸUB"/>
-        <a:font script="Hang" typeface="돋움"/>
-        <a:font script="Hans" typeface="隶书"/>
-        <a:font script="Hant" typeface="微軟正黑體"/>
-        <a:font script="Arab" typeface="Tahoma"/>
-        <a:font script="Hebr" typeface="Aharoni"/>
-        <a:font script="Thai" typeface="LilyUPC"/>
+        <a:font script="Jpan" typeface="游ゴシック Light"/>
+        <a:font script="Hang" typeface="맑은 고딕"/>
+        <a:font script="Hans" typeface="等线 Light"/>
+        <a:font script="Hant" typeface="新細明體"/>
+        <a:font script="Arab" typeface="Times New Roman"/>
+        <a:font script="Hebr" typeface="Times New Roman"/>
+        <a:font script="Thai" typeface="Angsana New"/>
+        <a:font script="Ethi" typeface="Nyala"/>
+        <a:font script="Beng" typeface="Vrinda"/>
+        <a:font script="Gujr" typeface="Shruti"/>
+        <a:font script="Khmr" typeface="MoolBoran"/>
+        <a:font script="Knda" typeface="Tunga"/>
+        <a:font script="Guru" typeface="Raavi"/>
+        <a:font script="Cans" typeface="Euphemia"/>
+        <a:font script="Cher" typeface="Plantagenet Cherokee"/>
+        <a:font script="Yiii" typeface="Microsoft Yi Baiti"/>
+        <a:font script="Tibt" typeface="Microsoft Himalaya"/>
+        <a:font script="Thaa" typeface="MV Boli"/>
+        <a:font script="Deva" typeface="Mangal"/>
+        <a:font script="Telu" typeface="Gautami"/>
+        <a:font script="Taml" typeface="Latha"/>
+        <a:font script="Syrc" typeface="Estrangelo Edessa"/>
+        <a:font script="Orya" typeface="Kalinga"/>
+        <a:font script="Mlym" typeface="Kartika"/>
+        <a:font script="Laoo" typeface="DokChampa"/>
+        <a:font script="Sinh" typeface="Iskoola Pota"/>
+        <a:font script="Mong" typeface="Mongolian Baiti"/>
+        <a:font script="Viet" typeface="Times New Roman"/>
+        <a:font script="Uigh" typeface="Microsoft Uighur"/>
+        <a:font script="Geor" typeface="Sylfaen"/>
+        <a:font script="Armn" typeface="Arial"/>
+        <a:font script="Bugi" typeface="Leelawadee UI"/>
+        <a:font script="Bopo" typeface="Microsoft JhengHei"/>
+        <a:font script="Java" typeface="Javanese Text"/>
+        <a:font script="Lisu" typeface="Segoe UI"/>
+        <a:font script="Mymr" typeface="Myanmar Text"/>
+        <a:font script="Nkoo" typeface="Ebrima"/>
+        <a:font script="Olck" typeface="Nirmala UI"/>
+        <a:font script="Osma" typeface="Ebrima"/>
+        <a:font script="Phag" typeface="Phagspa"/>
+        <a:font script="Syrn" typeface="Estrangelo Edessa"/>
+        <a:font script="Syrj" typeface="Estrangelo Edessa"/>
+        <a:font script="Syre" typeface="Estrangelo Edessa"/>
+        <a:font script="Sora" typeface="Nirmala UI"/>
+        <a:font script="Tale" typeface="Microsoft Tai Le"/>
+        <a:font script="Talu" typeface="Microsoft New Tai Lue"/>
+        <a:font script="Tfng" typeface="Ebrima"/>
+      </a:majorFont>
+      <a:minorFont>
+        <a:latin typeface="Aptos" panose="02110004020202020204"/>
+        <a:ea typeface=""/>
+        <a:cs typeface=""/>
+        <a:font script="Jpan" typeface="游明朝"/>
+        <a:font script="Hang" typeface="맑은 고딕"/>
+        <a:font script="Hans" typeface="等线"/>
+        <a:font script="Hant" typeface="新細明體"/>
+        <a:font script="Arab" typeface="Arial"/>
+        <a:font script="Hebr" typeface="Arial"/>
+        <a:font script="Thai" typeface="Cordia New"/>
         <a:font script="Ethi" typeface="Nyala"/>
         <a:font script="Beng" typeface="Vrinda"/>
         <a:font script="Gujr" typeface="Shruti"/>
@@ -5644,41 +5373,23 @@
         <a:font script="Viet" typeface="Arial"/>
         <a:font script="Uigh" typeface="Microsoft Uighur"/>
         <a:font script="Geor" typeface="Sylfaen"/>
-      </a:majorFont>
-      <a:minorFont>
-        <a:latin typeface="Franklin Gothic Book" panose="020B0503020102020204"/>
-        <a:ea typeface=""/>
-        <a:cs typeface=""/>
-        <a:font script="Jpan" typeface="HGｺﾞｼｯｸE"/>
-        <a:font script="Hang" typeface="돋움"/>
-        <a:font script="Hans" typeface="华文楷体"/>
-        <a:font script="Hant" typeface="微軟正黑體"/>
-        <a:font script="Arab" typeface="Tahoma"/>
-        <a:font script="Hebr" typeface="Aharoni"/>
-        <a:font script="Thai" typeface="LilyUPC"/>
-        <a:font script="Ethi" typeface="Nyala"/>
-        <a:font script="Beng" typeface="Vrinda"/>
-        <a:font script="Gujr" typeface="Shruti"/>
-        <a:font script="Khmr" typeface="DaunPenh"/>
-        <a:font script="Knda" typeface="Tunga"/>
-        <a:font script="Guru" typeface="Raavi"/>
-        <a:font script="Cans" typeface="Euphemia"/>
-        <a:font script="Cher" typeface="Plantagenet Cherokee"/>
-        <a:font script="Yiii" typeface="Microsoft Yi Baiti"/>
-        <a:font script="Tibt" typeface="Microsoft Himalaya"/>
-        <a:font script="Thaa" typeface="MV Boli"/>
-        <a:font script="Deva" typeface="Mangal"/>
-        <a:font script="Telu" typeface="Gautami"/>
-        <a:font script="Taml" typeface="Latha"/>
-        <a:font script="Syrc" typeface="Estrangelo Edessa"/>
-        <a:font script="Orya" typeface="Kalinga"/>
-        <a:font script="Mlym" typeface="Kartika"/>
-        <a:font script="Laoo" typeface="DokChampa"/>
-        <a:font script="Sinh" typeface="Iskoola Pota"/>
-        <a:font script="Mong" typeface="Mongolian Baiti"/>
-        <a:font script="Viet" typeface="Tahoma"/>
-        <a:font script="Uigh" typeface="Microsoft Uighur"/>
-        <a:font script="Geor" typeface="Sylfaen"/>
+        <a:font script="Armn" typeface="Arial"/>
+        <a:font script="Bugi" typeface="Leelawadee UI"/>
+        <a:font script="Bopo" typeface="Microsoft JhengHei"/>
+        <a:font script="Java" typeface="Javanese Text"/>
+        <a:font script="Lisu" typeface="Segoe UI"/>
+        <a:font script="Mymr" typeface="Myanmar Text"/>
+        <a:font script="Nkoo" typeface="Ebrima"/>
+        <a:font script="Olck" typeface="Nirmala UI"/>
+        <a:font script="Osma" typeface="Ebrima"/>
+        <a:font script="Phag" typeface="Phagspa"/>
+        <a:font script="Syrn" typeface="Estrangelo Edessa"/>
+        <a:font script="Syrj" typeface="Estrangelo Edessa"/>
+        <a:font script="Syre" typeface="Estrangelo Edessa"/>
+        <a:font script="Sora" typeface="Nirmala UI"/>
+        <a:font script="Tale" typeface="Microsoft Tai Le"/>
+        <a:font script="Talu" typeface="Microsoft New Tai Lue"/>
+        <a:font script="Tfng" typeface="Ebrima"/>
       </a:minorFont>
     </a:fontScheme>
     <a:fmtScheme name="Office">

</xml_diff>